<commit_message>
Changes major revision point to point list.
</commit_message>
<xml_diff>
--- a/doc/Bioinformatics_paper/Buechel_Major_Revision_Point_to_Point_List.docx
+++ b/doc/Bioinformatics_paper/Buechel_Major_Revision_Point_to_Point_List.docx
@@ -399,7 +399,29 @@
           <w:szCs w:val="22"/>
           <w:lang w:val="en-US"/>
         </w:rPr>
-        <w:t xml:space="preserve">SBML is mostly used for quantitative modeling and </w:t>
+        <w:t>SBML is mostly used for quantitative modeling</w:t>
+      </w:r>
+      <w:ins w:id="1" w:author="wrzodek" w:date="2012-07-26T13:00:00Z">
+        <w:r>
+          <w:rPr>
+            <w:rFonts w:asciiTheme="minorHAnsi" w:eastAsiaTheme="minorHAnsi" w:hAnsiTheme="minorHAnsi" w:cstheme="minorBidi"/>
+            <w:color w:val="1F497D" w:themeColor="text2"/>
+            <w:sz w:val="22"/>
+            <w:szCs w:val="22"/>
+            <w:lang w:val="en-US"/>
+          </w:rPr>
+          <w:t xml:space="preserve"> and simulation,</w:t>
+        </w:r>
+      </w:ins>
+      <w:r>
+        <w:rPr>
+          <w:rFonts w:asciiTheme="minorHAnsi" w:eastAsiaTheme="minorHAnsi" w:hAnsiTheme="minorHAnsi" w:cstheme="minorBidi"/>
+          <w:color w:val="1F497D" w:themeColor="text2"/>
+          <w:sz w:val="22"/>
+          <w:szCs w:val="22"/>
+          <w:lang w:val="en-US"/>
+        </w:rPr>
+        <w:t xml:space="preserve"> </w:t>
       </w:r>
       <w:proofErr w:type="spellStart"/>
       <w:r>
@@ -410,6 +432,28 @@
           <w:szCs w:val="22"/>
           <w:lang w:val="en-US"/>
         </w:rPr>
+        <w:t>and</w:t>
+      </w:r>
+      <w:proofErr w:type="spellEnd"/>
+      <w:r>
+        <w:rPr>
+          <w:rFonts w:asciiTheme="minorHAnsi" w:eastAsiaTheme="minorHAnsi" w:hAnsiTheme="minorHAnsi" w:cstheme="minorBidi"/>
+          <w:color w:val="1F497D" w:themeColor="text2"/>
+          <w:sz w:val="22"/>
+          <w:szCs w:val="22"/>
+          <w:lang w:val="en-US"/>
+        </w:rPr>
+        <w:t xml:space="preserve"> </w:t>
+      </w:r>
+      <w:proofErr w:type="spellStart"/>
+      <w:r>
+        <w:rPr>
+          <w:rFonts w:asciiTheme="minorHAnsi" w:eastAsiaTheme="minorHAnsi" w:hAnsiTheme="minorHAnsi" w:cstheme="minorBidi"/>
+          <w:color w:val="1F497D" w:themeColor="text2"/>
+          <w:sz w:val="22"/>
+          <w:szCs w:val="22"/>
+          <w:lang w:val="en-US"/>
+        </w:rPr>
         <w:t>BioPAX</w:t>
       </w:r>
       <w:proofErr w:type="spellEnd"/>
@@ -421,8 +465,130 @@
           <w:szCs w:val="22"/>
           <w:lang w:val="en-US"/>
         </w:rPr>
-        <w:t xml:space="preserve"> for qualitative modeling purposes. </w:t>
-      </w:r>
+        <w:t xml:space="preserve"> for qualitative modeling </w:t>
+      </w:r>
+      <w:ins w:id="2" w:author="wrzodek" w:date="2012-07-26T13:01:00Z">
+        <w:r>
+          <w:rPr>
+            <w:rFonts w:asciiTheme="minorHAnsi" w:eastAsiaTheme="minorHAnsi" w:hAnsiTheme="minorHAnsi" w:cstheme="minorBidi"/>
+            <w:color w:val="1F497D" w:themeColor="text2"/>
+            <w:sz w:val="22"/>
+            <w:szCs w:val="22"/>
+            <w:lang w:val="en-US"/>
+          </w:rPr>
+          <w:t xml:space="preserve">of pathway </w:t>
+        </w:r>
+        <w:proofErr w:type="spellStart"/>
+        <w:r>
+          <w:rPr>
+            <w:rFonts w:asciiTheme="minorHAnsi" w:eastAsiaTheme="minorHAnsi" w:hAnsiTheme="minorHAnsi" w:cstheme="minorBidi"/>
+            <w:color w:val="1F497D" w:themeColor="text2"/>
+            <w:sz w:val="22"/>
+            <w:szCs w:val="22"/>
+            <w:lang w:val="en-US"/>
+          </w:rPr>
+          <w:t>relationships</w:t>
+        </w:r>
+      </w:ins>
+      <w:del w:id="3" w:author="wrzodek" w:date="2012-07-26T13:01:00Z">
+        <w:r>
+          <w:rPr>
+            <w:rFonts w:asciiTheme="minorHAnsi" w:eastAsiaTheme="minorHAnsi" w:hAnsiTheme="minorHAnsi" w:cstheme="minorBidi"/>
+            <w:color w:val="1F497D" w:themeColor="text2"/>
+            <w:sz w:val="22"/>
+            <w:szCs w:val="22"/>
+            <w:lang w:val="en-US"/>
+          </w:rPr>
+          <w:delText>purposes</w:delText>
+        </w:r>
+      </w:del>
+      <w:proofErr w:type="spellEnd"/>
+      <w:r>
+        <w:rPr>
+          <w:rFonts w:asciiTheme="minorHAnsi" w:eastAsiaTheme="minorHAnsi" w:hAnsiTheme="minorHAnsi" w:cstheme="minorBidi"/>
+          <w:color w:val="1F497D" w:themeColor="text2"/>
+          <w:sz w:val="22"/>
+          <w:szCs w:val="22"/>
+          <w:lang w:val="en-US"/>
+        </w:rPr>
+        <w:t xml:space="preserve">. </w:t>
+      </w:r>
+      <w:ins w:id="4" w:author="wrzodek" w:date="2012-07-26T13:01:00Z">
+        <w:r>
+          <w:rPr>
+            <w:rFonts w:asciiTheme="minorHAnsi" w:eastAsiaTheme="minorHAnsi" w:hAnsiTheme="minorHAnsi" w:cstheme="minorBidi"/>
+            <w:color w:val="1F497D" w:themeColor="text2"/>
+            <w:sz w:val="22"/>
+            <w:szCs w:val="22"/>
+            <w:lang w:val="en-US"/>
+          </w:rPr>
+          <w:t xml:space="preserve">There are two publications that further discuss the difference </w:t>
+        </w:r>
+        <w:r>
+          <w:rPr>
+            <w:rFonts w:asciiTheme="minorHAnsi" w:eastAsiaTheme="minorHAnsi" w:hAnsiTheme="minorHAnsi" w:cstheme="minorBidi"/>
+            <w:color w:val="1F497D" w:themeColor="text2"/>
+            <w:sz w:val="22"/>
+            <w:szCs w:val="22"/>
+            <w:lang w:val="en-US"/>
+          </w:rPr>
+          <w:t>between</w:t>
+        </w:r>
+        <w:r>
+          <w:rPr>
+            <w:rFonts w:asciiTheme="minorHAnsi" w:eastAsiaTheme="minorHAnsi" w:hAnsiTheme="minorHAnsi" w:cstheme="minorBidi"/>
+            <w:color w:val="1F497D" w:themeColor="text2"/>
+            <w:sz w:val="22"/>
+            <w:szCs w:val="22"/>
+            <w:lang w:val="en-US"/>
+          </w:rPr>
+          <w:t xml:space="preserve"> those formats in detail: X </w:t>
+        </w:r>
+        <w:proofErr w:type="gramStart"/>
+        <w:r>
+          <w:rPr>
+            <w:rFonts w:asciiTheme="minorHAnsi" w:eastAsiaTheme="minorHAnsi" w:hAnsiTheme="minorHAnsi" w:cstheme="minorBidi"/>
+            <w:color w:val="1F497D" w:themeColor="text2"/>
+            <w:sz w:val="22"/>
+            <w:szCs w:val="22"/>
+            <w:lang w:val="en-US"/>
+          </w:rPr>
+          <w:t>et</w:t>
+        </w:r>
+        <w:proofErr w:type="gramEnd"/>
+        <w:r>
+          <w:rPr>
+            <w:rFonts w:asciiTheme="minorHAnsi" w:eastAsiaTheme="minorHAnsi" w:hAnsiTheme="minorHAnsi" w:cstheme="minorBidi"/>
+            <w:color w:val="1F497D" w:themeColor="text2"/>
+            <w:sz w:val="22"/>
+            <w:szCs w:val="22"/>
+            <w:lang w:val="en-US"/>
+          </w:rPr>
+          <w:t xml:space="preserve">. </w:t>
+        </w:r>
+        <w:proofErr w:type="gramStart"/>
+        <w:r>
+          <w:rPr>
+            <w:rFonts w:asciiTheme="minorHAnsi" w:eastAsiaTheme="minorHAnsi" w:hAnsiTheme="minorHAnsi" w:cstheme="minorBidi"/>
+            <w:color w:val="1F497D" w:themeColor="text2"/>
+            <w:sz w:val="22"/>
+            <w:szCs w:val="22"/>
+            <w:lang w:val="en-US"/>
+          </w:rPr>
+          <w:t>al</w:t>
+        </w:r>
+        <w:proofErr w:type="gramEnd"/>
+        <w:r>
+          <w:rPr>
+            <w:rFonts w:asciiTheme="minorHAnsi" w:eastAsiaTheme="minorHAnsi" w:hAnsiTheme="minorHAnsi" w:cstheme="minorBidi"/>
+            <w:color w:val="1F497D" w:themeColor="text2"/>
+            <w:sz w:val="22"/>
+            <w:szCs w:val="22"/>
+            <w:lang w:val="en-US"/>
+          </w:rPr>
+          <w:t xml:space="preserve">. and Y et al. Both of them are now also cited in the manuscript. </w:t>
+        </w:r>
+      </w:ins>
       <w:r>
         <w:rPr>
           <w:rFonts w:asciiTheme="minorHAnsi" w:eastAsiaTheme="minorHAnsi" w:hAnsiTheme="minorHAnsi" w:cstheme="minorBidi"/>
@@ -791,38 +957,106 @@
           <w:lang w:val="en-US"/>
         </w:rPr>
       </w:pPr>
-      <w:commentRangeStart w:id="1"/>
-      <w:r>
-        <w:rPr>
-          <w:rFonts w:asciiTheme="minorHAnsi" w:eastAsiaTheme="minorHAnsi" w:hAnsiTheme="minorHAnsi" w:cstheme="minorBidi"/>
-          <w:color w:val="1F497D" w:themeColor="text2"/>
-          <w:sz w:val="22"/>
-          <w:szCs w:val="22"/>
-          <w:lang w:val="en-US"/>
-        </w:rPr>
-        <w:t>We emphasized this circumstance in the introduction and changed it accordingly.</w:t>
-      </w:r>
-      <w:commentRangeEnd w:id="1"/>
-      <w:r>
-        <w:rPr>
-          <w:rStyle w:val="Kommentarzeichen"/>
-          <w:rFonts w:asciiTheme="minorHAnsi" w:eastAsiaTheme="minorHAnsi" w:hAnsiTheme="minorHAnsi" w:cstheme="minorBidi"/>
-          <w:lang w:eastAsia="en-US"/>
-        </w:rPr>
-        <w:commentReference w:id="1"/>
-      </w:r>
-    </w:p>
-    <w:p>
-      <w:pPr>
-        <w:pStyle w:val="HTMLVorformatiert"/>
-        <w:rPr>
-          <w:rFonts w:asciiTheme="minorHAnsi" w:eastAsiaTheme="minorHAnsi" w:hAnsiTheme="minorHAnsi" w:cstheme="minorBidi"/>
-          <w:color w:val="1F497D" w:themeColor="text2"/>
-          <w:sz w:val="22"/>
-          <w:szCs w:val="22"/>
-          <w:lang w:val="en-US"/>
-        </w:rPr>
-      </w:pPr>
+      <w:commentRangeStart w:id="5"/>
+      <w:del w:id="6" w:author="wrzodek" w:date="2012-07-26T13:03:00Z">
+        <w:r>
+          <w:rPr>
+            <w:rFonts w:asciiTheme="minorHAnsi" w:eastAsiaTheme="minorHAnsi" w:hAnsiTheme="minorHAnsi" w:cstheme="minorBidi"/>
+            <w:color w:val="1F497D" w:themeColor="text2"/>
+            <w:sz w:val="22"/>
+            <w:szCs w:val="22"/>
+            <w:lang w:val="en-US"/>
+          </w:rPr>
+          <w:delText>We emphasized this circumstance in the introduction and changed it accordingly.</w:delText>
+        </w:r>
+        <w:commentRangeEnd w:id="5"/>
+        <w:r>
+          <w:rPr>
+            <w:rStyle w:val="Kommentarzeichen"/>
+            <w:rFonts w:asciiTheme="minorHAnsi" w:eastAsiaTheme="minorHAnsi" w:hAnsiTheme="minorHAnsi" w:cstheme="minorBidi"/>
+            <w:lang w:eastAsia="en-US"/>
+          </w:rPr>
+          <w:commentReference w:id="5"/>
+        </w:r>
+      </w:del>
+      <w:ins w:id="7" w:author="wrzodek" w:date="2012-07-26T13:03:00Z">
+        <w:r>
+          <w:rPr>
+            <w:rFonts w:asciiTheme="minorHAnsi" w:eastAsiaTheme="minorHAnsi" w:hAnsiTheme="minorHAnsi" w:cstheme="minorBidi"/>
+            <w:color w:val="1F497D" w:themeColor="text2"/>
+            <w:sz w:val="22"/>
+            <w:szCs w:val="22"/>
+            <w:lang w:val="en-US"/>
+          </w:rPr>
+          <w:t>We have changed the introduction to more clearly describe and emphasize the need for such a converter.</w:t>
+        </w:r>
+      </w:ins>
+    </w:p>
+    <w:p>
+      <w:pPr>
+        <w:pStyle w:val="HTMLVorformatiert"/>
+        <w:rPr>
+          <w:ins w:id="8" w:author="wrzodek" w:date="2012-07-26T13:02:00Z"/>
+          <w:rFonts w:asciiTheme="minorHAnsi" w:eastAsiaTheme="minorHAnsi" w:hAnsiTheme="minorHAnsi" w:cstheme="minorBidi"/>
+          <w:color w:val="1F497D" w:themeColor="text2"/>
+          <w:sz w:val="22"/>
+          <w:szCs w:val="22"/>
+          <w:lang w:val="en-US"/>
+        </w:rPr>
+      </w:pPr>
+    </w:p>
+    <w:p>
+      <w:pPr>
+        <w:pStyle w:val="HTMLVorformatiert"/>
+        <w:rPr>
+          <w:ins w:id="9" w:author="wrzodek" w:date="2012-07-26T13:02:00Z"/>
+          <w:rFonts w:asciiTheme="minorHAnsi" w:eastAsiaTheme="minorHAnsi" w:hAnsiTheme="minorHAnsi" w:cstheme="minorBidi"/>
+          <w:color w:val="1F497D" w:themeColor="text2"/>
+          <w:sz w:val="22"/>
+          <w:szCs w:val="22"/>
+          <w:lang w:val="en-US"/>
+        </w:rPr>
+      </w:pPr>
+      <w:proofErr w:type="gramStart"/>
+      <w:ins w:id="10" w:author="wrzodek" w:date="2012-07-26T13:02:00Z">
+        <w:r>
+          <w:rPr>
+            <w:rFonts w:asciiTheme="minorHAnsi" w:eastAsiaTheme="minorHAnsi" w:hAnsiTheme="minorHAnsi" w:cstheme="minorBidi"/>
+            <w:color w:val="1F497D" w:themeColor="text2"/>
+            <w:sz w:val="22"/>
+            <w:szCs w:val="22"/>
+            <w:lang w:val="en-US"/>
+          </w:rPr>
+          <w:t>X et al citation.</w:t>
+        </w:r>
+        <w:proofErr w:type="gramEnd"/>
+      </w:ins>
+    </w:p>
+    <w:p>
+      <w:pPr>
+        <w:pStyle w:val="HTMLVorformatiert"/>
+        <w:rPr>
+          <w:rFonts w:asciiTheme="minorHAnsi" w:eastAsiaTheme="minorHAnsi" w:hAnsiTheme="minorHAnsi" w:cstheme="minorBidi"/>
+          <w:color w:val="1F497D" w:themeColor="text2"/>
+          <w:sz w:val="22"/>
+          <w:szCs w:val="22"/>
+          <w:lang w:val="en-US"/>
+        </w:rPr>
+      </w:pPr>
+      <w:proofErr w:type="gramStart"/>
+      <w:ins w:id="11" w:author="wrzodek" w:date="2012-07-26T13:02:00Z">
+        <w:r>
+          <w:rPr>
+            <w:rFonts w:asciiTheme="minorHAnsi" w:eastAsiaTheme="minorHAnsi" w:hAnsiTheme="minorHAnsi" w:cstheme="minorBidi"/>
+            <w:color w:val="1F497D" w:themeColor="text2"/>
+            <w:sz w:val="22"/>
+            <w:szCs w:val="22"/>
+            <w:lang w:val="en-US"/>
+          </w:rPr>
+          <w:t>Y et al citation.</w:t>
+        </w:r>
+      </w:ins>
+      <w:proofErr w:type="gramEnd"/>
     </w:p>
     <w:p>
       <w:pPr>
@@ -932,12 +1166,62 @@
         </w:rPr>
         <w:t>is not able to store quantitative parameters</w:t>
       </w:r>
-      <w:r>
-        <w:rPr>
-          <w:color w:val="1F497D" w:themeColor="text2"/>
-          <w:lang w:val="en-US"/>
-        </w:rPr>
-        <w:t xml:space="preserve">. Following, </w:t>
+      <w:ins w:id="12" w:author="wrzodek" w:date="2012-07-26T13:04:00Z">
+        <w:r>
+          <w:rPr>
+            <w:color w:val="1F497D" w:themeColor="text2"/>
+            <w:lang w:val="en-US"/>
+          </w:rPr>
+          <w:t xml:space="preserve"> that are required, e.g., for simulations</w:t>
+        </w:r>
+      </w:ins>
+      <w:r>
+        <w:rPr>
+          <w:color w:val="1F497D" w:themeColor="text2"/>
+          <w:lang w:val="en-US"/>
+        </w:rPr>
+        <w:t>.</w:t>
+      </w:r>
+      <w:ins w:id="13" w:author="wrzodek" w:date="2012-07-26T13:04:00Z">
+        <w:r>
+          <w:rPr>
+            <w:color w:val="1F497D" w:themeColor="text2"/>
+            <w:lang w:val="en-US"/>
+          </w:rPr>
+          <w:t xml:space="preserve"> </w:t>
+        </w:r>
+        <w:proofErr w:type="gramStart"/>
+        <w:r>
+          <w:rPr>
+            <w:color w:val="1F497D" w:themeColor="text2"/>
+            <w:lang w:val="en-US"/>
+          </w:rPr>
+          <w:t>A</w:t>
+        </w:r>
+      </w:ins>
+      <w:ins w:id="14" w:author="wrzodek" w:date="2012-07-26T13:05:00Z">
+        <w:r>
+          <w:rPr>
+            <w:color w:val="1F497D" w:themeColor="text2"/>
+            <w:lang w:val="en-US"/>
+          </w:rPr>
+          <w:t>n example are</w:t>
+        </w:r>
+        <w:proofErr w:type="gramEnd"/>
+        <w:r>
+          <w:rPr>
+            <w:color w:val="1F497D" w:themeColor="text2"/>
+            <w:lang w:val="en-US"/>
+          </w:rPr>
+          <w:t xml:space="preserve"> reaction kinetics, which are only available in SBML models.</w:t>
+        </w:r>
+      </w:ins>
+      <w:r>
+        <w:rPr>
+          <w:color w:val="1F497D" w:themeColor="text2"/>
+          <w:lang w:val="en-US"/>
+        </w:rPr>
+        <w:t xml:space="preserve"> Following, </w:t>
       </w:r>
       <w:r>
         <w:rPr>
@@ -967,16 +1251,49 @@
           <w:color w:val="1F497D" w:themeColor="text2"/>
           <w:lang w:val="en-US"/>
         </w:rPr>
-        <w:t xml:space="preserve">. Common used </w:t>
-      </w:r>
-      <w:r>
-        <w:rPr>
-          <w:color w:val="1F497D" w:themeColor="text2"/>
-          <w:lang w:val="en-US"/>
-        </w:rPr>
-        <w:lastRenderedPageBreak/>
-        <w:t xml:space="preserve">SBML simulators are for instance </w:t>
-      </w:r>
+        <w:t>. Common used SBML simulators are</w:t>
+      </w:r>
+      <w:ins w:id="15" w:author="wrzodek" w:date="2012-07-26T13:05:00Z">
+        <w:r>
+          <w:rPr>
+            <w:color w:val="1F497D" w:themeColor="text2"/>
+            <w:lang w:val="en-US"/>
+          </w:rPr>
+          <w:t>,</w:t>
+        </w:r>
+      </w:ins>
+      <w:r>
+        <w:rPr>
+          <w:color w:val="1F497D" w:themeColor="text2"/>
+          <w:lang w:val="en-US"/>
+        </w:rPr>
+        <w:t xml:space="preserve"> for </w:t>
+      </w:r>
+      <w:del w:id="16" w:author="wrzodek" w:date="2012-07-26T13:05:00Z">
+        <w:r>
+          <w:rPr>
+            <w:color w:val="1F497D" w:themeColor="text2"/>
+            <w:lang w:val="en-US"/>
+          </w:rPr>
+          <w:delText xml:space="preserve">instance </w:delText>
+        </w:r>
+      </w:del>
+      <w:ins w:id="17" w:author="wrzodek" w:date="2012-07-26T13:05:00Z">
+        <w:r>
+          <w:rPr>
+            <w:color w:val="1F497D" w:themeColor="text2"/>
+            <w:lang w:val="en-US"/>
+          </w:rPr>
+          <w:t>example,</w:t>
+        </w:r>
+        <w:r>
+          <w:rPr>
+            <w:color w:val="1F497D" w:themeColor="text2"/>
+            <w:lang w:val="en-US"/>
+          </w:rPr>
+          <w:t xml:space="preserve"> </w:t>
+        </w:r>
+      </w:ins>
       <w:proofErr w:type="spellStart"/>
       <w:r>
         <w:rPr>
@@ -1042,9 +1359,24 @@
           <w:color w:val="1F497D" w:themeColor="text2"/>
           <w:lang w:val="en-US"/>
         </w:rPr>
-        <w:t>t. Following, it is just a matter of time that the other popular software tools will also be able to read and write SBML Level 3 Version 1</w:t>
-      </w:r>
-      <w:commentRangeStart w:id="2"/>
+        <w:t xml:space="preserve">t. Following, it is just a matter of time that the other popular software tools will also be able to read and write SBML Level 3 Version </w:t>
+      </w:r>
+      <w:commentRangeStart w:id="18"/>
+      <w:r>
+        <w:rPr>
+          <w:color w:val="1F497D" w:themeColor="text2"/>
+          <w:lang w:val="en-US"/>
+        </w:rPr>
+        <w:t>1</w:t>
+      </w:r>
+      <w:commentRangeEnd w:id="18"/>
+      <w:r>
+        <w:rPr>
+          <w:rStyle w:val="Kommentarzeichen"/>
+        </w:rPr>
+        <w:commentReference w:id="18"/>
+      </w:r>
+      <w:commentRangeStart w:id="19"/>
       <w:r>
         <w:rPr>
           <w:color w:val="1F497D" w:themeColor="text2"/>
@@ -1052,12 +1384,12 @@
         </w:rPr>
         <w:t>.</w:t>
       </w:r>
-      <w:commentRangeEnd w:id="2"/>
+      <w:commentRangeEnd w:id="19"/>
       <w:r>
         <w:rPr>
           <w:rStyle w:val="Kommentarzeichen"/>
         </w:rPr>
-        <w:commentReference w:id="2"/>
+        <w:commentReference w:id="19"/>
       </w:r>
       <w:r>
         <w:rPr>
@@ -1149,43 +1481,312 @@
       <w:pPr>
         <w:pStyle w:val="HTMLVorformatiert"/>
         <w:rPr>
-          <w:rFonts w:asciiTheme="minorHAnsi" w:eastAsiaTheme="minorHAnsi" w:hAnsiTheme="minorHAnsi" w:cstheme="minorBidi"/>
-          <w:color w:val="1F497D" w:themeColor="text2"/>
-          <w:sz w:val="22"/>
-          <w:szCs w:val="22"/>
-          <w:lang w:val="en-US"/>
-        </w:rPr>
-      </w:pPr>
-      <w:commentRangeStart w:id="3"/>
-      <w:r>
-        <w:rPr>
-          <w:rFonts w:asciiTheme="minorHAnsi" w:eastAsiaTheme="minorHAnsi" w:hAnsiTheme="minorHAnsi" w:cstheme="minorBidi"/>
-          <w:color w:val="1F497D" w:themeColor="text2"/>
-          <w:sz w:val="22"/>
-          <w:szCs w:val="22"/>
-          <w:lang w:val="en-US"/>
-        </w:rPr>
-        <w:t xml:space="preserve">Unfortunately, </w:t>
-      </w:r>
-      <w:r>
-        <w:rPr>
-          <w:rFonts w:asciiTheme="minorHAnsi" w:eastAsiaTheme="minorHAnsi" w:hAnsiTheme="minorHAnsi" w:cstheme="minorBidi"/>
-          <w:color w:val="1F497D" w:themeColor="text2"/>
-          <w:sz w:val="22"/>
-          <w:szCs w:val="22"/>
-          <w:lang w:val="en-US"/>
-        </w:rPr>
-        <w:t xml:space="preserve">we present a converter </w:t>
-      </w:r>
-      <w:r>
-        <w:rPr>
-          <w:rFonts w:asciiTheme="minorHAnsi" w:eastAsiaTheme="minorHAnsi" w:hAnsiTheme="minorHAnsi" w:cstheme="minorBidi"/>
-          <w:color w:val="1F497D" w:themeColor="text2"/>
-          <w:sz w:val="22"/>
-          <w:szCs w:val="22"/>
-          <w:lang w:val="en-US"/>
-        </w:rPr>
-        <w:t xml:space="preserve">for the translation from </w:t>
+          <w:ins w:id="20" w:author="wrzodek" w:date="2012-07-26T13:11:00Z"/>
+          <w:rFonts w:asciiTheme="minorHAnsi" w:eastAsiaTheme="minorHAnsi" w:hAnsiTheme="minorHAnsi" w:cstheme="minorBidi"/>
+          <w:color w:val="1F497D" w:themeColor="text2"/>
+          <w:sz w:val="22"/>
+          <w:szCs w:val="22"/>
+          <w:lang w:val="en-US"/>
+        </w:rPr>
+      </w:pPr>
+      <w:ins w:id="21" w:author="wrzodek" w:date="2012-07-26T13:07:00Z">
+        <w:r>
+          <w:rPr>
+            <w:rFonts w:asciiTheme="minorHAnsi" w:eastAsiaTheme="minorHAnsi" w:hAnsiTheme="minorHAnsi" w:cstheme="minorBidi"/>
+            <w:color w:val="1F497D" w:themeColor="text2"/>
+            <w:sz w:val="22"/>
+            <w:szCs w:val="22"/>
+            <w:lang w:val="en-US"/>
+          </w:rPr>
+          <w:t xml:space="preserve">The manuscript focuses on the conversion from </w:t>
+        </w:r>
+        <w:proofErr w:type="spellStart"/>
+        <w:r>
+          <w:rPr>
+            <w:rFonts w:asciiTheme="minorHAnsi" w:eastAsiaTheme="minorHAnsi" w:hAnsiTheme="minorHAnsi" w:cstheme="minorBidi"/>
+            <w:color w:val="1F497D" w:themeColor="text2"/>
+            <w:sz w:val="22"/>
+            <w:szCs w:val="22"/>
+            <w:lang w:val="en-US"/>
+          </w:rPr>
+          <w:t>BioPAX</w:t>
+        </w:r>
+        <w:proofErr w:type="spellEnd"/>
+        <w:r>
+          <w:rPr>
+            <w:rFonts w:asciiTheme="minorHAnsi" w:eastAsiaTheme="minorHAnsi" w:hAnsiTheme="minorHAnsi" w:cstheme="minorBidi"/>
+            <w:color w:val="1F497D" w:themeColor="text2"/>
+            <w:sz w:val="22"/>
+            <w:szCs w:val="22"/>
+            <w:lang w:val="en-US"/>
+          </w:rPr>
+          <w:t xml:space="preserve"> to SBML. </w:t>
+        </w:r>
+      </w:ins>
+      <w:ins w:id="22" w:author="wrzodek" w:date="2012-07-26T13:09:00Z">
+        <w:r>
+          <w:rPr>
+            <w:rFonts w:asciiTheme="minorHAnsi" w:eastAsiaTheme="minorHAnsi" w:hAnsiTheme="minorHAnsi" w:cstheme="minorBidi"/>
+            <w:color w:val="1F497D" w:themeColor="text2"/>
+            <w:sz w:val="22"/>
+            <w:szCs w:val="22"/>
+            <w:lang w:val="en-US"/>
+          </w:rPr>
+          <w:t xml:space="preserve">This conversion allows for simulations on the former </w:t>
+        </w:r>
+        <w:proofErr w:type="spellStart"/>
+        <w:r>
+          <w:rPr>
+            <w:rFonts w:asciiTheme="minorHAnsi" w:eastAsiaTheme="minorHAnsi" w:hAnsiTheme="minorHAnsi" w:cstheme="minorBidi"/>
+            <w:color w:val="1F497D" w:themeColor="text2"/>
+            <w:sz w:val="22"/>
+            <w:szCs w:val="22"/>
+            <w:lang w:val="en-US"/>
+          </w:rPr>
+          <w:t>BioPAX</w:t>
+        </w:r>
+        <w:proofErr w:type="spellEnd"/>
+        <w:r>
+          <w:rPr>
+            <w:rFonts w:asciiTheme="minorHAnsi" w:eastAsiaTheme="minorHAnsi" w:hAnsiTheme="minorHAnsi" w:cstheme="minorBidi"/>
+            <w:color w:val="1F497D" w:themeColor="text2"/>
+            <w:sz w:val="22"/>
+            <w:szCs w:val="22"/>
+            <w:lang w:val="en-US"/>
+          </w:rPr>
+          <w:t xml:space="preserve"> models. Several publications focus on such simulations that require, depending on the type of simulation, multiple further steps.</w:t>
+        </w:r>
+      </w:ins>
+      <w:ins w:id="23" w:author="wrzodek" w:date="2012-07-26T13:10:00Z">
+        <w:r>
+          <w:rPr>
+            <w:rFonts w:asciiTheme="minorHAnsi" w:eastAsiaTheme="minorHAnsi" w:hAnsiTheme="minorHAnsi" w:cstheme="minorBidi"/>
+            <w:color w:val="1F497D" w:themeColor="text2"/>
+            <w:sz w:val="22"/>
+            <w:szCs w:val="22"/>
+            <w:lang w:val="en-US"/>
+          </w:rPr>
+          <w:t xml:space="preserve"> For example, adding kinetics to the model, experimentally measuring metabolite</w:t>
+        </w:r>
+      </w:ins>
+      <w:ins w:id="24" w:author="wrzodek" w:date="2012-07-26T13:08:00Z">
+        <w:r>
+          <w:rPr>
+            <w:rFonts w:asciiTheme="minorHAnsi" w:eastAsiaTheme="minorHAnsi" w:hAnsiTheme="minorHAnsi" w:cstheme="minorBidi"/>
+            <w:color w:val="1F497D" w:themeColor="text2"/>
+            <w:sz w:val="22"/>
+            <w:szCs w:val="22"/>
+            <w:lang w:val="en-US"/>
+          </w:rPr>
+          <w:t xml:space="preserve"> </w:t>
+        </w:r>
+      </w:ins>
+      <w:ins w:id="25" w:author="wrzodek" w:date="2012-07-26T13:10:00Z">
+        <w:r>
+          <w:rPr>
+            <w:rFonts w:asciiTheme="minorHAnsi" w:eastAsiaTheme="minorHAnsi" w:hAnsiTheme="minorHAnsi" w:cstheme="minorBidi"/>
+            <w:color w:val="1F497D" w:themeColor="text2"/>
+            <w:sz w:val="22"/>
+            <w:szCs w:val="22"/>
+            <w:lang w:val="en-US"/>
+          </w:rPr>
+          <w:t xml:space="preserve">data, fitting the data on the model and </w:t>
+        </w:r>
+      </w:ins>
+      <w:ins w:id="26" w:author="wrzodek" w:date="2012-07-26T13:11:00Z">
+        <w:r>
+          <w:rPr>
+            <w:rFonts w:asciiTheme="minorHAnsi" w:eastAsiaTheme="minorHAnsi" w:hAnsiTheme="minorHAnsi" w:cstheme="minorBidi"/>
+            <w:color w:val="1F497D" w:themeColor="text2"/>
+            <w:sz w:val="22"/>
+            <w:szCs w:val="22"/>
+            <w:lang w:val="en-US"/>
+          </w:rPr>
+          <w:t xml:space="preserve">then performing the simulation. </w:t>
+        </w:r>
+      </w:ins>
+    </w:p>
+    <w:p>
+      <w:pPr>
+        <w:pStyle w:val="HTMLVorformatiert"/>
+        <w:rPr>
+          <w:ins w:id="27" w:author="wrzodek" w:date="2012-07-26T13:12:00Z"/>
+          <w:rFonts w:asciiTheme="minorHAnsi" w:eastAsiaTheme="minorHAnsi" w:hAnsiTheme="minorHAnsi" w:cstheme="minorBidi"/>
+          <w:color w:val="1F497D" w:themeColor="text2"/>
+          <w:sz w:val="22"/>
+          <w:szCs w:val="22"/>
+          <w:lang w:val="en-US"/>
+        </w:rPr>
+      </w:pPr>
+    </w:p>
+    <w:p>
+      <w:pPr>
+        <w:pStyle w:val="HTMLVorformatiert"/>
+        <w:rPr>
+          <w:rFonts w:asciiTheme="minorHAnsi" w:eastAsiaTheme="minorHAnsi" w:hAnsiTheme="minorHAnsi" w:cstheme="minorBidi"/>
+          <w:color w:val="1F497D" w:themeColor="text2"/>
+          <w:sz w:val="22"/>
+          <w:szCs w:val="22"/>
+          <w:lang w:val="en-US"/>
+        </w:rPr>
+      </w:pPr>
+      <w:ins w:id="28" w:author="wrzodek" w:date="2012-07-26T13:11:00Z">
+        <w:r>
+          <w:rPr>
+            <w:rFonts w:asciiTheme="minorHAnsi" w:eastAsiaTheme="minorHAnsi" w:hAnsiTheme="minorHAnsi" w:cstheme="minorBidi"/>
+            <w:color w:val="1F497D" w:themeColor="text2"/>
+            <w:sz w:val="22"/>
+            <w:szCs w:val="22"/>
+            <w:lang w:val="en-US"/>
+          </w:rPr>
+          <w:t xml:space="preserve">However, </w:t>
+        </w:r>
+      </w:ins>
+      <w:ins w:id="29" w:author="wrzodek" w:date="2012-07-26T13:12:00Z">
+        <w:r>
+          <w:rPr>
+            <w:rFonts w:asciiTheme="minorHAnsi" w:eastAsiaTheme="minorHAnsi" w:hAnsiTheme="minorHAnsi" w:cstheme="minorBidi"/>
+            <w:color w:val="1F497D" w:themeColor="text2"/>
+            <w:sz w:val="22"/>
+            <w:szCs w:val="22"/>
+            <w:lang w:val="en-US"/>
+          </w:rPr>
+          <w:t xml:space="preserve">it is a nice idea to provide users example source files together with translation results. </w:t>
+        </w:r>
+      </w:ins>
+      <w:ins w:id="30" w:author="wrzodek" w:date="2012-07-26T13:13:00Z">
+        <w:r>
+          <w:rPr>
+            <w:rFonts w:asciiTheme="minorHAnsi" w:eastAsiaTheme="minorHAnsi" w:hAnsiTheme="minorHAnsi" w:cstheme="minorBidi"/>
+            <w:color w:val="1F497D" w:themeColor="text2"/>
+            <w:sz w:val="22"/>
+            <w:szCs w:val="22"/>
+            <w:lang w:val="en-US"/>
+          </w:rPr>
+          <w:t>Therefore, w</w:t>
+        </w:r>
+      </w:ins>
+      <w:commentRangeStart w:id="31"/>
+      <w:del w:id="32" w:author="wrzodek" w:date="2012-07-26T13:13:00Z">
+        <w:r>
+          <w:rPr>
+            <w:rFonts w:asciiTheme="minorHAnsi" w:eastAsiaTheme="minorHAnsi" w:hAnsiTheme="minorHAnsi" w:cstheme="minorBidi"/>
+            <w:color w:val="1F497D" w:themeColor="text2"/>
+            <w:sz w:val="22"/>
+            <w:szCs w:val="22"/>
+            <w:lang w:val="en-US"/>
+          </w:rPr>
+          <w:delText xml:space="preserve">Unfortunately, </w:delText>
+        </w:r>
+        <w:r>
+          <w:rPr>
+            <w:rFonts w:asciiTheme="minorHAnsi" w:eastAsiaTheme="minorHAnsi" w:hAnsiTheme="minorHAnsi" w:cstheme="minorBidi"/>
+            <w:color w:val="1F497D" w:themeColor="text2"/>
+            <w:sz w:val="22"/>
+            <w:szCs w:val="22"/>
+            <w:lang w:val="en-US"/>
+          </w:rPr>
+          <w:delText xml:space="preserve">we present a converter </w:delText>
+        </w:r>
+        <w:r>
+          <w:rPr>
+            <w:rFonts w:asciiTheme="minorHAnsi" w:eastAsiaTheme="minorHAnsi" w:hAnsiTheme="minorHAnsi" w:cstheme="minorBidi"/>
+            <w:color w:val="1F497D" w:themeColor="text2"/>
+            <w:sz w:val="22"/>
+            <w:szCs w:val="22"/>
+            <w:lang w:val="en-US"/>
+          </w:rPr>
+          <w:delText xml:space="preserve">for the translation from </w:delText>
+        </w:r>
+        <w:r>
+          <w:rPr>
+            <w:rFonts w:asciiTheme="minorHAnsi" w:eastAsiaTheme="minorHAnsi" w:hAnsiTheme="minorHAnsi" w:cstheme="minorBidi"/>
+            <w:color w:val="1F497D" w:themeColor="text2"/>
+            <w:sz w:val="22"/>
+            <w:szCs w:val="22"/>
+            <w:lang w:val="en-US"/>
+          </w:rPr>
+          <w:delText>BioPAX</w:delText>
+        </w:r>
+        <w:r>
+          <w:rPr>
+            <w:rFonts w:asciiTheme="minorHAnsi" w:eastAsiaTheme="minorHAnsi" w:hAnsiTheme="minorHAnsi" w:cstheme="minorBidi"/>
+            <w:color w:val="1F497D" w:themeColor="text2"/>
+            <w:sz w:val="22"/>
+            <w:szCs w:val="22"/>
+            <w:lang w:val="en-US"/>
+          </w:rPr>
+          <w:delText xml:space="preserve"> into </w:delText>
+        </w:r>
+        <w:r>
+          <w:rPr>
+            <w:rFonts w:asciiTheme="minorHAnsi" w:eastAsiaTheme="minorHAnsi" w:hAnsiTheme="minorHAnsi" w:cstheme="minorBidi"/>
+            <w:color w:val="1F497D" w:themeColor="text2"/>
+            <w:sz w:val="22"/>
+            <w:szCs w:val="22"/>
+            <w:lang w:val="en-US"/>
+          </w:rPr>
+          <w:delText>SBML</w:delText>
+        </w:r>
+        <w:r>
+          <w:rPr>
+            <w:rFonts w:asciiTheme="minorHAnsi" w:eastAsiaTheme="minorHAnsi" w:hAnsiTheme="minorHAnsi" w:cstheme="minorBidi"/>
+            <w:color w:val="1F497D" w:themeColor="text2"/>
+            <w:sz w:val="22"/>
+            <w:szCs w:val="22"/>
+            <w:lang w:val="en-US"/>
+          </w:rPr>
+          <w:delText xml:space="preserve"> and no</w:delText>
+        </w:r>
+        <w:r>
+          <w:rPr>
+            <w:rFonts w:asciiTheme="minorHAnsi" w:eastAsiaTheme="minorHAnsi" w:hAnsiTheme="minorHAnsi" w:cstheme="minorBidi"/>
+            <w:color w:val="1F497D" w:themeColor="text2"/>
+            <w:sz w:val="22"/>
+            <w:szCs w:val="22"/>
+            <w:lang w:val="en-US"/>
+          </w:rPr>
+          <w:delText>t a</w:delText>
+        </w:r>
+        <w:r>
+          <w:rPr>
+            <w:rFonts w:asciiTheme="minorHAnsi" w:eastAsiaTheme="minorHAnsi" w:hAnsiTheme="minorHAnsi" w:cstheme="minorBidi"/>
+            <w:color w:val="1F497D" w:themeColor="text2"/>
+            <w:sz w:val="22"/>
+            <w:szCs w:val="22"/>
+            <w:lang w:val="en-US"/>
+          </w:rPr>
+          <w:delText xml:space="preserve"> simulator. </w:delText>
+        </w:r>
+        <w:commentRangeEnd w:id="31"/>
+        <w:r>
+          <w:rPr>
+            <w:rStyle w:val="Kommentarzeichen"/>
+            <w:rFonts w:asciiTheme="minorHAnsi" w:eastAsiaTheme="minorHAnsi" w:hAnsiTheme="minorHAnsi" w:cstheme="minorBidi"/>
+            <w:lang w:eastAsia="en-US"/>
+          </w:rPr>
+          <w:commentReference w:id="31"/>
+        </w:r>
+        <w:r>
+          <w:rPr>
+            <w:rFonts w:asciiTheme="minorHAnsi" w:eastAsiaTheme="minorHAnsi" w:hAnsiTheme="minorHAnsi" w:cstheme="minorBidi"/>
+            <w:color w:val="1F497D" w:themeColor="text2"/>
+            <w:sz w:val="22"/>
+            <w:szCs w:val="22"/>
+            <w:lang w:val="en-US"/>
+          </w:rPr>
+          <w:delText>But the converted files can be used as a basis for further simulation experiments. W</w:delText>
+        </w:r>
+      </w:del>
+      <w:r>
+        <w:rPr>
+          <w:rFonts w:asciiTheme="minorHAnsi" w:eastAsiaTheme="minorHAnsi" w:hAnsiTheme="minorHAnsi" w:cstheme="minorBidi"/>
+          <w:color w:val="1F497D" w:themeColor="text2"/>
+          <w:sz w:val="22"/>
+          <w:szCs w:val="22"/>
+          <w:lang w:val="en-US"/>
+        </w:rPr>
+        <w:t xml:space="preserve">e added an exemplary conversion of the </w:t>
       </w:r>
       <w:proofErr w:type="spellStart"/>
       <w:r>
@@ -1196,6 +1797,372 @@
           <w:szCs w:val="22"/>
           <w:lang w:val="en-US"/>
         </w:rPr>
+        <w:t>ceramide</w:t>
+      </w:r>
+      <w:proofErr w:type="spellEnd"/>
+      <w:r>
+        <w:rPr>
+          <w:rFonts w:asciiTheme="minorHAnsi" w:eastAsiaTheme="minorHAnsi" w:hAnsiTheme="minorHAnsi" w:cstheme="minorBidi"/>
+          <w:color w:val="1F497D" w:themeColor="text2"/>
+          <w:sz w:val="22"/>
+          <w:szCs w:val="22"/>
+          <w:lang w:val="en-US"/>
+        </w:rPr>
+        <w:t xml:space="preserve"> signaling pathway on the official BioPAX2SBML homepage (</w:t>
+      </w:r>
+      <w:hyperlink r:id="rId7" w:history="1">
+        <w:r>
+          <w:rPr>
+            <w:rStyle w:val="Hyperlink"/>
+            <w:rFonts w:asciiTheme="minorHAnsi" w:eastAsiaTheme="minorHAnsi" w:hAnsiTheme="minorHAnsi" w:cstheme="minorBidi"/>
+            <w:sz w:val="22"/>
+            <w:szCs w:val="22"/>
+            <w:lang w:val="en-US"/>
+          </w:rPr>
+          <w:t>http://www.ra.cs.uni-tuebingen.de/software/BioPAX2SBML/</w:t>
+        </w:r>
+      </w:hyperlink>
+      <w:r>
+        <w:rPr>
+          <w:rFonts w:asciiTheme="minorHAnsi" w:eastAsiaTheme="minorHAnsi" w:hAnsiTheme="minorHAnsi" w:cstheme="minorBidi"/>
+          <w:color w:val="1F497D" w:themeColor="text2"/>
+          <w:sz w:val="22"/>
+          <w:szCs w:val="22"/>
+          <w:lang w:val="en-US"/>
+        </w:rPr>
+        <w:t xml:space="preserve">) with the original and the converted files. Additionally, we provide the conversion of the complete Nature Pathway Interaction Database on the following website: </w:t>
+      </w:r>
+      <w:hyperlink r:id="rId8" w:history="1">
+        <w:r>
+          <w:rPr>
+            <w:rStyle w:val="Hyperlink"/>
+            <w:rFonts w:asciiTheme="minorHAnsi" w:eastAsiaTheme="minorHAnsi" w:hAnsiTheme="minorHAnsi" w:cstheme="minorBidi"/>
+            <w:sz w:val="22"/>
+            <w:szCs w:val="22"/>
+            <w:lang w:val="en-US"/>
+          </w:rPr>
+          <w:t>http://www.cogsys.cs.uni-tuebingen.de/downloads/Qualitative-Models/</w:t>
+        </w:r>
+      </w:hyperlink>
+      <w:r>
+        <w:rPr>
+          <w:rFonts w:asciiTheme="minorHAnsi" w:eastAsiaTheme="minorHAnsi" w:hAnsiTheme="minorHAnsi" w:cstheme="minorBidi"/>
+          <w:color w:val="1F497D" w:themeColor="text2"/>
+          <w:sz w:val="22"/>
+          <w:szCs w:val="22"/>
+          <w:lang w:val="en-US"/>
+        </w:rPr>
+        <w:t xml:space="preserve">. </w:t>
+      </w:r>
+      <w:commentRangeStart w:id="33"/>
+      <w:del w:id="34" w:author="wrzodek" w:date="2012-07-26T13:13:00Z">
+        <w:r>
+          <w:rPr>
+            <w:rFonts w:asciiTheme="minorHAnsi" w:eastAsiaTheme="minorHAnsi" w:hAnsiTheme="minorHAnsi" w:cstheme="minorBidi"/>
+            <w:color w:val="1F497D" w:themeColor="text2"/>
+            <w:sz w:val="22"/>
+            <w:szCs w:val="22"/>
+            <w:lang w:val="en-US"/>
+          </w:rPr>
+          <w:delText>This conversion</w:delText>
+        </w:r>
+      </w:del>
+      <w:ins w:id="35" w:author="wrzodek" w:date="2012-07-26T13:13:00Z">
+        <w:r>
+          <w:rPr>
+            <w:rFonts w:asciiTheme="minorHAnsi" w:eastAsiaTheme="minorHAnsi" w:hAnsiTheme="minorHAnsi" w:cstheme="minorBidi"/>
+            <w:color w:val="1F497D" w:themeColor="text2"/>
+            <w:sz w:val="22"/>
+            <w:szCs w:val="22"/>
+            <w:lang w:val="en-US"/>
+          </w:rPr>
+          <w:t>This URL</w:t>
+        </w:r>
+      </w:ins>
+      <w:r>
+        <w:rPr>
+          <w:rFonts w:asciiTheme="minorHAnsi" w:eastAsiaTheme="minorHAnsi" w:hAnsiTheme="minorHAnsi" w:cstheme="minorBidi"/>
+          <w:color w:val="1F497D" w:themeColor="text2"/>
+          <w:sz w:val="22"/>
+          <w:szCs w:val="22"/>
+          <w:lang w:val="en-US"/>
+        </w:rPr>
+        <w:t xml:space="preserve"> is also </w:t>
+      </w:r>
+      <w:del w:id="36" w:author="wrzodek" w:date="2012-07-26T13:13:00Z">
+        <w:r>
+          <w:rPr>
+            <w:rFonts w:asciiTheme="minorHAnsi" w:eastAsiaTheme="minorHAnsi" w:hAnsiTheme="minorHAnsi" w:cstheme="minorBidi"/>
+            <w:color w:val="1F497D" w:themeColor="text2"/>
+            <w:sz w:val="22"/>
+            <w:szCs w:val="22"/>
+            <w:lang w:val="en-US"/>
+          </w:rPr>
+          <w:delText>linked</w:delText>
+        </w:r>
+      </w:del>
+      <w:ins w:id="37" w:author="wrzodek" w:date="2012-07-26T13:13:00Z">
+        <w:r>
+          <w:rPr>
+            <w:rFonts w:asciiTheme="minorHAnsi" w:eastAsiaTheme="minorHAnsi" w:hAnsiTheme="minorHAnsi" w:cstheme="minorBidi"/>
+            <w:color w:val="1F497D" w:themeColor="text2"/>
+            <w:sz w:val="22"/>
+            <w:szCs w:val="22"/>
+            <w:lang w:val="en-US"/>
+          </w:rPr>
+          <w:t>giv</w:t>
+        </w:r>
+      </w:ins>
+      <w:ins w:id="38" w:author="wrzodek" w:date="2012-07-26T13:14:00Z">
+        <w:r>
+          <w:rPr>
+            <w:rFonts w:asciiTheme="minorHAnsi" w:eastAsiaTheme="minorHAnsi" w:hAnsiTheme="minorHAnsi" w:cstheme="minorBidi"/>
+            <w:color w:val="1F497D" w:themeColor="text2"/>
+            <w:sz w:val="22"/>
+            <w:szCs w:val="22"/>
+            <w:lang w:val="en-US"/>
+          </w:rPr>
+          <w:t>en</w:t>
+        </w:r>
+      </w:ins>
+      <w:del w:id="39" w:author="wrzodek" w:date="2012-07-26T13:13:00Z">
+        <w:r>
+          <w:rPr>
+            <w:rFonts w:asciiTheme="minorHAnsi" w:eastAsiaTheme="minorHAnsi" w:hAnsiTheme="minorHAnsi" w:cstheme="minorBidi"/>
+            <w:color w:val="1F497D" w:themeColor="text2"/>
+            <w:sz w:val="22"/>
+            <w:szCs w:val="22"/>
+            <w:lang w:val="en-US"/>
+          </w:rPr>
+          <w:delText xml:space="preserve"> </w:delText>
+        </w:r>
+      </w:del>
+      <w:ins w:id="40" w:author="wrzodek" w:date="2012-07-26T13:13:00Z">
+        <w:r>
+          <w:rPr>
+            <w:rFonts w:asciiTheme="minorHAnsi" w:eastAsiaTheme="minorHAnsi" w:hAnsiTheme="minorHAnsi" w:cstheme="minorBidi"/>
+            <w:color w:val="1F497D" w:themeColor="text2"/>
+            <w:sz w:val="22"/>
+            <w:szCs w:val="22"/>
+            <w:lang w:val="en-US"/>
+          </w:rPr>
+          <w:t xml:space="preserve"> </w:t>
+        </w:r>
+      </w:ins>
+      <w:r>
+        <w:rPr>
+          <w:rFonts w:asciiTheme="minorHAnsi" w:eastAsiaTheme="minorHAnsi" w:hAnsiTheme="minorHAnsi" w:cstheme="minorBidi"/>
+          <w:color w:val="1F497D" w:themeColor="text2"/>
+          <w:sz w:val="22"/>
+          <w:szCs w:val="22"/>
+          <w:lang w:val="en-US"/>
+        </w:rPr>
+        <w:t xml:space="preserve">in the </w:t>
+      </w:r>
+      <w:del w:id="41" w:author="wrzodek" w:date="2012-07-26T13:14:00Z">
+        <w:r>
+          <w:rPr>
+            <w:rFonts w:asciiTheme="minorHAnsi" w:eastAsiaTheme="minorHAnsi" w:hAnsiTheme="minorHAnsi" w:cstheme="minorBidi"/>
+            <w:color w:val="1F497D" w:themeColor="text2"/>
+            <w:sz w:val="22"/>
+            <w:szCs w:val="22"/>
+            <w:lang w:val="en-US"/>
+          </w:rPr>
+          <w:delText>paper</w:delText>
+        </w:r>
+      </w:del>
+      <w:ins w:id="42" w:author="wrzodek" w:date="2012-07-26T13:14:00Z">
+        <w:r>
+          <w:rPr>
+            <w:rFonts w:asciiTheme="minorHAnsi" w:eastAsiaTheme="minorHAnsi" w:hAnsiTheme="minorHAnsi" w:cstheme="minorBidi"/>
+            <w:color w:val="1F497D" w:themeColor="text2"/>
+            <w:sz w:val="22"/>
+            <w:szCs w:val="22"/>
+            <w:lang w:val="en-US"/>
+          </w:rPr>
+          <w:t>manuscript</w:t>
+        </w:r>
+      </w:ins>
+      <w:r>
+        <w:rPr>
+          <w:rFonts w:asciiTheme="minorHAnsi" w:eastAsiaTheme="minorHAnsi" w:hAnsiTheme="minorHAnsi" w:cstheme="minorBidi"/>
+          <w:color w:val="1F497D" w:themeColor="text2"/>
+          <w:sz w:val="22"/>
+          <w:szCs w:val="22"/>
+          <w:lang w:val="en-US"/>
+        </w:rPr>
+        <w:t>.</w:t>
+      </w:r>
+      <w:commentRangeEnd w:id="33"/>
+      <w:r>
+        <w:rPr>
+          <w:rStyle w:val="Kommentarzeichen"/>
+          <w:rFonts w:asciiTheme="minorHAnsi" w:eastAsiaTheme="minorHAnsi" w:hAnsiTheme="minorHAnsi" w:cstheme="minorBidi"/>
+          <w:lang w:eastAsia="en-US"/>
+        </w:rPr>
+        <w:commentReference w:id="33"/>
+      </w:r>
+      <w:del w:id="43" w:author="wrzodek" w:date="2012-07-26T13:15:00Z">
+        <w:r>
+          <w:rPr>
+            <w:rFonts w:asciiTheme="minorHAnsi" w:eastAsiaTheme="minorHAnsi" w:hAnsiTheme="minorHAnsi" w:cstheme="minorBidi"/>
+            <w:color w:val="1F497D" w:themeColor="text2"/>
+            <w:sz w:val="22"/>
+            <w:szCs w:val="22"/>
+            <w:lang w:val="en-US"/>
+          </w:rPr>
+          <w:delText xml:space="preserve"> </w:delText>
+        </w:r>
+        <w:r>
+          <w:rPr>
+            <w:rFonts w:asciiTheme="minorHAnsi" w:eastAsiaTheme="minorHAnsi" w:hAnsiTheme="minorHAnsi" w:cstheme="minorBidi"/>
+            <w:color w:val="1F497D" w:themeColor="text2"/>
+            <w:sz w:val="22"/>
+            <w:szCs w:val="22"/>
+            <w:lang w:val="en-US"/>
+          </w:rPr>
+          <w:delText>We hope this answers you question.</w:delText>
+        </w:r>
+      </w:del>
+      <w:r>
+        <w:rPr>
+          <w:rFonts w:asciiTheme="minorHAnsi" w:eastAsiaTheme="minorHAnsi" w:hAnsiTheme="minorHAnsi" w:cstheme="minorBidi"/>
+          <w:color w:val="1F497D" w:themeColor="text2"/>
+          <w:sz w:val="22"/>
+          <w:szCs w:val="22"/>
+          <w:lang w:val="en-US"/>
+        </w:rPr>
+        <w:t xml:space="preserve"> </w:t>
+      </w:r>
+    </w:p>
+    <w:p>
+      <w:pPr>
+        <w:pStyle w:val="HTMLVorformatiert"/>
+        <w:rPr>
+          <w:color w:val="C0504D" w:themeColor="accent2"/>
+          <w:lang w:val="en-US"/>
+        </w:rPr>
+      </w:pPr>
+    </w:p>
+    <w:p>
+      <w:pPr>
+        <w:pStyle w:val="HTMLVorformatiert"/>
+        <w:rPr>
+          <w:color w:val="C0504D" w:themeColor="accent2"/>
+          <w:lang w:val="en-US"/>
+        </w:rPr>
+      </w:pPr>
+    </w:p>
+    <w:p>
+      <w:pPr>
+        <w:pStyle w:val="HTMLVorformatiert"/>
+        <w:rPr>
+          <w:color w:val="C0504D" w:themeColor="accent2"/>
+          <w:lang w:val="en-US"/>
+        </w:rPr>
+      </w:pPr>
+      <w:r>
+        <w:rPr>
+          <w:color w:val="C0504D" w:themeColor="accent2"/>
+          <w:lang w:val="en-US"/>
+        </w:rPr>
+        <w:t>It is the opinion of the reviewer that without a clearly description of the context of the work, the manuscript appears to be more of a technical application note than a research article. Could the authors therefore please improve this area?</w:t>
+      </w:r>
+    </w:p>
+    <w:p>
+      <w:pPr>
+        <w:pStyle w:val="HTMLVorformatiert"/>
+        <w:rPr>
+          <w:color w:val="C0504D" w:themeColor="accent2"/>
+          <w:lang w:val="en-US"/>
+        </w:rPr>
+      </w:pPr>
+    </w:p>
+    <w:p>
+      <w:pPr>
+        <w:pStyle w:val="HTMLVorformatiert"/>
+        <w:rPr>
+          <w:ins w:id="44" w:author="wrzodek" w:date="2012-07-26T12:45:00Z"/>
+          <w:rFonts w:asciiTheme="minorHAnsi" w:eastAsiaTheme="minorHAnsi" w:hAnsiTheme="minorHAnsi" w:cstheme="minorBidi"/>
+          <w:color w:val="1F497D" w:themeColor="text2"/>
+          <w:sz w:val="22"/>
+          <w:szCs w:val="22"/>
+          <w:lang w:val="en-US"/>
+        </w:rPr>
+      </w:pPr>
+      <w:r>
+        <w:rPr>
+          <w:rFonts w:asciiTheme="minorHAnsi" w:eastAsiaTheme="minorHAnsi" w:hAnsiTheme="minorHAnsi" w:cstheme="minorBidi"/>
+          <w:color w:val="1F497D" w:themeColor="text2"/>
+          <w:sz w:val="22"/>
+          <w:szCs w:val="22"/>
+          <w:lang w:val="en-US"/>
+        </w:rPr>
+        <w:t xml:space="preserve">Indeed the methods part is extremely technical in contrast to </w:t>
+      </w:r>
+      <w:del w:id="45" w:author="wrzodek" w:date="2012-07-26T12:40:00Z">
+        <w:r>
+          <w:rPr>
+            <w:rFonts w:asciiTheme="minorHAnsi" w:eastAsiaTheme="minorHAnsi" w:hAnsiTheme="minorHAnsi" w:cstheme="minorBidi"/>
+            <w:color w:val="1F497D" w:themeColor="text2"/>
+            <w:sz w:val="22"/>
+            <w:szCs w:val="22"/>
+            <w:lang w:val="en-US"/>
+          </w:rPr>
+          <w:delText xml:space="preserve">all </w:delText>
+        </w:r>
+      </w:del>
+      <w:r>
+        <w:rPr>
+          <w:rFonts w:asciiTheme="minorHAnsi" w:eastAsiaTheme="minorHAnsi" w:hAnsiTheme="minorHAnsi" w:cstheme="minorBidi"/>
+          <w:color w:val="1F497D" w:themeColor="text2"/>
+          <w:sz w:val="22"/>
+          <w:szCs w:val="22"/>
+          <w:lang w:val="en-US"/>
+        </w:rPr>
+        <w:t>the other parts of the paper</w:t>
+      </w:r>
+      <w:r>
+        <w:rPr>
+          <w:rFonts w:asciiTheme="minorHAnsi" w:eastAsiaTheme="minorHAnsi" w:hAnsiTheme="minorHAnsi" w:cstheme="minorBidi"/>
+          <w:color w:val="1F497D" w:themeColor="text2"/>
+          <w:sz w:val="22"/>
+          <w:szCs w:val="22"/>
+          <w:lang w:val="en-US"/>
+        </w:rPr>
+        <w:t xml:space="preserve"> and</w:t>
+      </w:r>
+      <w:del w:id="46" w:author="wrzodek" w:date="2012-07-26T12:40:00Z">
+        <w:r>
+          <w:rPr>
+            <w:rFonts w:asciiTheme="minorHAnsi" w:eastAsiaTheme="minorHAnsi" w:hAnsiTheme="minorHAnsi" w:cstheme="minorBidi"/>
+            <w:color w:val="1F497D" w:themeColor="text2"/>
+            <w:sz w:val="22"/>
+            <w:szCs w:val="22"/>
+            <w:lang w:val="en-US"/>
+          </w:rPr>
+          <w:delText>,</w:delText>
+        </w:r>
+      </w:del>
+      <w:r>
+        <w:rPr>
+          <w:rFonts w:asciiTheme="minorHAnsi" w:eastAsiaTheme="minorHAnsi" w:hAnsiTheme="minorHAnsi" w:cstheme="minorBidi"/>
+          <w:color w:val="1F497D" w:themeColor="text2"/>
+          <w:sz w:val="22"/>
+          <w:szCs w:val="22"/>
+          <w:lang w:val="en-US"/>
+        </w:rPr>
+        <w:t xml:space="preserve"> probably, the verbatim font emphasizes this impression. Our intention was to differentiate with this font between </w:t>
+      </w:r>
+      <w:proofErr w:type="spellStart"/>
+      <w:r>
+        <w:rPr>
+          <w:rFonts w:asciiTheme="minorHAnsi" w:eastAsiaTheme="minorHAnsi" w:hAnsiTheme="minorHAnsi" w:cstheme="minorBidi"/>
+          <w:color w:val="1F497D" w:themeColor="text2"/>
+          <w:sz w:val="22"/>
+          <w:szCs w:val="22"/>
+          <w:lang w:val="en-US"/>
+        </w:rPr>
         <w:t>BioPAX</w:t>
       </w:r>
       <w:proofErr w:type="spellEnd"/>
@@ -1207,1369 +2174,1480 @@
           <w:szCs w:val="22"/>
           <w:lang w:val="en-US"/>
         </w:rPr>
-        <w:t xml:space="preserve"> into </w:t>
-      </w:r>
-      <w:r>
-        <w:rPr>
-          <w:rFonts w:asciiTheme="minorHAnsi" w:eastAsiaTheme="minorHAnsi" w:hAnsiTheme="minorHAnsi" w:cstheme="minorBidi"/>
-          <w:color w:val="1F497D" w:themeColor="text2"/>
-          <w:sz w:val="22"/>
-          <w:szCs w:val="22"/>
-          <w:lang w:val="en-US"/>
-        </w:rPr>
-        <w:t>SBML</w:t>
-      </w:r>
-      <w:r>
-        <w:rPr>
-          <w:rFonts w:asciiTheme="minorHAnsi" w:eastAsiaTheme="minorHAnsi" w:hAnsiTheme="minorHAnsi" w:cstheme="minorBidi"/>
-          <w:color w:val="1F497D" w:themeColor="text2"/>
-          <w:sz w:val="22"/>
-          <w:szCs w:val="22"/>
-          <w:lang w:val="en-US"/>
-        </w:rPr>
-        <w:t xml:space="preserve"> and no</w:t>
-      </w:r>
-      <w:r>
-        <w:rPr>
-          <w:rFonts w:asciiTheme="minorHAnsi" w:eastAsiaTheme="minorHAnsi" w:hAnsiTheme="minorHAnsi" w:cstheme="minorBidi"/>
-          <w:color w:val="1F497D" w:themeColor="text2"/>
-          <w:sz w:val="22"/>
-          <w:szCs w:val="22"/>
-          <w:lang w:val="en-US"/>
-        </w:rPr>
-        <w:t>t a</w:t>
-      </w:r>
-      <w:r>
-        <w:rPr>
-          <w:rFonts w:asciiTheme="minorHAnsi" w:eastAsiaTheme="minorHAnsi" w:hAnsiTheme="minorHAnsi" w:cstheme="minorBidi"/>
-          <w:color w:val="1F497D" w:themeColor="text2"/>
-          <w:sz w:val="22"/>
-          <w:szCs w:val="22"/>
-          <w:lang w:val="en-US"/>
-        </w:rPr>
-        <w:t xml:space="preserve"> simulator. </w:t>
-      </w:r>
-      <w:commentRangeEnd w:id="3"/>
+        <w:t xml:space="preserve"> instances, SBML instances and those instances used in the normal speech. For example the term ‘reaction’ can be used for a normal reaction but also for an instance in SBML. Following we use</w:t>
+      </w:r>
+      <w:r>
+        <w:rPr>
+          <w:rFonts w:asciiTheme="minorHAnsi" w:eastAsiaTheme="minorHAnsi" w:hAnsiTheme="minorHAnsi" w:cstheme="minorBidi"/>
+          <w:color w:val="1F497D" w:themeColor="text2"/>
+          <w:sz w:val="22"/>
+          <w:szCs w:val="22"/>
+          <w:lang w:val="en-US"/>
+        </w:rPr>
+        <w:t xml:space="preserve"> </w:t>
+      </w:r>
+      <w:r>
+        <w:rPr>
+          <w:rFonts w:asciiTheme="minorHAnsi" w:eastAsiaTheme="minorHAnsi" w:hAnsiTheme="minorHAnsi" w:cstheme="minorBidi"/>
+          <w:color w:val="1F497D" w:themeColor="text2"/>
+          <w:sz w:val="22"/>
+          <w:szCs w:val="22"/>
+          <w:lang w:val="en-US"/>
+        </w:rPr>
+        <w:t>‘</w:t>
+      </w:r>
+      <w:r>
+        <w:rPr>
+          <w:color w:val="1F497D" w:themeColor="text2"/>
+          <w:lang w:val="en-US"/>
+        </w:rPr>
+        <w:t>reaction</w:t>
+      </w:r>
+      <w:r>
+        <w:rPr>
+          <w:color w:val="1F497D" w:themeColor="text2"/>
+          <w:lang w:val="en-US"/>
+        </w:rPr>
+        <w:t>’</w:t>
+      </w:r>
+      <w:r>
+        <w:rPr>
+          <w:color w:val="1F497D" w:themeColor="text2"/>
+          <w:lang w:val="en-US"/>
+        </w:rPr>
+        <w:t xml:space="preserve"> </w:t>
+      </w:r>
+      <w:r>
+        <w:rPr>
+          <w:rFonts w:asciiTheme="minorHAnsi" w:eastAsiaTheme="minorHAnsi" w:hAnsiTheme="minorHAnsi" w:cstheme="minorBidi"/>
+          <w:color w:val="1F497D" w:themeColor="text2"/>
+          <w:sz w:val="22"/>
+          <w:szCs w:val="22"/>
+          <w:lang w:val="en-US"/>
+        </w:rPr>
+        <w:t>to denote a SBML instance and use ‘reaction’ if we describe a reaction.</w:t>
+      </w:r>
+    </w:p>
+    <w:p>
+      <w:pPr>
+        <w:pStyle w:val="HTMLVorformatiert"/>
+        <w:rPr>
+          <w:ins w:id="47" w:author="wrzodek" w:date="2012-07-26T12:41:00Z"/>
+          <w:rFonts w:asciiTheme="minorHAnsi" w:eastAsiaTheme="minorHAnsi" w:hAnsiTheme="minorHAnsi" w:cstheme="minorBidi"/>
+          <w:color w:val="1F497D" w:themeColor="text2"/>
+          <w:sz w:val="22"/>
+          <w:szCs w:val="22"/>
+          <w:lang w:val="en-US"/>
+        </w:rPr>
+      </w:pPr>
+    </w:p>
+    <w:p>
+      <w:pPr>
+        <w:pStyle w:val="HTMLVorformatiert"/>
+        <w:rPr>
+          <w:ins w:id="48" w:author="wrzodek" w:date="2012-07-26T12:42:00Z"/>
+          <w:rFonts w:asciiTheme="minorHAnsi" w:eastAsiaTheme="minorHAnsi" w:hAnsiTheme="minorHAnsi" w:cstheme="minorBidi"/>
+          <w:color w:val="1F497D" w:themeColor="text2"/>
+          <w:sz w:val="22"/>
+          <w:szCs w:val="22"/>
+          <w:lang w:val="en-US"/>
+        </w:rPr>
+      </w:pPr>
+      <w:ins w:id="49" w:author="wrzodek" w:date="2012-07-26T12:41:00Z">
+        <w:r>
+          <w:rPr>
+            <w:rFonts w:asciiTheme="minorHAnsi" w:eastAsiaTheme="minorHAnsi" w:hAnsiTheme="minorHAnsi" w:cstheme="minorBidi"/>
+            <w:color w:val="1F497D" w:themeColor="text2"/>
+            <w:sz w:val="22"/>
+            <w:szCs w:val="22"/>
+            <w:lang w:val="en-US"/>
+          </w:rPr>
+          <w:t xml:space="preserve">We agree that some parts were not easy to read and quite technical. </w:t>
+        </w:r>
+      </w:ins>
+      <w:ins w:id="50" w:author="wrzodek" w:date="2012-07-26T12:42:00Z">
+        <w:r>
+          <w:rPr>
+            <w:rFonts w:asciiTheme="minorHAnsi" w:eastAsiaTheme="minorHAnsi" w:hAnsiTheme="minorHAnsi" w:cstheme="minorBidi"/>
+            <w:color w:val="1F497D" w:themeColor="text2"/>
+            <w:sz w:val="22"/>
+            <w:szCs w:val="22"/>
+            <w:lang w:val="en-US"/>
+          </w:rPr>
+          <w:t xml:space="preserve">Therefore, we rewrote some parts of the manuscript and decided to put a specific discussion (conversion of Control elements) in the supplement. </w:t>
+        </w:r>
+      </w:ins>
+      <w:ins w:id="51" w:author="wrzodek" w:date="2012-07-26T12:43:00Z">
+        <w:r>
+          <w:rPr>
+            <w:rFonts w:asciiTheme="minorHAnsi" w:eastAsiaTheme="minorHAnsi" w:hAnsiTheme="minorHAnsi" w:cstheme="minorBidi"/>
+            <w:color w:val="1F497D" w:themeColor="text2"/>
+            <w:sz w:val="22"/>
+            <w:szCs w:val="22"/>
+            <w:lang w:val="en-US"/>
+          </w:rPr>
+          <w:t xml:space="preserve">Since Figure 2 was only referenced in this part, we also moved it to the supplement. With these changes, we think the </w:t>
+        </w:r>
+      </w:ins>
+      <w:ins w:id="52" w:author="wrzodek" w:date="2012-07-26T12:45:00Z">
+        <w:r>
+          <w:rPr>
+            <w:rFonts w:asciiTheme="minorHAnsi" w:eastAsiaTheme="minorHAnsi" w:hAnsiTheme="minorHAnsi" w:cstheme="minorBidi"/>
+            <w:color w:val="1F497D" w:themeColor="text2"/>
+            <w:sz w:val="22"/>
+            <w:szCs w:val="22"/>
+            <w:lang w:val="en-US"/>
+          </w:rPr>
+          <w:t xml:space="preserve">technical parts are shortened and general </w:t>
+        </w:r>
+      </w:ins>
+      <w:ins w:id="53" w:author="wrzodek" w:date="2012-07-26T12:43:00Z">
+        <w:r>
+          <w:rPr>
+            <w:rFonts w:asciiTheme="minorHAnsi" w:eastAsiaTheme="minorHAnsi" w:hAnsiTheme="minorHAnsi" w:cstheme="minorBidi"/>
+            <w:color w:val="1F497D" w:themeColor="text2"/>
+            <w:sz w:val="22"/>
+            <w:szCs w:val="22"/>
+            <w:lang w:val="en-US"/>
+          </w:rPr>
+          <w:t xml:space="preserve">readability of the </w:t>
+        </w:r>
+      </w:ins>
+      <w:ins w:id="54" w:author="wrzodek" w:date="2012-07-26T12:44:00Z">
+        <w:r>
+          <w:rPr>
+            <w:rFonts w:asciiTheme="minorHAnsi" w:eastAsiaTheme="minorHAnsi" w:hAnsiTheme="minorHAnsi" w:cstheme="minorBidi"/>
+            <w:color w:val="1F497D" w:themeColor="text2"/>
+            <w:sz w:val="22"/>
+            <w:szCs w:val="22"/>
+            <w:lang w:val="en-US"/>
+          </w:rPr>
+          <w:t>manuscripts</w:t>
+        </w:r>
+      </w:ins>
+      <w:ins w:id="55" w:author="wrzodek" w:date="2012-07-26T12:43:00Z">
+        <w:r>
+          <w:rPr>
+            <w:rFonts w:asciiTheme="minorHAnsi" w:eastAsiaTheme="minorHAnsi" w:hAnsiTheme="minorHAnsi" w:cstheme="minorBidi"/>
+            <w:color w:val="1F497D" w:themeColor="text2"/>
+            <w:sz w:val="22"/>
+            <w:szCs w:val="22"/>
+            <w:lang w:val="en-US"/>
+          </w:rPr>
+          <w:t xml:space="preserve"> has been improved</w:t>
+        </w:r>
+      </w:ins>
+      <w:ins w:id="56" w:author="wrzodek" w:date="2012-07-26T12:45:00Z">
+        <w:r>
+          <w:rPr>
+            <w:rFonts w:asciiTheme="minorHAnsi" w:eastAsiaTheme="minorHAnsi" w:hAnsiTheme="minorHAnsi" w:cstheme="minorBidi"/>
+            <w:color w:val="1F497D" w:themeColor="text2"/>
+            <w:sz w:val="22"/>
+            <w:szCs w:val="22"/>
+            <w:lang w:val="en-US"/>
+          </w:rPr>
+          <w:t>.</w:t>
+        </w:r>
+      </w:ins>
+    </w:p>
+    <w:p>
+      <w:pPr>
+        <w:pStyle w:val="HTMLVorformatiert"/>
+        <w:rPr>
+          <w:rFonts w:asciiTheme="minorHAnsi" w:eastAsiaTheme="minorHAnsi" w:hAnsiTheme="minorHAnsi" w:cstheme="minorBidi"/>
+          <w:color w:val="1F497D" w:themeColor="text2"/>
+          <w:sz w:val="22"/>
+          <w:szCs w:val="22"/>
+          <w:lang w:val="en-US"/>
+        </w:rPr>
+      </w:pPr>
+    </w:p>
+    <w:p>
+      <w:pPr>
+        <w:pStyle w:val="HTMLVorformatiert"/>
+        <w:rPr>
+          <w:rFonts w:asciiTheme="minorHAnsi" w:eastAsiaTheme="minorHAnsi" w:hAnsiTheme="minorHAnsi" w:cstheme="minorBidi"/>
+          <w:color w:val="1F497D" w:themeColor="text2"/>
+          <w:sz w:val="22"/>
+          <w:szCs w:val="22"/>
+          <w:lang w:val="en-US"/>
+        </w:rPr>
+      </w:pPr>
+      <w:r>
+        <w:rPr>
+          <w:rFonts w:asciiTheme="minorHAnsi" w:eastAsiaTheme="minorHAnsi" w:hAnsiTheme="minorHAnsi" w:cstheme="minorBidi"/>
+          <w:color w:val="1F497D" w:themeColor="text2"/>
+          <w:sz w:val="22"/>
+          <w:szCs w:val="22"/>
+          <w:lang w:val="en-US"/>
+        </w:rPr>
+        <w:t>S</w:t>
+      </w:r>
+      <w:r>
+        <w:rPr>
+          <w:rFonts w:asciiTheme="minorHAnsi" w:eastAsiaTheme="minorHAnsi" w:hAnsiTheme="minorHAnsi" w:cstheme="minorBidi"/>
+          <w:color w:val="1F497D" w:themeColor="text2"/>
+          <w:sz w:val="22"/>
+          <w:szCs w:val="22"/>
+          <w:lang w:val="en-US"/>
+        </w:rPr>
+        <w:t xml:space="preserve">ection 2.3.3 describes in detail the conversion </w:t>
+      </w:r>
+      <w:r>
+        <w:rPr>
+          <w:rFonts w:asciiTheme="minorHAnsi" w:eastAsiaTheme="minorHAnsi" w:hAnsiTheme="minorHAnsi" w:cstheme="minorBidi"/>
+          <w:color w:val="1F497D" w:themeColor="text2"/>
+          <w:sz w:val="22"/>
+          <w:szCs w:val="22"/>
+          <w:lang w:val="en-US"/>
+        </w:rPr>
+        <w:t xml:space="preserve">of </w:t>
+      </w:r>
+      <w:proofErr w:type="spellStart"/>
+      <w:r>
+        <w:rPr>
+          <w:rFonts w:asciiTheme="minorHAnsi" w:eastAsiaTheme="minorHAnsi" w:hAnsiTheme="minorHAnsi" w:cstheme="minorBidi"/>
+          <w:color w:val="1F497D" w:themeColor="text2"/>
+          <w:sz w:val="22"/>
+          <w:szCs w:val="22"/>
+          <w:lang w:val="en-US"/>
+        </w:rPr>
+        <w:t>BioPAX</w:t>
+      </w:r>
+      <w:proofErr w:type="spellEnd"/>
+      <w:r>
+        <w:rPr>
+          <w:rFonts w:asciiTheme="minorHAnsi" w:eastAsiaTheme="minorHAnsi" w:hAnsiTheme="minorHAnsi" w:cstheme="minorBidi"/>
+          <w:color w:val="1F497D" w:themeColor="text2"/>
+          <w:sz w:val="22"/>
+          <w:szCs w:val="22"/>
+          <w:lang w:val="en-US"/>
+        </w:rPr>
+        <w:t xml:space="preserve"> </w:t>
+      </w:r>
+      <w:r>
+        <w:rPr>
+          <w:rFonts w:asciiTheme="minorHAnsi" w:eastAsiaTheme="minorHAnsi" w:hAnsiTheme="minorHAnsi" w:cstheme="minorBidi"/>
+          <w:color w:val="1F497D" w:themeColor="text2"/>
+          <w:sz w:val="22"/>
+          <w:szCs w:val="22"/>
+          <w:lang w:val="en-US"/>
+        </w:rPr>
+        <w:t xml:space="preserve">Control </w:t>
+      </w:r>
+      <w:r>
+        <w:rPr>
+          <w:rFonts w:asciiTheme="minorHAnsi" w:eastAsiaTheme="minorHAnsi" w:hAnsiTheme="minorHAnsi" w:cstheme="minorBidi"/>
+          <w:color w:val="1F497D" w:themeColor="text2"/>
+          <w:sz w:val="22"/>
+          <w:szCs w:val="22"/>
+          <w:lang w:val="en-US"/>
+        </w:rPr>
+        <w:t xml:space="preserve">elements to SBML reactions and transitions. We decided to </w:t>
+      </w:r>
+      <w:ins w:id="57" w:author="wrzodek" w:date="2012-07-26T12:45:00Z">
+        <w:r>
+          <w:rPr>
+            <w:rFonts w:asciiTheme="minorHAnsi" w:eastAsiaTheme="minorHAnsi" w:hAnsiTheme="minorHAnsi" w:cstheme="minorBidi"/>
+            <w:color w:val="1F497D" w:themeColor="text2"/>
+            <w:sz w:val="22"/>
+            <w:szCs w:val="22"/>
+            <w:lang w:val="en-US"/>
+          </w:rPr>
+          <w:t>keep</w:t>
+        </w:r>
+      </w:ins>
+      <w:del w:id="58" w:author="wrzodek" w:date="2012-07-26T12:45:00Z">
+        <w:r>
+          <w:rPr>
+            <w:rFonts w:asciiTheme="minorHAnsi" w:eastAsiaTheme="minorHAnsi" w:hAnsiTheme="minorHAnsi" w:cstheme="minorBidi"/>
+            <w:color w:val="1F497D" w:themeColor="text2"/>
+            <w:sz w:val="22"/>
+            <w:szCs w:val="22"/>
+            <w:lang w:val="en-US"/>
+          </w:rPr>
+          <w:delText>include</w:delText>
+        </w:r>
+      </w:del>
+      <w:r>
+        <w:rPr>
+          <w:rFonts w:asciiTheme="minorHAnsi" w:eastAsiaTheme="minorHAnsi" w:hAnsiTheme="minorHAnsi" w:cstheme="minorBidi"/>
+          <w:color w:val="1F497D" w:themeColor="text2"/>
+          <w:sz w:val="22"/>
+          <w:szCs w:val="22"/>
+          <w:lang w:val="en-US"/>
+        </w:rPr>
+        <w:t xml:space="preserve"> th</w:t>
+      </w:r>
+      <w:r>
+        <w:rPr>
+          <w:rFonts w:asciiTheme="minorHAnsi" w:eastAsiaTheme="minorHAnsi" w:hAnsiTheme="minorHAnsi" w:cstheme="minorBidi"/>
+          <w:color w:val="1F497D" w:themeColor="text2"/>
+          <w:sz w:val="22"/>
+          <w:szCs w:val="22"/>
+          <w:lang w:val="en-US"/>
+        </w:rPr>
+        <w:t>is</w:t>
+      </w:r>
+      <w:r>
+        <w:rPr>
+          <w:rFonts w:asciiTheme="minorHAnsi" w:eastAsiaTheme="minorHAnsi" w:hAnsiTheme="minorHAnsi" w:cstheme="minorBidi"/>
+          <w:color w:val="1F497D" w:themeColor="text2"/>
+          <w:sz w:val="22"/>
+          <w:szCs w:val="22"/>
+          <w:lang w:val="en-US"/>
+        </w:rPr>
+        <w:t xml:space="preserve"> detail because it is </w:t>
+      </w:r>
+      <w:del w:id="59" w:author="wrzodek" w:date="2012-07-26T12:45:00Z">
+        <w:r>
+          <w:rPr>
+            <w:rFonts w:asciiTheme="minorHAnsi" w:eastAsiaTheme="minorHAnsi" w:hAnsiTheme="minorHAnsi" w:cstheme="minorBidi"/>
+            <w:color w:val="1F497D" w:themeColor="text2"/>
+            <w:sz w:val="22"/>
+            <w:szCs w:val="22"/>
+            <w:lang w:val="en-US"/>
+          </w:rPr>
+          <w:delText>the most</w:delText>
+        </w:r>
+      </w:del>
+      <w:ins w:id="60" w:author="wrzodek" w:date="2012-07-26T12:45:00Z">
+        <w:r>
+          <w:rPr>
+            <w:rFonts w:asciiTheme="minorHAnsi" w:eastAsiaTheme="minorHAnsi" w:hAnsiTheme="minorHAnsi" w:cstheme="minorBidi"/>
+            <w:color w:val="1F497D" w:themeColor="text2"/>
+            <w:sz w:val="22"/>
+            <w:szCs w:val="22"/>
+            <w:lang w:val="en-US"/>
+          </w:rPr>
+          <w:t>an</w:t>
+        </w:r>
+      </w:ins>
+      <w:r>
+        <w:rPr>
+          <w:rFonts w:asciiTheme="minorHAnsi" w:eastAsiaTheme="minorHAnsi" w:hAnsiTheme="minorHAnsi" w:cstheme="minorBidi"/>
+          <w:color w:val="1F497D" w:themeColor="text2"/>
+          <w:sz w:val="22"/>
+          <w:szCs w:val="22"/>
+          <w:lang w:val="en-US"/>
+        </w:rPr>
+        <w:t xml:space="preserve"> important part of our converter and most of the available converters do not a</w:t>
+      </w:r>
+      <w:r>
+        <w:rPr>
+          <w:rFonts w:asciiTheme="minorHAnsi" w:eastAsiaTheme="minorHAnsi" w:hAnsiTheme="minorHAnsi" w:cstheme="minorBidi"/>
+          <w:color w:val="1F497D" w:themeColor="text2"/>
+          <w:sz w:val="22"/>
+          <w:szCs w:val="22"/>
+          <w:lang w:val="en-US"/>
+        </w:rPr>
+        <w:t xml:space="preserve">ddress this problem properly. </w:t>
+      </w:r>
+    </w:p>
+    <w:p>
+      <w:pPr>
+        <w:pStyle w:val="HTMLVorformatiert"/>
+        <w:rPr>
+          <w:del w:id="61" w:author="wrzodek" w:date="2012-07-26T12:46:00Z"/>
+          <w:rFonts w:asciiTheme="minorHAnsi" w:eastAsiaTheme="minorHAnsi" w:hAnsiTheme="minorHAnsi" w:cstheme="minorBidi"/>
+          <w:color w:val="1F497D" w:themeColor="text2"/>
+          <w:sz w:val="22"/>
+          <w:szCs w:val="22"/>
+          <w:lang w:val="en-US"/>
+        </w:rPr>
+      </w:pPr>
+      <w:del w:id="62" w:author="wrzodek" w:date="2012-07-26T12:46:00Z">
+        <w:r>
+          <w:rPr>
+            <w:rFonts w:asciiTheme="minorHAnsi" w:eastAsiaTheme="minorHAnsi" w:hAnsiTheme="minorHAnsi" w:cstheme="minorBidi"/>
+            <w:color w:val="1F497D" w:themeColor="text2"/>
+            <w:sz w:val="22"/>
+            <w:szCs w:val="22"/>
+            <w:lang w:val="en-US"/>
+          </w:rPr>
+          <w:delText>Since, we see a deep need in shorten and facilitate our methods part we put the problem of the conversion of Control element</w:delText>
+        </w:r>
+        <w:r>
+          <w:rPr>
+            <w:rFonts w:asciiTheme="minorHAnsi" w:eastAsiaTheme="minorHAnsi" w:hAnsiTheme="minorHAnsi" w:cstheme="minorBidi"/>
+            <w:color w:val="1F497D" w:themeColor="text2"/>
+            <w:sz w:val="22"/>
+            <w:szCs w:val="22"/>
+            <w:lang w:val="en-US"/>
+          </w:rPr>
+          <w:delText>s</w:delText>
+        </w:r>
+        <w:r>
+          <w:rPr>
+            <w:rFonts w:asciiTheme="minorHAnsi" w:eastAsiaTheme="minorHAnsi" w:hAnsiTheme="minorHAnsi" w:cstheme="minorBidi"/>
+            <w:color w:val="1F497D" w:themeColor="text2"/>
+            <w:sz w:val="22"/>
+            <w:szCs w:val="22"/>
+            <w:lang w:val="en-US"/>
+          </w:rPr>
+          <w:delText xml:space="preserve">, as well as Figure 2 in the </w:delText>
+        </w:r>
+        <w:r>
+          <w:rPr>
+            <w:rFonts w:asciiTheme="minorHAnsi" w:eastAsiaTheme="minorHAnsi" w:hAnsiTheme="minorHAnsi" w:cstheme="minorBidi"/>
+            <w:color w:val="1F497D" w:themeColor="text2"/>
+            <w:sz w:val="22"/>
+            <w:szCs w:val="22"/>
+            <w:lang w:val="en-US"/>
+          </w:rPr>
+          <w:delText>appendix</w:delText>
+        </w:r>
+        <w:r>
+          <w:rPr>
+            <w:rFonts w:asciiTheme="minorHAnsi" w:eastAsiaTheme="minorHAnsi" w:hAnsiTheme="minorHAnsi" w:cstheme="minorBidi"/>
+            <w:color w:val="1F497D" w:themeColor="text2"/>
+            <w:sz w:val="22"/>
+            <w:szCs w:val="22"/>
+            <w:lang w:val="en-US"/>
+          </w:rPr>
+          <w:delText xml:space="preserve">. </w:delText>
+        </w:r>
+      </w:del>
+    </w:p>
+    <w:p>
+      <w:pPr>
+        <w:pStyle w:val="HTMLVorformatiert"/>
+        <w:rPr>
+          <w:rFonts w:asciiTheme="minorHAnsi" w:eastAsiaTheme="minorHAnsi" w:hAnsiTheme="minorHAnsi" w:cstheme="minorBidi"/>
+          <w:color w:val="1F497D" w:themeColor="text2"/>
+          <w:sz w:val="22"/>
+          <w:szCs w:val="22"/>
+          <w:lang w:val="en-US"/>
+        </w:rPr>
+      </w:pPr>
+    </w:p>
+    <w:p>
+      <w:pPr>
+        <w:pStyle w:val="HTMLVorformatiert"/>
+        <w:rPr>
+          <w:color w:val="C0504D" w:themeColor="accent2"/>
+          <w:lang w:val="en-US"/>
+        </w:rPr>
+      </w:pPr>
+    </w:p>
+    <w:p>
+      <w:pPr>
+        <w:pStyle w:val="HTMLVorformatiert"/>
+        <w:rPr>
+          <w:color w:val="C0504D" w:themeColor="accent2"/>
+          <w:lang w:val="en-US"/>
+        </w:rPr>
+      </w:pPr>
+      <w:r>
+        <w:rPr>
+          <w:color w:val="C0504D" w:themeColor="accent2"/>
+          <w:lang w:val="en-US"/>
+        </w:rPr>
+        <w:t xml:space="preserve">b) </w:t>
+      </w:r>
+      <w:proofErr w:type="gramStart"/>
+      <w:r>
+        <w:rPr>
+          <w:color w:val="C0504D" w:themeColor="accent2"/>
+          <w:lang w:val="en-US"/>
+        </w:rPr>
+        <w:t>minor</w:t>
+      </w:r>
+      <w:proofErr w:type="gramEnd"/>
+    </w:p>
+    <w:p>
+      <w:pPr>
+        <w:pStyle w:val="HTMLVorformatiert"/>
+        <w:rPr>
+          <w:color w:val="C0504D" w:themeColor="accent2"/>
+          <w:lang w:val="en-US"/>
+        </w:rPr>
+      </w:pPr>
+    </w:p>
+    <w:p>
+      <w:pPr>
+        <w:pStyle w:val="HTMLVorformatiert"/>
+        <w:rPr>
+          <w:color w:val="C0504D" w:themeColor="accent2"/>
+          <w:lang w:val="en-US"/>
+        </w:rPr>
+      </w:pPr>
+      <w:r>
+        <w:rPr>
+          <w:color w:val="C0504D" w:themeColor="accent2"/>
+          <w:lang w:val="en-US"/>
+        </w:rPr>
+        <w:lastRenderedPageBreak/>
+        <w:t>The manuscript is clearly and carefully written, and as such, the only minor error appears to be the spelling mi</w:t>
+      </w:r>
+      <w:r>
+        <w:rPr>
+          <w:color w:val="C0504D" w:themeColor="accent2"/>
+          <w:lang w:val="en-US"/>
+        </w:rPr>
+        <w:t>stake of “SMBL” in the final sentence of section 3.1.</w:t>
+      </w:r>
+    </w:p>
+    <w:p>
+      <w:pPr>
+        <w:pStyle w:val="HTMLVorformatiert"/>
+        <w:rPr>
+          <w:color w:val="C0504D" w:themeColor="accent2"/>
+          <w:lang w:val="en-US"/>
+        </w:rPr>
+      </w:pPr>
+    </w:p>
+    <w:p>
+      <w:pPr>
+        <w:pStyle w:val="HTMLVorformatiert"/>
+        <w:rPr>
+          <w:rFonts w:asciiTheme="minorHAnsi" w:eastAsiaTheme="minorHAnsi" w:hAnsiTheme="minorHAnsi" w:cstheme="minorBidi"/>
+          <w:color w:val="1F497D" w:themeColor="text2"/>
+          <w:sz w:val="22"/>
+          <w:szCs w:val="22"/>
+          <w:lang w:val="en-US"/>
+        </w:rPr>
+      </w:pPr>
+      <w:r>
+        <w:rPr>
+          <w:rFonts w:asciiTheme="minorHAnsi" w:eastAsiaTheme="minorHAnsi" w:hAnsiTheme="minorHAnsi" w:cstheme="minorBidi"/>
+          <w:color w:val="1F497D" w:themeColor="text2"/>
+          <w:sz w:val="22"/>
+          <w:szCs w:val="22"/>
+          <w:lang w:val="en-US"/>
+        </w:rPr>
+        <w:t xml:space="preserve">Thank you, we corrected it. </w:t>
+      </w:r>
+    </w:p>
+    <w:p>
+      <w:pPr>
+        <w:pStyle w:val="HTMLVorformatiert"/>
+        <w:rPr>
+          <w:color w:val="C0504D" w:themeColor="accent2"/>
+          <w:lang w:val="en-US"/>
+        </w:rPr>
+      </w:pPr>
+    </w:p>
+    <w:p>
+      <w:pPr>
+        <w:pStyle w:val="HTMLVorformatiert"/>
+        <w:rPr>
+          <w:color w:val="C0504D" w:themeColor="accent2"/>
+          <w:lang w:val="en-US"/>
+        </w:rPr>
+      </w:pPr>
+    </w:p>
+    <w:p>
+      <w:pPr>
+        <w:pStyle w:val="HTMLVorformatiert"/>
+        <w:rPr>
+          <w:color w:val="C0504D" w:themeColor="accent2"/>
+          <w:lang w:val="en-US"/>
+        </w:rPr>
+      </w:pPr>
+      <w:r>
+        <w:rPr>
+          <w:color w:val="C0504D" w:themeColor="accent2"/>
+          <w:lang w:val="en-US"/>
+        </w:rPr>
+        <w:t>Reviewer: 2</w:t>
+      </w:r>
+    </w:p>
+    <w:p>
+      <w:pPr>
+        <w:pStyle w:val="HTMLVorformatiert"/>
+        <w:rPr>
+          <w:color w:val="C0504D" w:themeColor="accent2"/>
+          <w:lang w:val="en-US"/>
+        </w:rPr>
+      </w:pPr>
+      <w:r>
+        <w:rPr>
+          <w:color w:val="C0504D" w:themeColor="accent2"/>
+          <w:lang w:val="en-US"/>
+        </w:rPr>
+        <w:t>Comments to the Author</w:t>
+      </w:r>
+    </w:p>
+    <w:p>
+      <w:pPr>
+        <w:pStyle w:val="HTMLVorformatiert"/>
+        <w:rPr>
+          <w:color w:val="C0504D" w:themeColor="accent2"/>
+          <w:lang w:val="en-US"/>
+        </w:rPr>
+      </w:pPr>
+      <w:r>
+        <w:rPr>
+          <w:color w:val="C0504D" w:themeColor="accent2"/>
+          <w:lang w:val="en-US"/>
+        </w:rPr>
+        <w:t xml:space="preserve">This is the best </w:t>
+      </w:r>
+      <w:proofErr w:type="spellStart"/>
+      <w:r>
+        <w:rPr>
+          <w:color w:val="C0504D" w:themeColor="accent2"/>
+          <w:lang w:val="en-US"/>
+        </w:rPr>
+        <w:t>BioPAX</w:t>
+      </w:r>
+      <w:proofErr w:type="spellEnd"/>
+      <w:r>
+        <w:rPr>
+          <w:color w:val="C0504D" w:themeColor="accent2"/>
+          <w:lang w:val="en-US"/>
+        </w:rPr>
+        <w:t xml:space="preserve"> to SBML converter available by far and clearly addresses a need in the community. I would like the thank authors for their contribution.</w:t>
+      </w:r>
+    </w:p>
+    <w:p>
+      <w:pPr>
+        <w:pStyle w:val="HTMLVorformatiert"/>
+        <w:rPr>
+          <w:color w:val="C0504D" w:themeColor="accent2"/>
+          <w:lang w:val="en-US"/>
+        </w:rPr>
+      </w:pPr>
+    </w:p>
+    <w:p>
+      <w:pPr>
+        <w:rPr>
+          <w:color w:val="1F497D" w:themeColor="text2"/>
+          <w:lang w:val="en-US" w:eastAsia="de-DE"/>
+        </w:rPr>
+      </w:pPr>
+      <w:r>
+        <w:rPr>
+          <w:color w:val="1F497D" w:themeColor="text2"/>
+          <w:lang w:val="en-US" w:eastAsia="de-DE"/>
+        </w:rPr>
+        <w:t>Thank you</w:t>
+      </w:r>
+      <w:r>
+        <w:rPr>
+          <w:color w:val="1F497D" w:themeColor="text2"/>
+          <w:lang w:val="en-US" w:eastAsia="de-DE"/>
+        </w:rPr>
+        <w:t xml:space="preserve"> very much </w:t>
+      </w:r>
+      <w:r>
+        <w:rPr>
+          <w:color w:val="1F497D" w:themeColor="text2"/>
+          <w:lang w:val="en-US" w:eastAsia="de-DE"/>
+        </w:rPr>
+        <w:t xml:space="preserve">for the </w:t>
+      </w:r>
+      <w:r>
+        <w:rPr>
+          <w:color w:val="1F497D" w:themeColor="text2"/>
+          <w:lang w:val="en-US" w:eastAsia="de-DE"/>
+        </w:rPr>
+        <w:t>compliment</w:t>
+      </w:r>
+      <w:r>
+        <w:rPr>
+          <w:color w:val="1F497D" w:themeColor="text2"/>
+          <w:lang w:val="en-US" w:eastAsia="de-DE"/>
+        </w:rPr>
+        <w:t>.</w:t>
+      </w:r>
+      <w:r>
+        <w:rPr>
+          <w:color w:val="1F497D" w:themeColor="text2"/>
+          <w:lang w:val="en-US" w:eastAsia="de-DE"/>
+        </w:rPr>
+        <w:t xml:space="preserve"> We are happy that we could make </w:t>
+      </w:r>
+      <w:r>
+        <w:rPr>
+          <w:color w:val="1F497D" w:themeColor="text2"/>
+          <w:lang w:val="en-US" w:eastAsia="de-DE"/>
+        </w:rPr>
+        <w:t>a contribution in this area.</w:t>
+      </w:r>
+    </w:p>
+    <w:p>
+      <w:pPr>
+        <w:pStyle w:val="HTMLVorformatiert"/>
+        <w:rPr>
+          <w:color w:val="C0504D" w:themeColor="accent2"/>
+          <w:lang w:val="en-US"/>
+        </w:rPr>
+      </w:pPr>
+    </w:p>
+    <w:p>
+      <w:pPr>
+        <w:pStyle w:val="HTMLVorformatiert"/>
+        <w:rPr>
+          <w:color w:val="C0504D" w:themeColor="accent2"/>
+          <w:lang w:val="en-US"/>
+        </w:rPr>
+      </w:pPr>
+      <w:r>
+        <w:rPr>
+          <w:color w:val="C0504D" w:themeColor="accent2"/>
+          <w:lang w:val="en-US"/>
+        </w:rPr>
+        <w:t>I was very interested in reading the technical details about the conversion - but I am not sure if all of them are of interest to the general audience. I suggest moving the most technical parts to an Appendix.</w:t>
+      </w:r>
+    </w:p>
+    <w:p>
+      <w:pPr>
+        <w:pStyle w:val="HTMLVorformatiert"/>
+        <w:rPr>
+          <w:color w:val="C0504D" w:themeColor="accent2"/>
+          <w:lang w:val="en-US"/>
+        </w:rPr>
+      </w:pPr>
+    </w:p>
+    <w:p>
+      <w:pPr>
+        <w:pStyle w:val="HTMLVorformatiert"/>
+        <w:rPr>
+          <w:rFonts w:asciiTheme="minorHAnsi" w:eastAsiaTheme="minorHAnsi" w:hAnsiTheme="minorHAnsi" w:cstheme="minorBidi"/>
+          <w:color w:val="1F497D" w:themeColor="text2"/>
+          <w:sz w:val="22"/>
+          <w:szCs w:val="22"/>
+          <w:lang w:val="en-US"/>
+        </w:rPr>
+      </w:pPr>
+      <w:r>
+        <w:rPr>
+          <w:rFonts w:asciiTheme="minorHAnsi" w:eastAsiaTheme="minorHAnsi" w:hAnsiTheme="minorHAnsi" w:cstheme="minorBidi"/>
+          <w:color w:val="1F497D" w:themeColor="text2"/>
+          <w:sz w:val="22"/>
+          <w:szCs w:val="22"/>
+          <w:lang w:val="en-US"/>
+        </w:rPr>
+        <w:t xml:space="preserve">Thank you for this </w:t>
+      </w:r>
+      <w:r>
+        <w:rPr>
+          <w:rFonts w:asciiTheme="minorHAnsi" w:eastAsiaTheme="minorHAnsi" w:hAnsiTheme="minorHAnsi" w:cstheme="minorBidi"/>
+          <w:color w:val="1F497D" w:themeColor="text2"/>
+          <w:sz w:val="22"/>
+          <w:szCs w:val="22"/>
+          <w:lang w:val="en-US"/>
+        </w:rPr>
+        <w:t xml:space="preserve">good </w:t>
+      </w:r>
+      <w:r>
+        <w:rPr>
+          <w:rFonts w:asciiTheme="minorHAnsi" w:eastAsiaTheme="minorHAnsi" w:hAnsiTheme="minorHAnsi" w:cstheme="minorBidi"/>
+          <w:color w:val="1F497D" w:themeColor="text2"/>
+          <w:sz w:val="22"/>
+          <w:szCs w:val="22"/>
+          <w:lang w:val="en-US"/>
+        </w:rPr>
+        <w:t xml:space="preserve">idea. </w:t>
+      </w:r>
+      <w:r>
+        <w:rPr>
+          <w:rFonts w:asciiTheme="minorHAnsi" w:eastAsiaTheme="minorHAnsi" w:hAnsiTheme="minorHAnsi" w:cstheme="minorBidi"/>
+          <w:color w:val="1F497D" w:themeColor="text2"/>
+          <w:sz w:val="22"/>
+          <w:szCs w:val="22"/>
+          <w:lang w:val="en-US"/>
+        </w:rPr>
+        <w:t>We decided to shorten section 2.3.3 and put the more detailed parts in the appendix</w:t>
+      </w:r>
+      <w:del w:id="63" w:author="wrzodek" w:date="2012-07-26T12:46:00Z">
+        <w:r>
+          <w:rPr>
+            <w:rFonts w:asciiTheme="minorHAnsi" w:eastAsiaTheme="minorHAnsi" w:hAnsiTheme="minorHAnsi" w:cstheme="minorBidi"/>
+            <w:color w:val="1F497D" w:themeColor="text2"/>
+            <w:sz w:val="22"/>
+            <w:szCs w:val="22"/>
+            <w:lang w:val="en-US"/>
+          </w:rPr>
+          <w:delText xml:space="preserve"> including Figure 2.</w:delText>
+        </w:r>
+      </w:del>
+      <w:r>
+        <w:rPr>
+          <w:rFonts w:asciiTheme="minorHAnsi" w:eastAsiaTheme="minorHAnsi" w:hAnsiTheme="minorHAnsi" w:cstheme="minorBidi"/>
+          <w:color w:val="1F497D" w:themeColor="text2"/>
+          <w:sz w:val="22"/>
+          <w:szCs w:val="22"/>
+          <w:lang w:val="en-US"/>
+        </w:rPr>
+        <w:t xml:space="preserve"> </w:t>
+      </w:r>
+    </w:p>
+    <w:p>
+      <w:pPr>
+        <w:pStyle w:val="HTMLVorformatiert"/>
+        <w:rPr>
+          <w:color w:val="C0504D" w:themeColor="accent2"/>
+          <w:lang w:val="en-US"/>
+        </w:rPr>
+      </w:pPr>
+    </w:p>
+    <w:p>
+      <w:pPr>
+        <w:pStyle w:val="HTMLVorformatiert"/>
+        <w:rPr>
+          <w:color w:val="C0504D" w:themeColor="accent2"/>
+          <w:lang w:val="en-US"/>
+        </w:rPr>
+      </w:pPr>
+    </w:p>
+    <w:p>
+      <w:pPr>
+        <w:pStyle w:val="HTMLVorformatiert"/>
+        <w:rPr>
+          <w:color w:val="C0504D" w:themeColor="accent2"/>
+          <w:lang w:val="en-US"/>
+        </w:rPr>
+      </w:pPr>
+      <w:r>
+        <w:rPr>
+          <w:color w:val="C0504D" w:themeColor="accent2"/>
+          <w:lang w:val="en-US"/>
+        </w:rPr>
+        <w:t xml:space="preserve">I sometimes found the wording a little bit </w:t>
+      </w:r>
+      <w:proofErr w:type="gramStart"/>
+      <w:r>
+        <w:rPr>
+          <w:color w:val="C0504D" w:themeColor="accent2"/>
+          <w:lang w:val="en-US"/>
+        </w:rPr>
+        <w:t>off :</w:t>
+      </w:r>
+      <w:proofErr w:type="gramEnd"/>
+      <w:r>
+        <w:rPr>
+          <w:color w:val="C0504D" w:themeColor="accent2"/>
+          <w:lang w:val="en-US"/>
+        </w:rPr>
+        <w:t xml:space="preserve"> For example a translator can be "sophisticated" - but I think the translation process itself should be called "complex" and/or "complicated". There are </w:t>
+      </w:r>
+      <w:proofErr w:type="gramStart"/>
+      <w:r>
+        <w:rPr>
+          <w:color w:val="C0504D" w:themeColor="accent2"/>
+          <w:lang w:val="en-US"/>
+        </w:rPr>
+        <w:t>several  minor</w:t>
+      </w:r>
+      <w:proofErr w:type="gramEnd"/>
+      <w:r>
+        <w:rPr>
+          <w:color w:val="C0504D" w:themeColor="accent2"/>
+          <w:lang w:val="en-US"/>
+        </w:rPr>
+        <w:t xml:space="preserve"> cases like this and I think the article can benefit from another round of editing.</w:t>
+      </w:r>
+    </w:p>
+    <w:p>
+      <w:pPr>
+        <w:pStyle w:val="HTMLVorformatiert"/>
+        <w:rPr>
+          <w:color w:val="C0504D" w:themeColor="accent2"/>
+          <w:lang w:val="en-US"/>
+        </w:rPr>
+      </w:pPr>
+    </w:p>
+    <w:p>
+      <w:pPr>
+        <w:pStyle w:val="HTMLVorformatiert"/>
+        <w:rPr>
+          <w:rFonts w:asciiTheme="minorHAnsi" w:eastAsiaTheme="minorHAnsi" w:hAnsiTheme="minorHAnsi" w:cstheme="minorBidi"/>
+          <w:color w:val="1F497D" w:themeColor="text2"/>
+          <w:sz w:val="22"/>
+          <w:szCs w:val="22"/>
+          <w:lang w:val="en-US"/>
+        </w:rPr>
+      </w:pPr>
+      <w:r>
+        <w:rPr>
+          <w:rFonts w:asciiTheme="minorHAnsi" w:eastAsiaTheme="minorHAnsi" w:hAnsiTheme="minorHAnsi" w:cstheme="minorBidi"/>
+          <w:color w:val="1F497D" w:themeColor="text2"/>
+          <w:sz w:val="22"/>
+          <w:szCs w:val="22"/>
+          <w:lang w:val="en-US"/>
+        </w:rPr>
+        <w:t xml:space="preserve">Thanks for pointing that out. </w:t>
+      </w:r>
+      <w:r>
+        <w:rPr>
+          <w:rFonts w:asciiTheme="minorHAnsi" w:eastAsiaTheme="minorHAnsi" w:hAnsiTheme="minorHAnsi" w:cstheme="minorBidi"/>
+          <w:color w:val="1F497D" w:themeColor="text2"/>
+          <w:sz w:val="22"/>
+          <w:szCs w:val="22"/>
+          <w:lang w:val="en-US"/>
+        </w:rPr>
+        <w:t>We changed the corresponding parts.</w:t>
+      </w:r>
+    </w:p>
+    <w:p>
+      <w:pPr>
+        <w:pStyle w:val="HTMLVorformatiert"/>
+        <w:rPr>
+          <w:color w:val="C0504D" w:themeColor="accent2"/>
+          <w:lang w:val="en-US"/>
+        </w:rPr>
+      </w:pPr>
+    </w:p>
+    <w:p>
+      <w:pPr>
+        <w:pStyle w:val="HTMLVorformatiert"/>
+        <w:rPr>
+          <w:color w:val="C0504D" w:themeColor="accent2"/>
+          <w:lang w:val="en-US"/>
+        </w:rPr>
+      </w:pPr>
+    </w:p>
+    <w:p>
+      <w:pPr>
+        <w:pStyle w:val="HTMLVorformatiert"/>
+        <w:rPr>
+          <w:color w:val="C0504D" w:themeColor="accent2"/>
+          <w:lang w:val="en-US"/>
+        </w:rPr>
+      </w:pPr>
+      <w:r>
+        <w:rPr>
+          <w:color w:val="C0504D" w:themeColor="accent2"/>
+          <w:lang w:val="en-US"/>
+        </w:rPr>
+        <w:t>Reviewer: 3</w:t>
+      </w:r>
+    </w:p>
+    <w:p>
+      <w:pPr>
+        <w:pStyle w:val="HTMLVorformatiert"/>
+        <w:rPr>
+          <w:color w:val="C0504D" w:themeColor="accent2"/>
+          <w:lang w:val="en-US"/>
+        </w:rPr>
+      </w:pPr>
+      <w:r>
+        <w:rPr>
+          <w:color w:val="C0504D" w:themeColor="accent2"/>
+          <w:lang w:val="en-US"/>
+        </w:rPr>
+        <w:t>Comments to the Author</w:t>
+      </w:r>
+    </w:p>
+    <w:p>
+      <w:pPr>
+        <w:pStyle w:val="HTMLVorformatiert"/>
+        <w:rPr>
+          <w:color w:val="C0504D" w:themeColor="accent2"/>
+          <w:lang w:val="en-US"/>
+        </w:rPr>
+      </w:pPr>
+      <w:r>
+        <w:rPr>
+          <w:color w:val="C0504D" w:themeColor="accent2"/>
+          <w:lang w:val="en-US"/>
+        </w:rPr>
+        <w:t xml:space="preserve">This paper presents a useful tool for converting </w:t>
+      </w:r>
+      <w:proofErr w:type="spellStart"/>
+      <w:r>
+        <w:rPr>
+          <w:color w:val="C0504D" w:themeColor="accent2"/>
+          <w:lang w:val="en-US"/>
+        </w:rPr>
+        <w:t>BioPAX</w:t>
+      </w:r>
+      <w:proofErr w:type="spellEnd"/>
+      <w:r>
+        <w:rPr>
+          <w:color w:val="C0504D" w:themeColor="accent2"/>
+          <w:lang w:val="en-US"/>
+        </w:rPr>
+        <w:t xml:space="preserve"> models into SBML models using the qualitative modeling extension.  The </w:t>
+      </w:r>
+      <w:proofErr w:type="gramStart"/>
+      <w:r>
+        <w:rPr>
+          <w:color w:val="C0504D" w:themeColor="accent2"/>
+          <w:lang w:val="en-US"/>
+        </w:rPr>
+        <w:t>advantages of this tool over comparable tools already available is</w:t>
+      </w:r>
+      <w:proofErr w:type="gramEnd"/>
+      <w:r>
+        <w:rPr>
+          <w:color w:val="C0504D" w:themeColor="accent2"/>
+          <w:lang w:val="en-US"/>
+        </w:rPr>
+        <w:t xml:space="preserve"> well described in Table 3.  The main advantage being the ability to minimize the loss of information by leveraging the transition construct in the </w:t>
+      </w:r>
+      <w:proofErr w:type="spellStart"/>
+      <w:r>
+        <w:rPr>
+          <w:color w:val="C0504D" w:themeColor="accent2"/>
+          <w:lang w:val="en-US"/>
+        </w:rPr>
+        <w:t>qual</w:t>
+      </w:r>
+      <w:proofErr w:type="spellEnd"/>
+      <w:r>
+        <w:rPr>
+          <w:color w:val="C0504D" w:themeColor="accent2"/>
+          <w:lang w:val="en-US"/>
+        </w:rPr>
+        <w:t xml:space="preserve"> package to represent relationships that cannot be cleanly encoded as reactions.</w:t>
+      </w:r>
+    </w:p>
+    <w:p>
+      <w:pPr>
+        <w:pStyle w:val="HTMLVorformatiert"/>
+        <w:rPr>
+          <w:color w:val="C0504D" w:themeColor="accent2"/>
+          <w:lang w:val="en-US"/>
+        </w:rPr>
+      </w:pPr>
+    </w:p>
+    <w:p>
+      <w:pPr>
+        <w:pStyle w:val="HTMLVorformatiert"/>
+        <w:rPr>
+          <w:color w:val="C0504D" w:themeColor="accent2"/>
+          <w:lang w:val="en-US"/>
+        </w:rPr>
+      </w:pPr>
+      <w:r>
+        <w:rPr>
+          <w:color w:val="C0504D" w:themeColor="accent2"/>
+          <w:lang w:val="en-US"/>
+        </w:rPr>
+        <w:t>I do have a few minor comments that I would like to see addressed:</w:t>
+      </w:r>
+    </w:p>
+    <w:p>
+      <w:pPr>
+        <w:pStyle w:val="HTMLVorformatiert"/>
+        <w:rPr>
+          <w:color w:val="C0504D" w:themeColor="accent2"/>
+          <w:lang w:val="en-US"/>
+        </w:rPr>
+      </w:pPr>
+    </w:p>
+    <w:p>
+      <w:pPr>
+        <w:pStyle w:val="HTMLVorformatiert"/>
+        <w:rPr>
+          <w:color w:val="C0504D" w:themeColor="accent2"/>
+          <w:lang w:val="en-US"/>
+        </w:rPr>
+      </w:pPr>
+      <w:r>
+        <w:rPr>
+          <w:color w:val="C0504D" w:themeColor="accent2"/>
+          <w:lang w:val="en-US"/>
+        </w:rPr>
+        <w:t>1) Abstract, "erroneously converted to reactions", I find this comment too harsh.  While you may disagree that with this approach, it may still capture the behavior.  For example, one can easily imagine a repression relationship encoded using reactions perhaps with the addition of SBO terms.</w:t>
+      </w:r>
+    </w:p>
+    <w:p>
+      <w:pPr>
+        <w:pStyle w:val="HTMLVorformatiert"/>
+        <w:rPr>
+          <w:color w:val="C0504D" w:themeColor="accent2"/>
+          <w:lang w:val="en-US"/>
+        </w:rPr>
+      </w:pPr>
+    </w:p>
+    <w:p>
+      <w:pPr>
+        <w:pStyle w:val="HTMLVorformatiert"/>
+        <w:rPr>
+          <w:rFonts w:asciiTheme="minorHAnsi" w:eastAsiaTheme="minorHAnsi" w:hAnsiTheme="minorHAnsi" w:cstheme="minorBidi"/>
+          <w:color w:val="1F497D" w:themeColor="text2"/>
+          <w:sz w:val="22"/>
+          <w:szCs w:val="22"/>
+          <w:lang w:val="en-US"/>
+        </w:rPr>
+      </w:pPr>
+      <w:r>
+        <w:rPr>
+          <w:rFonts w:asciiTheme="minorHAnsi" w:eastAsiaTheme="minorHAnsi" w:hAnsiTheme="minorHAnsi" w:cstheme="minorBidi"/>
+          <w:color w:val="1F497D" w:themeColor="text2"/>
+          <w:sz w:val="22"/>
+          <w:szCs w:val="22"/>
+          <w:lang w:val="en-US"/>
+        </w:rPr>
+        <w:t>I</w:t>
+      </w:r>
+      <w:r>
+        <w:rPr>
+          <w:rFonts w:asciiTheme="minorHAnsi" w:eastAsiaTheme="minorHAnsi" w:hAnsiTheme="minorHAnsi" w:cstheme="minorBidi"/>
+          <w:color w:val="1F497D" w:themeColor="text2"/>
+          <w:sz w:val="22"/>
+          <w:szCs w:val="22"/>
+          <w:lang w:val="en-US"/>
+        </w:rPr>
+        <w:t>ndeed that would be possible. However, due to the existence of the Qualitative Models extension this approach would not be proper</w:t>
+      </w:r>
+      <w:del w:id="64" w:author="wrzodek" w:date="2012-07-26T12:47:00Z">
+        <w:r>
+          <w:rPr>
+            <w:rFonts w:asciiTheme="minorHAnsi" w:eastAsiaTheme="minorHAnsi" w:hAnsiTheme="minorHAnsi" w:cstheme="minorBidi"/>
+            <w:color w:val="1F497D" w:themeColor="text2"/>
+            <w:sz w:val="22"/>
+            <w:szCs w:val="22"/>
+            <w:lang w:val="en-US"/>
+          </w:rPr>
+          <w:delText>. But, you are ri</w:delText>
+        </w:r>
+        <w:r>
+          <w:rPr>
+            <w:rFonts w:asciiTheme="minorHAnsi" w:eastAsiaTheme="minorHAnsi" w:hAnsiTheme="minorHAnsi" w:cstheme="minorBidi"/>
+            <w:color w:val="1F497D" w:themeColor="text2"/>
+            <w:sz w:val="22"/>
+            <w:szCs w:val="22"/>
+            <w:lang w:val="en-US"/>
+          </w:rPr>
+          <w:delText>gh</w:delText>
+        </w:r>
+        <w:r>
+          <w:rPr>
+            <w:rFonts w:asciiTheme="minorHAnsi" w:eastAsiaTheme="minorHAnsi" w:hAnsiTheme="minorHAnsi" w:cstheme="minorBidi"/>
+            <w:color w:val="1F497D" w:themeColor="text2"/>
+            <w:sz w:val="22"/>
+            <w:szCs w:val="22"/>
+            <w:lang w:val="en-US"/>
+          </w:rPr>
+          <w:delText>t</w:delText>
+        </w:r>
+      </w:del>
+      <w:ins w:id="65" w:author="wrzodek" w:date="2012-07-26T12:47:00Z">
+        <w:r>
+          <w:rPr>
+            <w:rFonts w:asciiTheme="minorHAnsi" w:eastAsiaTheme="minorHAnsi" w:hAnsiTheme="minorHAnsi" w:cstheme="minorBidi"/>
+            <w:color w:val="1F497D" w:themeColor="text2"/>
+            <w:sz w:val="22"/>
+            <w:szCs w:val="22"/>
+            <w:lang w:val="en-US"/>
+          </w:rPr>
+          <w:t>. As you said</w:t>
+        </w:r>
+      </w:ins>
+      <w:r>
+        <w:rPr>
+          <w:rFonts w:asciiTheme="minorHAnsi" w:eastAsiaTheme="minorHAnsi" w:hAnsiTheme="minorHAnsi" w:cstheme="minorBidi"/>
+          <w:color w:val="1F497D" w:themeColor="text2"/>
+          <w:sz w:val="22"/>
+          <w:szCs w:val="22"/>
+          <w:lang w:val="en-US"/>
+        </w:rPr>
+        <w:t>,</w:t>
+      </w:r>
+      <w:r>
+        <w:rPr>
+          <w:rFonts w:asciiTheme="minorHAnsi" w:eastAsiaTheme="minorHAnsi" w:hAnsiTheme="minorHAnsi" w:cstheme="minorBidi"/>
+          <w:color w:val="1F497D" w:themeColor="text2"/>
+          <w:sz w:val="22"/>
+          <w:szCs w:val="22"/>
+          <w:lang w:val="en-US"/>
+        </w:rPr>
+        <w:t xml:space="preserve"> the formulation </w:t>
+      </w:r>
+      <w:del w:id="66" w:author="wrzodek" w:date="2012-07-26T12:47:00Z">
+        <w:r>
+          <w:rPr>
+            <w:rFonts w:asciiTheme="minorHAnsi" w:eastAsiaTheme="minorHAnsi" w:hAnsiTheme="minorHAnsi" w:cstheme="minorBidi"/>
+            <w:color w:val="1F497D" w:themeColor="text2"/>
+            <w:sz w:val="22"/>
+            <w:szCs w:val="22"/>
+            <w:lang w:val="en-US"/>
+          </w:rPr>
+          <w:delText xml:space="preserve">is </w:delText>
+        </w:r>
+      </w:del>
+      <w:ins w:id="67" w:author="wrzodek" w:date="2012-07-26T12:47:00Z">
+        <w:r>
+          <w:rPr>
+            <w:rFonts w:asciiTheme="minorHAnsi" w:eastAsiaTheme="minorHAnsi" w:hAnsiTheme="minorHAnsi" w:cstheme="minorBidi"/>
+            <w:color w:val="1F497D" w:themeColor="text2"/>
+            <w:sz w:val="22"/>
+            <w:szCs w:val="22"/>
+            <w:lang w:val="en-US"/>
+          </w:rPr>
+          <w:t>was</w:t>
+        </w:r>
+        <w:r>
+          <w:rPr>
+            <w:rFonts w:asciiTheme="minorHAnsi" w:eastAsiaTheme="minorHAnsi" w:hAnsiTheme="minorHAnsi" w:cstheme="minorBidi"/>
+            <w:color w:val="1F497D" w:themeColor="text2"/>
+            <w:sz w:val="22"/>
+            <w:szCs w:val="22"/>
+            <w:lang w:val="en-US"/>
+          </w:rPr>
+          <w:t xml:space="preserve"> </w:t>
+        </w:r>
+      </w:ins>
+      <w:r>
+        <w:rPr>
+          <w:rFonts w:asciiTheme="minorHAnsi" w:eastAsiaTheme="minorHAnsi" w:hAnsiTheme="minorHAnsi" w:cstheme="minorBidi"/>
+          <w:color w:val="1F497D" w:themeColor="text2"/>
+          <w:sz w:val="22"/>
+          <w:szCs w:val="22"/>
+          <w:lang w:val="en-US"/>
+        </w:rPr>
+        <w:t>a bit harsh and we changed it in the document</w:t>
+      </w:r>
+      <w:r>
+        <w:rPr>
+          <w:rFonts w:asciiTheme="minorHAnsi" w:eastAsiaTheme="minorHAnsi" w:hAnsiTheme="minorHAnsi" w:cstheme="minorBidi"/>
+          <w:color w:val="1F497D" w:themeColor="text2"/>
+          <w:sz w:val="22"/>
+          <w:szCs w:val="22"/>
+          <w:lang w:val="en-US"/>
+        </w:rPr>
+        <w:t xml:space="preserve"> to “</w:t>
+      </w:r>
+      <w:commentRangeStart w:id="68"/>
+      <w:r>
+        <w:rPr>
+          <w:rFonts w:asciiTheme="minorHAnsi" w:eastAsiaTheme="minorHAnsi" w:hAnsiTheme="minorHAnsi" w:cstheme="minorBidi"/>
+          <w:color w:val="1F497D" w:themeColor="text2"/>
+          <w:sz w:val="22"/>
+          <w:szCs w:val="22"/>
+          <w:lang w:val="en-US"/>
+        </w:rPr>
+        <w:t xml:space="preserve">Before the </w:t>
+      </w:r>
+      <w:del w:id="69" w:author="wrzodek" w:date="2012-07-26T12:51:00Z">
+        <w:r>
+          <w:rPr>
+            <w:rFonts w:asciiTheme="minorHAnsi" w:eastAsiaTheme="minorHAnsi" w:hAnsiTheme="minorHAnsi" w:cstheme="minorBidi"/>
+            <w:color w:val="1F497D" w:themeColor="text2"/>
+            <w:sz w:val="22"/>
+            <w:szCs w:val="22"/>
+            <w:lang w:val="en-US"/>
+          </w:rPr>
+          <w:delText xml:space="preserve">creation </w:delText>
+        </w:r>
+      </w:del>
+      <w:ins w:id="70" w:author="wrzodek" w:date="2012-07-26T12:51:00Z">
+        <w:r>
+          <w:rPr>
+            <w:rFonts w:asciiTheme="minorHAnsi" w:eastAsiaTheme="minorHAnsi" w:hAnsiTheme="minorHAnsi" w:cstheme="minorBidi"/>
+            <w:color w:val="1F497D" w:themeColor="text2"/>
+            <w:sz w:val="22"/>
+            <w:szCs w:val="22"/>
+            <w:lang w:val="en-US"/>
+          </w:rPr>
+          <w:t>development</w:t>
+        </w:r>
+        <w:r>
+          <w:rPr>
+            <w:rFonts w:asciiTheme="minorHAnsi" w:eastAsiaTheme="minorHAnsi" w:hAnsiTheme="minorHAnsi" w:cstheme="minorBidi"/>
+            <w:color w:val="1F497D" w:themeColor="text2"/>
+            <w:sz w:val="22"/>
+            <w:szCs w:val="22"/>
+            <w:lang w:val="en-US"/>
+          </w:rPr>
+          <w:t xml:space="preserve"> </w:t>
+        </w:r>
+      </w:ins>
+      <w:r>
+        <w:rPr>
+          <w:rFonts w:asciiTheme="minorHAnsi" w:eastAsiaTheme="minorHAnsi" w:hAnsiTheme="minorHAnsi" w:cstheme="minorBidi"/>
+          <w:color w:val="1F497D" w:themeColor="text2"/>
+          <w:sz w:val="22"/>
+          <w:szCs w:val="22"/>
+          <w:lang w:val="en-US"/>
+        </w:rPr>
+        <w:t xml:space="preserve">of </w:t>
+      </w:r>
+      <w:ins w:id="71" w:author="wrzodek" w:date="2012-07-26T12:52:00Z">
+        <w:r>
+          <w:rPr>
+            <w:rFonts w:asciiTheme="minorHAnsi" w:eastAsiaTheme="minorHAnsi" w:hAnsiTheme="minorHAnsi" w:cstheme="minorBidi"/>
+            <w:color w:val="1F497D" w:themeColor="text2"/>
+            <w:sz w:val="22"/>
+            <w:szCs w:val="22"/>
+            <w:lang w:val="en-US"/>
+          </w:rPr>
+          <w:t xml:space="preserve">SBML </w:t>
+        </w:r>
+      </w:ins>
+      <w:proofErr w:type="spellStart"/>
+      <w:r>
+        <w:rPr>
+          <w:rFonts w:asciiTheme="minorHAnsi" w:eastAsiaTheme="minorHAnsi" w:hAnsiTheme="minorHAnsi" w:cstheme="minorBidi"/>
+          <w:color w:val="1F497D" w:themeColor="text2"/>
+          <w:sz w:val="22"/>
+          <w:szCs w:val="22"/>
+          <w:lang w:val="en-US"/>
+        </w:rPr>
+        <w:t>qual</w:t>
+      </w:r>
+      <w:proofErr w:type="spellEnd"/>
+      <w:r>
+        <w:rPr>
+          <w:rFonts w:asciiTheme="minorHAnsi" w:eastAsiaTheme="minorHAnsi" w:hAnsiTheme="minorHAnsi" w:cstheme="minorBidi"/>
+          <w:color w:val="1F497D" w:themeColor="text2"/>
+          <w:sz w:val="22"/>
+          <w:szCs w:val="22"/>
+          <w:lang w:val="en-US"/>
+        </w:rPr>
+        <w:t>, relations could not be properly translated into SBML</w:t>
+      </w:r>
+      <w:del w:id="72" w:author="wrzodek" w:date="2012-07-26T12:49:00Z">
+        <w:r>
+          <w:rPr>
+            <w:rFonts w:asciiTheme="minorHAnsi" w:eastAsiaTheme="minorHAnsi" w:hAnsiTheme="minorHAnsi" w:cstheme="minorBidi"/>
+            <w:color w:val="1F497D" w:themeColor="text2"/>
+            <w:sz w:val="22"/>
+            <w:szCs w:val="22"/>
+            <w:lang w:val="en-US"/>
+          </w:rPr>
+          <w:delText xml:space="preserve"> or just by adding additional SBO terms on reactions which is not so proper.</w:delText>
+        </w:r>
+      </w:del>
+      <w:commentRangeEnd w:id="68"/>
       <w:r>
         <w:rPr>
           <w:rStyle w:val="Kommentarzeichen"/>
           <w:rFonts w:asciiTheme="minorHAnsi" w:eastAsiaTheme="minorHAnsi" w:hAnsiTheme="minorHAnsi" w:cstheme="minorBidi"/>
           <w:lang w:eastAsia="en-US"/>
         </w:rPr>
-        <w:commentReference w:id="3"/>
-      </w:r>
-      <w:r>
-        <w:rPr>
-          <w:rFonts w:asciiTheme="minorHAnsi" w:eastAsiaTheme="minorHAnsi" w:hAnsiTheme="minorHAnsi" w:cstheme="minorBidi"/>
-          <w:color w:val="1F497D" w:themeColor="text2"/>
-          <w:sz w:val="22"/>
-          <w:szCs w:val="22"/>
-          <w:lang w:val="en-US"/>
-        </w:rPr>
-        <w:t xml:space="preserve">But the converted files can be used as a basis for further simulation experiments. We added an exemplary conversion of the </w:t>
+        <w:commentReference w:id="68"/>
+      </w:r>
+      <w:r>
+        <w:rPr>
+          <w:rFonts w:asciiTheme="minorHAnsi" w:eastAsiaTheme="minorHAnsi" w:hAnsiTheme="minorHAnsi" w:cstheme="minorBidi"/>
+          <w:color w:val="1F497D" w:themeColor="text2"/>
+          <w:sz w:val="22"/>
+          <w:szCs w:val="22"/>
+          <w:lang w:val="en-US"/>
+        </w:rPr>
+        <w:t>”</w:t>
+      </w:r>
+      <w:r>
+        <w:rPr>
+          <w:rFonts w:asciiTheme="minorHAnsi" w:eastAsiaTheme="minorHAnsi" w:hAnsiTheme="minorHAnsi" w:cstheme="minorBidi"/>
+          <w:color w:val="1F497D" w:themeColor="text2"/>
+          <w:sz w:val="22"/>
+          <w:szCs w:val="22"/>
+          <w:lang w:val="en-US"/>
+        </w:rPr>
+        <w:t xml:space="preserve">. </w:t>
+      </w:r>
+    </w:p>
+    <w:p>
+      <w:pPr>
+        <w:pStyle w:val="HTMLVorformatiert"/>
+        <w:rPr>
+          <w:rFonts w:asciiTheme="minorHAnsi" w:eastAsiaTheme="minorHAnsi" w:hAnsiTheme="minorHAnsi" w:cstheme="minorBidi"/>
+          <w:color w:val="1F497D" w:themeColor="text2"/>
+          <w:sz w:val="22"/>
+          <w:szCs w:val="22"/>
+          <w:lang w:val="en-US"/>
+        </w:rPr>
+      </w:pPr>
+    </w:p>
+    <w:p>
+      <w:pPr>
+        <w:pStyle w:val="HTMLVorformatiert"/>
+        <w:rPr>
+          <w:color w:val="C0504D" w:themeColor="accent2"/>
+          <w:lang w:val="en-US"/>
+        </w:rPr>
+      </w:pPr>
+    </w:p>
+    <w:p>
+      <w:pPr>
+        <w:pStyle w:val="HTMLVorformatiert"/>
+        <w:rPr>
+          <w:color w:val="C0504D" w:themeColor="accent2"/>
+          <w:lang w:val="en-US"/>
+        </w:rPr>
+      </w:pPr>
+      <w:r>
+        <w:rPr>
+          <w:color w:val="C0504D" w:themeColor="accent2"/>
+          <w:lang w:val="en-US"/>
+        </w:rPr>
+        <w:t xml:space="preserve">2) Pg 1, </w:t>
       </w:r>
       <w:proofErr w:type="spellStart"/>
       <w:r>
         <w:rPr>
-          <w:rFonts w:asciiTheme="minorHAnsi" w:eastAsiaTheme="minorHAnsi" w:hAnsiTheme="minorHAnsi" w:cstheme="minorBidi"/>
-          <w:color w:val="1F497D" w:themeColor="text2"/>
-          <w:sz w:val="22"/>
-          <w:szCs w:val="22"/>
-          <w:lang w:val="en-US"/>
-        </w:rPr>
-        <w:t>ceramide</w:t>
+          <w:color w:val="C0504D" w:themeColor="accent2"/>
+          <w:lang w:val="en-US"/>
+        </w:rPr>
+        <w:t>col</w:t>
       </w:r>
       <w:proofErr w:type="spellEnd"/>
       <w:r>
         <w:rPr>
-          <w:rFonts w:asciiTheme="minorHAnsi" w:eastAsiaTheme="minorHAnsi" w:hAnsiTheme="minorHAnsi" w:cstheme="minorBidi"/>
-          <w:color w:val="1F497D" w:themeColor="text2"/>
-          <w:sz w:val="22"/>
-          <w:szCs w:val="22"/>
-          <w:lang w:val="en-US"/>
-        </w:rPr>
-        <w:t xml:space="preserve"> signaling pathway on the official BioPAX2SBML homepage (</w:t>
-      </w:r>
-      <w:hyperlink r:id="rId7" w:history="1">
-        <w:r>
-          <w:rPr>
-            <w:rStyle w:val="Hyperlink"/>
-            <w:rFonts w:asciiTheme="minorHAnsi" w:eastAsiaTheme="minorHAnsi" w:hAnsiTheme="minorHAnsi" w:cstheme="minorBidi"/>
-            <w:sz w:val="22"/>
-            <w:szCs w:val="22"/>
-            <w:lang w:val="en-US"/>
-          </w:rPr>
-          <w:t>http://www.ra.cs.uni-tuebingen.de/software/BioPAX2SBML/</w:t>
-        </w:r>
-      </w:hyperlink>
-      <w:r>
-        <w:rPr>
-          <w:rFonts w:asciiTheme="minorHAnsi" w:eastAsiaTheme="minorHAnsi" w:hAnsiTheme="minorHAnsi" w:cstheme="minorBidi"/>
-          <w:color w:val="1F497D" w:themeColor="text2"/>
-          <w:sz w:val="22"/>
-          <w:szCs w:val="22"/>
-          <w:lang w:val="en-US"/>
-        </w:rPr>
-        <w:t xml:space="preserve">) with the original and the converted files. Additionally, we provide the conversion of the complete Nature Pathway Interaction Database on the following website: </w:t>
-      </w:r>
-      <w:hyperlink r:id="rId8" w:history="1">
-        <w:r>
-          <w:rPr>
-            <w:rStyle w:val="Hyperlink"/>
-            <w:rFonts w:asciiTheme="minorHAnsi" w:eastAsiaTheme="minorHAnsi" w:hAnsiTheme="minorHAnsi" w:cstheme="minorBidi"/>
-            <w:sz w:val="22"/>
-            <w:szCs w:val="22"/>
-            <w:lang w:val="en-US"/>
-          </w:rPr>
-          <w:t>http://www.cogsys.cs.uni-tuebingen.de/downloads/Qualitative-Models/</w:t>
-        </w:r>
-      </w:hyperlink>
-      <w:r>
-        <w:rPr>
-          <w:rFonts w:asciiTheme="minorHAnsi" w:eastAsiaTheme="minorHAnsi" w:hAnsiTheme="minorHAnsi" w:cstheme="minorBidi"/>
-          <w:color w:val="1F497D" w:themeColor="text2"/>
-          <w:sz w:val="22"/>
-          <w:szCs w:val="22"/>
-          <w:lang w:val="en-US"/>
-        </w:rPr>
-        <w:t xml:space="preserve">. </w:t>
-      </w:r>
-      <w:commentRangeStart w:id="4"/>
-      <w:r>
-        <w:rPr>
-          <w:rFonts w:asciiTheme="minorHAnsi" w:eastAsiaTheme="minorHAnsi" w:hAnsiTheme="minorHAnsi" w:cstheme="minorBidi"/>
-          <w:color w:val="1F497D" w:themeColor="text2"/>
-          <w:sz w:val="22"/>
-          <w:szCs w:val="22"/>
-          <w:lang w:val="en-US"/>
-        </w:rPr>
-        <w:t>This conversion is also linked in the paper.</w:t>
-      </w:r>
-      <w:commentRangeEnd w:id="4"/>
-      <w:r>
-        <w:rPr>
-          <w:rStyle w:val="Kommentarzeichen"/>
-          <w:rFonts w:asciiTheme="minorHAnsi" w:eastAsiaTheme="minorHAnsi" w:hAnsiTheme="minorHAnsi" w:cstheme="minorBidi"/>
-          <w:lang w:eastAsia="en-US"/>
-        </w:rPr>
-        <w:commentReference w:id="4"/>
-      </w:r>
-      <w:r>
-        <w:rPr>
-          <w:rFonts w:asciiTheme="minorHAnsi" w:eastAsiaTheme="minorHAnsi" w:hAnsiTheme="minorHAnsi" w:cstheme="minorBidi"/>
-          <w:color w:val="1F497D" w:themeColor="text2"/>
-          <w:sz w:val="22"/>
-          <w:szCs w:val="22"/>
-          <w:lang w:val="en-US"/>
-        </w:rPr>
-        <w:t xml:space="preserve"> </w:t>
-      </w:r>
-      <w:r>
-        <w:rPr>
-          <w:rFonts w:asciiTheme="minorHAnsi" w:eastAsiaTheme="minorHAnsi" w:hAnsiTheme="minorHAnsi" w:cstheme="minorBidi"/>
-          <w:color w:val="1F497D" w:themeColor="text2"/>
-          <w:sz w:val="22"/>
-          <w:szCs w:val="22"/>
-          <w:lang w:val="en-US"/>
-        </w:rPr>
-        <w:t xml:space="preserve">We hope this answers you question. </w:t>
-      </w:r>
-    </w:p>
-    <w:p>
-      <w:pPr>
-        <w:pStyle w:val="HTMLVorformatiert"/>
-        <w:rPr>
-          <w:color w:val="C0504D" w:themeColor="accent2"/>
-          <w:lang w:val="en-US"/>
-        </w:rPr>
-      </w:pPr>
-    </w:p>
-    <w:p>
-      <w:pPr>
-        <w:pStyle w:val="HTMLVorformatiert"/>
-        <w:rPr>
-          <w:color w:val="C0504D" w:themeColor="accent2"/>
-          <w:lang w:val="en-US"/>
-        </w:rPr>
-      </w:pPr>
-    </w:p>
-    <w:p>
-      <w:pPr>
-        <w:pStyle w:val="HTMLVorformatiert"/>
-        <w:rPr>
-          <w:color w:val="C0504D" w:themeColor="accent2"/>
-          <w:lang w:val="en-US"/>
-        </w:rPr>
-      </w:pPr>
-      <w:r>
-        <w:rPr>
-          <w:color w:val="C0504D" w:themeColor="accent2"/>
-          <w:lang w:val="en-US"/>
-        </w:rPr>
-        <w:t>It is the opinion of the reviewer that without a clearly description of the context of the work, the manuscript appears to be more of a technical application note than a research article. Could the authors therefore please improve this area?</w:t>
-      </w:r>
-    </w:p>
-    <w:p>
-      <w:pPr>
-        <w:pStyle w:val="HTMLVorformatiert"/>
-        <w:rPr>
-          <w:color w:val="C0504D" w:themeColor="accent2"/>
-          <w:lang w:val="en-US"/>
-        </w:rPr>
-      </w:pPr>
-    </w:p>
-    <w:p>
-      <w:pPr>
-        <w:pStyle w:val="HTMLVorformatiert"/>
-        <w:rPr>
-          <w:rFonts w:asciiTheme="minorHAnsi" w:eastAsiaTheme="minorHAnsi" w:hAnsiTheme="minorHAnsi" w:cstheme="minorBidi"/>
-          <w:color w:val="1F497D" w:themeColor="text2"/>
-          <w:sz w:val="22"/>
-          <w:szCs w:val="22"/>
-          <w:lang w:val="en-US"/>
-        </w:rPr>
-      </w:pPr>
-      <w:r>
-        <w:rPr>
-          <w:rFonts w:asciiTheme="minorHAnsi" w:eastAsiaTheme="minorHAnsi" w:hAnsiTheme="minorHAnsi" w:cstheme="minorBidi"/>
-          <w:color w:val="1F497D" w:themeColor="text2"/>
-          <w:sz w:val="22"/>
-          <w:szCs w:val="22"/>
-          <w:lang w:val="en-US"/>
-        </w:rPr>
-        <w:t>Indeed the methods part is extremely technical in contrast to all the other parts of the paper</w:t>
-      </w:r>
-      <w:r>
-        <w:rPr>
-          <w:rFonts w:asciiTheme="minorHAnsi" w:eastAsiaTheme="minorHAnsi" w:hAnsiTheme="minorHAnsi" w:cstheme="minorBidi"/>
-          <w:color w:val="1F497D" w:themeColor="text2"/>
-          <w:sz w:val="22"/>
-          <w:szCs w:val="22"/>
-          <w:lang w:val="en-US"/>
-        </w:rPr>
-        <w:t xml:space="preserve"> and, probably, the verbatim font emphasizes this impression. Our intention was to differentiate with this font between </w:t>
-      </w:r>
-      <w:proofErr w:type="spellStart"/>
-      <w:r>
-        <w:rPr>
-          <w:rFonts w:asciiTheme="minorHAnsi" w:eastAsiaTheme="minorHAnsi" w:hAnsiTheme="minorHAnsi" w:cstheme="minorBidi"/>
-          <w:color w:val="1F497D" w:themeColor="text2"/>
-          <w:sz w:val="22"/>
-          <w:szCs w:val="22"/>
-          <w:lang w:val="en-US"/>
-        </w:rPr>
-        <w:t>BioPAX</w:t>
-      </w:r>
-      <w:proofErr w:type="spellEnd"/>
-      <w:r>
-        <w:rPr>
-          <w:rFonts w:asciiTheme="minorHAnsi" w:eastAsiaTheme="minorHAnsi" w:hAnsiTheme="minorHAnsi" w:cstheme="minorBidi"/>
-          <w:color w:val="1F497D" w:themeColor="text2"/>
-          <w:sz w:val="22"/>
-          <w:szCs w:val="22"/>
-          <w:lang w:val="en-US"/>
-        </w:rPr>
-        <w:t xml:space="preserve"> instances, SBML instances and those instances used in the normal speech. For example the term ‘reaction’ can be used for a normal reaction but also for an instance in SBML. Following we use</w:t>
-      </w:r>
-      <w:r>
-        <w:rPr>
-          <w:rFonts w:asciiTheme="minorHAnsi" w:eastAsiaTheme="minorHAnsi" w:hAnsiTheme="minorHAnsi" w:cstheme="minorBidi"/>
-          <w:color w:val="1F497D" w:themeColor="text2"/>
-          <w:sz w:val="22"/>
-          <w:szCs w:val="22"/>
-          <w:lang w:val="en-US"/>
-        </w:rPr>
-        <w:t xml:space="preserve"> </w:t>
-      </w:r>
-      <w:r>
-        <w:rPr>
-          <w:rFonts w:asciiTheme="minorHAnsi" w:eastAsiaTheme="minorHAnsi" w:hAnsiTheme="minorHAnsi" w:cstheme="minorBidi"/>
-          <w:color w:val="1F497D" w:themeColor="text2"/>
-          <w:sz w:val="22"/>
-          <w:szCs w:val="22"/>
-          <w:lang w:val="en-US"/>
-        </w:rPr>
-        <w:t>‘</w:t>
-      </w:r>
-      <w:r>
-        <w:rPr>
-          <w:color w:val="1F497D" w:themeColor="text2"/>
-          <w:lang w:val="en-US"/>
-        </w:rPr>
-        <w:t>reaction</w:t>
-      </w:r>
-      <w:r>
-        <w:rPr>
-          <w:color w:val="1F497D" w:themeColor="text2"/>
-          <w:lang w:val="en-US"/>
-        </w:rPr>
-        <w:t>’</w:t>
-      </w:r>
-      <w:r>
-        <w:rPr>
-          <w:color w:val="1F497D" w:themeColor="text2"/>
-          <w:lang w:val="en-US"/>
-        </w:rPr>
-        <w:t xml:space="preserve"> </w:t>
-      </w:r>
-      <w:r>
-        <w:rPr>
-          <w:rFonts w:asciiTheme="minorHAnsi" w:eastAsiaTheme="minorHAnsi" w:hAnsiTheme="minorHAnsi" w:cstheme="minorBidi"/>
-          <w:color w:val="1F497D" w:themeColor="text2"/>
-          <w:sz w:val="22"/>
-          <w:szCs w:val="22"/>
-          <w:lang w:val="en-US"/>
-        </w:rPr>
-        <w:t>to denote a SBML instance and use ‘reaction’ if we describe a reaction.</w:t>
-      </w:r>
-    </w:p>
-    <w:p>
-      <w:pPr>
-        <w:pStyle w:val="HTMLVorformatiert"/>
-        <w:rPr>
-          <w:rFonts w:asciiTheme="minorHAnsi" w:eastAsiaTheme="minorHAnsi" w:hAnsiTheme="minorHAnsi" w:cstheme="minorBidi"/>
-          <w:color w:val="1F497D" w:themeColor="text2"/>
-          <w:sz w:val="22"/>
-          <w:szCs w:val="22"/>
-          <w:lang w:val="en-US"/>
-        </w:rPr>
-      </w:pPr>
-      <w:r>
-        <w:rPr>
-          <w:rFonts w:asciiTheme="minorHAnsi" w:eastAsiaTheme="minorHAnsi" w:hAnsiTheme="minorHAnsi" w:cstheme="minorBidi"/>
-          <w:color w:val="1F497D" w:themeColor="text2"/>
-          <w:sz w:val="22"/>
-          <w:szCs w:val="22"/>
-          <w:lang w:val="en-US"/>
-        </w:rPr>
-        <w:t>S</w:t>
-      </w:r>
-      <w:r>
-        <w:rPr>
-          <w:rFonts w:asciiTheme="minorHAnsi" w:eastAsiaTheme="minorHAnsi" w:hAnsiTheme="minorHAnsi" w:cstheme="minorBidi"/>
-          <w:color w:val="1F497D" w:themeColor="text2"/>
-          <w:sz w:val="22"/>
-          <w:szCs w:val="22"/>
-          <w:lang w:val="en-US"/>
-        </w:rPr>
-        <w:t xml:space="preserve">ection 2.3.3 describes in detail the conversion </w:t>
-      </w:r>
-      <w:r>
-        <w:rPr>
-          <w:rFonts w:asciiTheme="minorHAnsi" w:eastAsiaTheme="minorHAnsi" w:hAnsiTheme="minorHAnsi" w:cstheme="minorBidi"/>
-          <w:color w:val="1F497D" w:themeColor="text2"/>
-          <w:sz w:val="22"/>
-          <w:szCs w:val="22"/>
-          <w:lang w:val="en-US"/>
-        </w:rPr>
-        <w:t xml:space="preserve">of </w:t>
-      </w:r>
-      <w:proofErr w:type="spellStart"/>
-      <w:r>
-        <w:rPr>
-          <w:rFonts w:asciiTheme="minorHAnsi" w:eastAsiaTheme="minorHAnsi" w:hAnsiTheme="minorHAnsi" w:cstheme="minorBidi"/>
-          <w:color w:val="1F497D" w:themeColor="text2"/>
-          <w:sz w:val="22"/>
-          <w:szCs w:val="22"/>
-          <w:lang w:val="en-US"/>
-        </w:rPr>
-        <w:t>BioPAX</w:t>
-      </w:r>
-      <w:proofErr w:type="spellEnd"/>
-      <w:r>
-        <w:rPr>
-          <w:rFonts w:asciiTheme="minorHAnsi" w:eastAsiaTheme="minorHAnsi" w:hAnsiTheme="minorHAnsi" w:cstheme="minorBidi"/>
-          <w:color w:val="1F497D" w:themeColor="text2"/>
-          <w:sz w:val="22"/>
-          <w:szCs w:val="22"/>
-          <w:lang w:val="en-US"/>
-        </w:rPr>
-        <w:t xml:space="preserve"> </w:t>
-      </w:r>
-      <w:r>
-        <w:rPr>
-          <w:rFonts w:asciiTheme="minorHAnsi" w:eastAsiaTheme="minorHAnsi" w:hAnsiTheme="minorHAnsi" w:cstheme="minorBidi"/>
-          <w:color w:val="1F497D" w:themeColor="text2"/>
-          <w:sz w:val="22"/>
-          <w:szCs w:val="22"/>
-          <w:lang w:val="en-US"/>
-        </w:rPr>
-        <w:t xml:space="preserve">Control </w:t>
-      </w:r>
-      <w:r>
-        <w:rPr>
-          <w:rFonts w:asciiTheme="minorHAnsi" w:eastAsiaTheme="minorHAnsi" w:hAnsiTheme="minorHAnsi" w:cstheme="minorBidi"/>
-          <w:color w:val="1F497D" w:themeColor="text2"/>
-          <w:sz w:val="22"/>
-          <w:szCs w:val="22"/>
-          <w:lang w:val="en-US"/>
-        </w:rPr>
-        <w:t>elements to SBML reactions and transitions. We decided to include th</w:t>
-      </w:r>
-      <w:r>
-        <w:rPr>
-          <w:rFonts w:asciiTheme="minorHAnsi" w:eastAsiaTheme="minorHAnsi" w:hAnsiTheme="minorHAnsi" w:cstheme="minorBidi"/>
-          <w:color w:val="1F497D" w:themeColor="text2"/>
-          <w:sz w:val="22"/>
-          <w:szCs w:val="22"/>
-          <w:lang w:val="en-US"/>
-        </w:rPr>
-        <w:t>is</w:t>
-      </w:r>
-      <w:r>
-        <w:rPr>
-          <w:rFonts w:asciiTheme="minorHAnsi" w:eastAsiaTheme="minorHAnsi" w:hAnsiTheme="minorHAnsi" w:cstheme="minorBidi"/>
-          <w:color w:val="1F497D" w:themeColor="text2"/>
-          <w:sz w:val="22"/>
-          <w:szCs w:val="22"/>
-          <w:lang w:val="en-US"/>
-        </w:rPr>
-        <w:t xml:space="preserve"> detail because it is the most important part of our converter and most of the available converters do not a</w:t>
-      </w:r>
-      <w:r>
-        <w:rPr>
-          <w:rFonts w:asciiTheme="minorHAnsi" w:eastAsiaTheme="minorHAnsi" w:hAnsiTheme="minorHAnsi" w:cstheme="minorBidi"/>
-          <w:color w:val="1F497D" w:themeColor="text2"/>
-          <w:sz w:val="22"/>
-          <w:szCs w:val="22"/>
-          <w:lang w:val="en-US"/>
-        </w:rPr>
-        <w:t xml:space="preserve">ddress this problem properly. </w:t>
-      </w:r>
-    </w:p>
-    <w:p>
-      <w:pPr>
-        <w:pStyle w:val="HTMLVorformatiert"/>
-        <w:rPr>
-          <w:rFonts w:asciiTheme="minorHAnsi" w:eastAsiaTheme="minorHAnsi" w:hAnsiTheme="minorHAnsi" w:cstheme="minorBidi"/>
-          <w:color w:val="1F497D" w:themeColor="text2"/>
-          <w:sz w:val="22"/>
-          <w:szCs w:val="22"/>
-          <w:lang w:val="en-US"/>
-        </w:rPr>
-      </w:pPr>
-      <w:r>
-        <w:rPr>
-          <w:rFonts w:asciiTheme="minorHAnsi" w:eastAsiaTheme="minorHAnsi" w:hAnsiTheme="minorHAnsi" w:cstheme="minorBidi"/>
-          <w:color w:val="1F497D" w:themeColor="text2"/>
-          <w:sz w:val="22"/>
-          <w:szCs w:val="22"/>
-          <w:lang w:val="en-US"/>
-        </w:rPr>
-        <w:t>Since, we see a deep need in shorten and facilitate our methods part we put the problem of the conversion of Control element</w:t>
-      </w:r>
-      <w:r>
-        <w:rPr>
-          <w:rFonts w:asciiTheme="minorHAnsi" w:eastAsiaTheme="minorHAnsi" w:hAnsiTheme="minorHAnsi" w:cstheme="minorBidi"/>
-          <w:color w:val="1F497D" w:themeColor="text2"/>
-          <w:sz w:val="22"/>
-          <w:szCs w:val="22"/>
-          <w:lang w:val="en-US"/>
-        </w:rPr>
-        <w:t>s</w:t>
-      </w:r>
-      <w:r>
-        <w:rPr>
-          <w:rFonts w:asciiTheme="minorHAnsi" w:eastAsiaTheme="minorHAnsi" w:hAnsiTheme="minorHAnsi" w:cstheme="minorBidi"/>
-          <w:color w:val="1F497D" w:themeColor="text2"/>
-          <w:sz w:val="22"/>
-          <w:szCs w:val="22"/>
-          <w:lang w:val="en-US"/>
-        </w:rPr>
-        <w:t xml:space="preserve">, as well as Figure 2 in the </w:t>
-      </w:r>
-      <w:r>
-        <w:rPr>
-          <w:rFonts w:asciiTheme="minorHAnsi" w:eastAsiaTheme="minorHAnsi" w:hAnsiTheme="minorHAnsi" w:cstheme="minorBidi"/>
-          <w:color w:val="1F497D" w:themeColor="text2"/>
-          <w:sz w:val="22"/>
-          <w:szCs w:val="22"/>
-          <w:lang w:val="en-US"/>
-        </w:rPr>
-        <w:t>appendix</w:t>
-      </w:r>
-      <w:r>
-        <w:rPr>
-          <w:rFonts w:asciiTheme="minorHAnsi" w:eastAsiaTheme="minorHAnsi" w:hAnsiTheme="minorHAnsi" w:cstheme="minorBidi"/>
-          <w:color w:val="1F497D" w:themeColor="text2"/>
-          <w:sz w:val="22"/>
-          <w:szCs w:val="22"/>
-          <w:lang w:val="en-US"/>
-        </w:rPr>
-        <w:t xml:space="preserve">. </w:t>
-      </w:r>
-    </w:p>
-    <w:p>
-      <w:pPr>
-        <w:pStyle w:val="HTMLVorformatiert"/>
-        <w:rPr>
-          <w:rFonts w:asciiTheme="minorHAnsi" w:eastAsiaTheme="minorHAnsi" w:hAnsiTheme="minorHAnsi" w:cstheme="minorBidi"/>
-          <w:color w:val="1F497D" w:themeColor="text2"/>
-          <w:sz w:val="22"/>
-          <w:szCs w:val="22"/>
-          <w:lang w:val="en-US"/>
-        </w:rPr>
-      </w:pPr>
-    </w:p>
-    <w:p>
-      <w:pPr>
-        <w:pStyle w:val="HTMLVorformatiert"/>
-        <w:rPr>
-          <w:color w:val="C0504D" w:themeColor="accent2"/>
-          <w:lang w:val="en-US"/>
-        </w:rPr>
-      </w:pPr>
-    </w:p>
-    <w:p>
-      <w:pPr>
-        <w:pStyle w:val="HTMLVorformatiert"/>
-        <w:rPr>
-          <w:color w:val="C0504D" w:themeColor="accent2"/>
-          <w:lang w:val="en-US"/>
-        </w:rPr>
-      </w:pPr>
-      <w:r>
-        <w:rPr>
-          <w:color w:val="C0504D" w:themeColor="accent2"/>
-          <w:lang w:val="en-US"/>
-        </w:rPr>
-        <w:t xml:space="preserve">b) </w:t>
-      </w:r>
-      <w:proofErr w:type="gramStart"/>
-      <w:r>
-        <w:rPr>
-          <w:color w:val="C0504D" w:themeColor="accent2"/>
-          <w:lang w:val="en-US"/>
-        </w:rPr>
-        <w:t>minor</w:t>
-      </w:r>
-      <w:proofErr w:type="gramEnd"/>
-    </w:p>
-    <w:p>
-      <w:pPr>
-        <w:pStyle w:val="HTMLVorformatiert"/>
-        <w:rPr>
-          <w:color w:val="C0504D" w:themeColor="accent2"/>
-          <w:lang w:val="en-US"/>
-        </w:rPr>
-      </w:pPr>
-    </w:p>
-    <w:p>
-      <w:pPr>
-        <w:pStyle w:val="HTMLVorformatiert"/>
-        <w:rPr>
-          <w:color w:val="C0504D" w:themeColor="accent2"/>
-          <w:lang w:val="en-US"/>
-        </w:rPr>
-      </w:pPr>
-      <w:r>
-        <w:rPr>
-          <w:color w:val="C0504D" w:themeColor="accent2"/>
-          <w:lang w:val="en-US"/>
-        </w:rPr>
-        <w:t>The manuscript is clearly and carefully written, and as such, the only minor error appears to be the spelling mi</w:t>
-      </w:r>
-      <w:r>
-        <w:rPr>
-          <w:color w:val="C0504D" w:themeColor="accent2"/>
-          <w:lang w:val="en-US"/>
-        </w:rPr>
-        <w:t>stake of “SMBL” in the final sentence of section 3.1.</w:t>
-      </w:r>
-    </w:p>
-    <w:p>
-      <w:pPr>
-        <w:pStyle w:val="HTMLVorformatiert"/>
-        <w:rPr>
-          <w:color w:val="C0504D" w:themeColor="accent2"/>
-          <w:lang w:val="en-US"/>
-        </w:rPr>
-      </w:pPr>
-    </w:p>
-    <w:p>
-      <w:pPr>
-        <w:pStyle w:val="HTMLVorformatiert"/>
-        <w:rPr>
-          <w:rFonts w:asciiTheme="minorHAnsi" w:eastAsiaTheme="minorHAnsi" w:hAnsiTheme="minorHAnsi" w:cstheme="minorBidi"/>
-          <w:color w:val="1F497D" w:themeColor="text2"/>
-          <w:sz w:val="22"/>
-          <w:szCs w:val="22"/>
-          <w:lang w:val="en-US"/>
-        </w:rPr>
-      </w:pPr>
-      <w:r>
-        <w:rPr>
-          <w:rFonts w:asciiTheme="minorHAnsi" w:eastAsiaTheme="minorHAnsi" w:hAnsiTheme="minorHAnsi" w:cstheme="minorBidi"/>
-          <w:color w:val="1F497D" w:themeColor="text2"/>
-          <w:sz w:val="22"/>
-          <w:szCs w:val="22"/>
-          <w:lang w:val="en-US"/>
-        </w:rPr>
-        <w:t xml:space="preserve">Thank you, we corrected it. </w:t>
-      </w:r>
-    </w:p>
-    <w:p>
-      <w:pPr>
-        <w:pStyle w:val="HTMLVorformatiert"/>
-        <w:rPr>
-          <w:color w:val="C0504D" w:themeColor="accent2"/>
-          <w:lang w:val="en-US"/>
-        </w:rPr>
-      </w:pPr>
-    </w:p>
-    <w:p>
-      <w:pPr>
-        <w:pStyle w:val="HTMLVorformatiert"/>
-        <w:rPr>
-          <w:color w:val="C0504D" w:themeColor="accent2"/>
-          <w:lang w:val="en-US"/>
-        </w:rPr>
-      </w:pPr>
-    </w:p>
-    <w:p>
-      <w:pPr>
-        <w:pStyle w:val="HTMLVorformatiert"/>
-        <w:rPr>
-          <w:color w:val="C0504D" w:themeColor="accent2"/>
-          <w:lang w:val="en-US"/>
-        </w:rPr>
-      </w:pPr>
-      <w:r>
-        <w:rPr>
-          <w:color w:val="C0504D" w:themeColor="accent2"/>
-          <w:lang w:val="en-US"/>
-        </w:rPr>
-        <w:t>Reviewer: 2</w:t>
-      </w:r>
-    </w:p>
-    <w:p>
-      <w:pPr>
-        <w:pStyle w:val="HTMLVorformatiert"/>
-        <w:rPr>
-          <w:color w:val="C0504D" w:themeColor="accent2"/>
-          <w:lang w:val="en-US"/>
-        </w:rPr>
-      </w:pPr>
-      <w:r>
-        <w:rPr>
-          <w:color w:val="C0504D" w:themeColor="accent2"/>
-          <w:lang w:val="en-US"/>
-        </w:rPr>
-        <w:t>Comments to the Author</w:t>
-      </w:r>
-    </w:p>
-    <w:p>
-      <w:pPr>
-        <w:pStyle w:val="HTMLVorformatiert"/>
-        <w:rPr>
-          <w:color w:val="C0504D" w:themeColor="accent2"/>
-          <w:lang w:val="en-US"/>
-        </w:rPr>
-      </w:pPr>
-      <w:r>
-        <w:rPr>
-          <w:color w:val="C0504D" w:themeColor="accent2"/>
-          <w:lang w:val="en-US"/>
-        </w:rPr>
-        <w:t xml:space="preserve">This is the best </w:t>
-      </w:r>
-      <w:proofErr w:type="spellStart"/>
-      <w:r>
-        <w:rPr>
-          <w:color w:val="C0504D" w:themeColor="accent2"/>
-          <w:lang w:val="en-US"/>
-        </w:rPr>
-        <w:t>BioPAX</w:t>
-      </w:r>
-      <w:proofErr w:type="spellEnd"/>
-      <w:r>
-        <w:rPr>
-          <w:color w:val="C0504D" w:themeColor="accent2"/>
-          <w:lang w:val="en-US"/>
-        </w:rPr>
-        <w:t xml:space="preserve"> to SBML converter available by far and clearly addresses a need in the community. I would like the thank authors for their contribution.</w:t>
-      </w:r>
-    </w:p>
-    <w:p>
-      <w:pPr>
-        <w:pStyle w:val="HTMLVorformatiert"/>
-        <w:rPr>
-          <w:color w:val="C0504D" w:themeColor="accent2"/>
-          <w:lang w:val="en-US"/>
-        </w:rPr>
-      </w:pPr>
-    </w:p>
-    <w:p>
-      <w:pPr>
-        <w:rPr>
-          <w:color w:val="1F497D" w:themeColor="text2"/>
-          <w:lang w:val="en-US" w:eastAsia="de-DE"/>
-        </w:rPr>
-      </w:pPr>
-      <w:r>
-        <w:rPr>
-          <w:color w:val="1F497D" w:themeColor="text2"/>
-          <w:lang w:val="en-US" w:eastAsia="de-DE"/>
-        </w:rPr>
-        <w:t>Thank you</w:t>
-      </w:r>
-      <w:r>
-        <w:rPr>
-          <w:color w:val="1F497D" w:themeColor="text2"/>
-          <w:lang w:val="en-US" w:eastAsia="de-DE"/>
-        </w:rPr>
-        <w:t xml:space="preserve"> very much </w:t>
-      </w:r>
-      <w:r>
-        <w:rPr>
-          <w:color w:val="1F497D" w:themeColor="text2"/>
-          <w:lang w:val="en-US" w:eastAsia="de-DE"/>
-        </w:rPr>
-        <w:t xml:space="preserve">for the </w:t>
-      </w:r>
-      <w:r>
-        <w:rPr>
-          <w:color w:val="1F497D" w:themeColor="text2"/>
-          <w:lang w:val="en-US" w:eastAsia="de-DE"/>
-        </w:rPr>
-        <w:t>compliment</w:t>
-      </w:r>
-      <w:r>
-        <w:rPr>
-          <w:color w:val="1F497D" w:themeColor="text2"/>
-          <w:lang w:val="en-US" w:eastAsia="de-DE"/>
+          <w:color w:val="C0504D" w:themeColor="accent2"/>
+          <w:lang w:val="en-US"/>
+        </w:rPr>
+        <w:t xml:space="preserve"> 2, line 2, semantic -&gt; semantics</w:t>
+      </w:r>
+    </w:p>
+    <w:p>
+      <w:pPr>
+        <w:pStyle w:val="HTMLVorformatiert"/>
+        <w:rPr>
+          <w:color w:val="C0504D" w:themeColor="accent2"/>
+          <w:lang w:val="en-US"/>
+        </w:rPr>
+      </w:pPr>
+    </w:p>
+    <w:p>
+      <w:pPr>
+        <w:pStyle w:val="HTMLVorformatiert"/>
+        <w:rPr>
+          <w:rFonts w:asciiTheme="minorHAnsi" w:eastAsiaTheme="minorHAnsi" w:hAnsiTheme="minorHAnsi" w:cstheme="minorBidi"/>
+          <w:color w:val="1F497D" w:themeColor="text2"/>
+          <w:sz w:val="22"/>
+          <w:szCs w:val="22"/>
+          <w:lang w:val="en-US"/>
+        </w:rPr>
+      </w:pPr>
+      <w:r>
+        <w:rPr>
+          <w:rFonts w:asciiTheme="minorHAnsi" w:eastAsiaTheme="minorHAnsi" w:hAnsiTheme="minorHAnsi" w:cstheme="minorBidi"/>
+          <w:color w:val="1F497D" w:themeColor="text2"/>
+          <w:sz w:val="22"/>
+          <w:szCs w:val="22"/>
+          <w:lang w:val="en-US"/>
+        </w:rPr>
+        <w:t>Thank you, we c</w:t>
+      </w:r>
+      <w:r>
+        <w:rPr>
+          <w:rFonts w:asciiTheme="minorHAnsi" w:eastAsiaTheme="minorHAnsi" w:hAnsiTheme="minorHAnsi" w:cstheme="minorBidi"/>
+          <w:color w:val="1F497D" w:themeColor="text2"/>
+          <w:sz w:val="22"/>
+          <w:szCs w:val="22"/>
+          <w:lang w:val="en-US"/>
+        </w:rPr>
+        <w:t>orrected</w:t>
+      </w:r>
+      <w:r>
+        <w:rPr>
+          <w:rFonts w:asciiTheme="minorHAnsi" w:eastAsiaTheme="minorHAnsi" w:hAnsiTheme="minorHAnsi" w:cstheme="minorBidi"/>
+          <w:color w:val="1F497D" w:themeColor="text2"/>
+          <w:sz w:val="22"/>
+          <w:szCs w:val="22"/>
+          <w:lang w:val="en-US"/>
+        </w:rPr>
+        <w:t xml:space="preserve"> it</w:t>
+      </w:r>
+      <w:r>
+        <w:rPr>
+          <w:rFonts w:asciiTheme="minorHAnsi" w:eastAsiaTheme="minorHAnsi" w:hAnsiTheme="minorHAnsi" w:cstheme="minorBidi"/>
+          <w:color w:val="1F497D" w:themeColor="text2"/>
+          <w:sz w:val="22"/>
+          <w:szCs w:val="22"/>
+          <w:lang w:val="en-US"/>
         </w:rPr>
         <w:t>.</w:t>
       </w:r>
-      <w:r>
-        <w:rPr>
-          <w:color w:val="1F497D" w:themeColor="text2"/>
-          <w:lang w:val="en-US" w:eastAsia="de-DE"/>
-        </w:rPr>
-        <w:t xml:space="preserve"> We are happy that we could make </w:t>
-      </w:r>
-      <w:r>
-        <w:rPr>
-          <w:color w:val="1F497D" w:themeColor="text2"/>
-          <w:lang w:val="en-US" w:eastAsia="de-DE"/>
-        </w:rPr>
-        <w:t>a contribution in this area.</w:t>
-      </w:r>
-    </w:p>
-    <w:p>
-      <w:pPr>
-        <w:pStyle w:val="HTMLVorformatiert"/>
-        <w:rPr>
-          <w:color w:val="C0504D" w:themeColor="accent2"/>
-          <w:lang w:val="en-US"/>
-        </w:rPr>
-      </w:pPr>
-    </w:p>
-    <w:p>
-      <w:pPr>
-        <w:pStyle w:val="HTMLVorformatiert"/>
-        <w:rPr>
-          <w:color w:val="C0504D" w:themeColor="accent2"/>
-          <w:lang w:val="en-US"/>
-        </w:rPr>
-      </w:pPr>
-      <w:r>
-        <w:rPr>
-          <w:color w:val="C0504D" w:themeColor="accent2"/>
-          <w:lang w:val="en-US"/>
-        </w:rPr>
-        <w:lastRenderedPageBreak/>
-        <w:t>I was very interested in reading the technical details about the conversion - but I am not sure if all of them are of interest to the general audience. I suggest moving the most technical parts to an Appendix.</w:t>
-      </w:r>
-    </w:p>
-    <w:p>
-      <w:pPr>
-        <w:pStyle w:val="HTMLVorformatiert"/>
-        <w:rPr>
-          <w:color w:val="C0504D" w:themeColor="accent2"/>
-          <w:lang w:val="en-US"/>
-        </w:rPr>
-      </w:pPr>
-    </w:p>
-    <w:p>
-      <w:pPr>
-        <w:pStyle w:val="HTMLVorformatiert"/>
-        <w:rPr>
-          <w:rFonts w:asciiTheme="minorHAnsi" w:eastAsiaTheme="minorHAnsi" w:hAnsiTheme="minorHAnsi" w:cstheme="minorBidi"/>
-          <w:color w:val="1F497D" w:themeColor="text2"/>
-          <w:sz w:val="22"/>
-          <w:szCs w:val="22"/>
-          <w:lang w:val="en-US"/>
-        </w:rPr>
-      </w:pPr>
-      <w:r>
-        <w:rPr>
-          <w:rFonts w:asciiTheme="minorHAnsi" w:eastAsiaTheme="minorHAnsi" w:hAnsiTheme="minorHAnsi" w:cstheme="minorBidi"/>
-          <w:color w:val="1F497D" w:themeColor="text2"/>
-          <w:sz w:val="22"/>
-          <w:szCs w:val="22"/>
-          <w:lang w:val="en-US"/>
-        </w:rPr>
-        <w:t xml:space="preserve">Thank you for this </w:t>
-      </w:r>
-      <w:r>
-        <w:rPr>
-          <w:rFonts w:asciiTheme="minorHAnsi" w:eastAsiaTheme="minorHAnsi" w:hAnsiTheme="minorHAnsi" w:cstheme="minorBidi"/>
-          <w:color w:val="1F497D" w:themeColor="text2"/>
-          <w:sz w:val="22"/>
-          <w:szCs w:val="22"/>
-          <w:lang w:val="en-US"/>
-        </w:rPr>
-        <w:t xml:space="preserve">good </w:t>
-      </w:r>
-      <w:r>
-        <w:rPr>
-          <w:rFonts w:asciiTheme="minorHAnsi" w:eastAsiaTheme="minorHAnsi" w:hAnsiTheme="minorHAnsi" w:cstheme="minorBidi"/>
-          <w:color w:val="1F497D" w:themeColor="text2"/>
-          <w:sz w:val="22"/>
-          <w:szCs w:val="22"/>
-          <w:lang w:val="en-US"/>
-        </w:rPr>
-        <w:t xml:space="preserve">idea. </w:t>
-      </w:r>
-      <w:r>
-        <w:rPr>
-          <w:rFonts w:asciiTheme="minorHAnsi" w:eastAsiaTheme="minorHAnsi" w:hAnsiTheme="minorHAnsi" w:cstheme="minorBidi"/>
-          <w:color w:val="1F497D" w:themeColor="text2"/>
-          <w:sz w:val="22"/>
-          <w:szCs w:val="22"/>
-          <w:lang w:val="en-US"/>
-        </w:rPr>
-        <w:t xml:space="preserve">We decided to shorten section 2.3.3 and put the more detailed parts in the appendix including Figure 2. </w:t>
-      </w:r>
-    </w:p>
-    <w:p>
-      <w:pPr>
-        <w:pStyle w:val="HTMLVorformatiert"/>
-        <w:rPr>
-          <w:color w:val="C0504D" w:themeColor="accent2"/>
-          <w:lang w:val="en-US"/>
-        </w:rPr>
-      </w:pPr>
-    </w:p>
-    <w:p>
-      <w:pPr>
-        <w:pStyle w:val="HTMLVorformatiert"/>
-        <w:rPr>
-          <w:color w:val="C0504D" w:themeColor="accent2"/>
-          <w:lang w:val="en-US"/>
-        </w:rPr>
-      </w:pPr>
-    </w:p>
-    <w:p>
-      <w:pPr>
-        <w:pStyle w:val="HTMLVorformatiert"/>
-        <w:rPr>
-          <w:color w:val="C0504D" w:themeColor="accent2"/>
-          <w:lang w:val="en-US"/>
-        </w:rPr>
-      </w:pPr>
-      <w:r>
-        <w:rPr>
-          <w:color w:val="C0504D" w:themeColor="accent2"/>
-          <w:lang w:val="en-US"/>
-        </w:rPr>
-        <w:t xml:space="preserve">I sometimes found the wording a little bit </w:t>
-      </w:r>
-      <w:proofErr w:type="gramStart"/>
-      <w:r>
-        <w:rPr>
-          <w:color w:val="C0504D" w:themeColor="accent2"/>
-          <w:lang w:val="en-US"/>
-        </w:rPr>
-        <w:t>off :</w:t>
-      </w:r>
-      <w:proofErr w:type="gramEnd"/>
-      <w:r>
-        <w:rPr>
-          <w:color w:val="C0504D" w:themeColor="accent2"/>
-          <w:lang w:val="en-US"/>
-        </w:rPr>
-        <w:t xml:space="preserve"> For example a translator can be "sophisticated" - but I think the translation process itself should be called "complex" and/or "complicated". There are </w:t>
-      </w:r>
-      <w:proofErr w:type="gramStart"/>
-      <w:r>
-        <w:rPr>
-          <w:color w:val="C0504D" w:themeColor="accent2"/>
-          <w:lang w:val="en-US"/>
-        </w:rPr>
-        <w:t>several  minor</w:t>
-      </w:r>
-      <w:proofErr w:type="gramEnd"/>
-      <w:r>
-        <w:rPr>
-          <w:color w:val="C0504D" w:themeColor="accent2"/>
-          <w:lang w:val="en-US"/>
-        </w:rPr>
-        <w:t xml:space="preserve"> cases like this and I think the article can benefit from another round of editing.</w:t>
-      </w:r>
-    </w:p>
-    <w:p>
-      <w:pPr>
-        <w:pStyle w:val="HTMLVorformatiert"/>
-        <w:rPr>
-          <w:color w:val="C0504D" w:themeColor="accent2"/>
-          <w:lang w:val="en-US"/>
-        </w:rPr>
-      </w:pPr>
-    </w:p>
-    <w:p>
-      <w:pPr>
-        <w:pStyle w:val="HTMLVorformatiert"/>
-        <w:rPr>
-          <w:rFonts w:asciiTheme="minorHAnsi" w:eastAsiaTheme="minorHAnsi" w:hAnsiTheme="minorHAnsi" w:cstheme="minorBidi"/>
-          <w:color w:val="1F497D" w:themeColor="text2"/>
-          <w:sz w:val="22"/>
-          <w:szCs w:val="22"/>
-          <w:lang w:val="en-US"/>
-        </w:rPr>
-      </w:pPr>
-      <w:r>
-        <w:rPr>
-          <w:rFonts w:asciiTheme="minorHAnsi" w:eastAsiaTheme="minorHAnsi" w:hAnsiTheme="minorHAnsi" w:cstheme="minorBidi"/>
-          <w:color w:val="1F497D" w:themeColor="text2"/>
-          <w:sz w:val="22"/>
-          <w:szCs w:val="22"/>
-          <w:lang w:val="en-US"/>
-        </w:rPr>
-        <w:t xml:space="preserve">Thanks for pointing that out. </w:t>
-      </w:r>
-      <w:r>
-        <w:rPr>
-          <w:rFonts w:asciiTheme="minorHAnsi" w:eastAsiaTheme="minorHAnsi" w:hAnsiTheme="minorHAnsi" w:cstheme="minorBidi"/>
-          <w:color w:val="1F497D" w:themeColor="text2"/>
-          <w:sz w:val="22"/>
-          <w:szCs w:val="22"/>
-          <w:lang w:val="en-US"/>
-        </w:rPr>
-        <w:t>We changed the corresponding parts.</w:t>
-      </w:r>
-    </w:p>
-    <w:p>
-      <w:pPr>
-        <w:pStyle w:val="HTMLVorformatiert"/>
-        <w:rPr>
-          <w:color w:val="C0504D" w:themeColor="accent2"/>
-          <w:lang w:val="en-US"/>
-        </w:rPr>
-      </w:pPr>
-    </w:p>
-    <w:p>
-      <w:pPr>
-        <w:pStyle w:val="HTMLVorformatiert"/>
-        <w:rPr>
-          <w:color w:val="C0504D" w:themeColor="accent2"/>
-          <w:lang w:val="en-US"/>
-        </w:rPr>
-      </w:pPr>
-    </w:p>
-    <w:p>
-      <w:pPr>
-        <w:pStyle w:val="HTMLVorformatiert"/>
-        <w:rPr>
-          <w:color w:val="C0504D" w:themeColor="accent2"/>
-          <w:lang w:val="en-US"/>
-        </w:rPr>
-      </w:pPr>
-      <w:r>
-        <w:rPr>
-          <w:color w:val="C0504D" w:themeColor="accent2"/>
-          <w:lang w:val="en-US"/>
-        </w:rPr>
-        <w:t>Reviewer: 3</w:t>
-      </w:r>
-    </w:p>
-    <w:p>
-      <w:pPr>
-        <w:pStyle w:val="HTMLVorformatiert"/>
-        <w:rPr>
-          <w:color w:val="C0504D" w:themeColor="accent2"/>
-          <w:lang w:val="en-US"/>
-        </w:rPr>
-      </w:pPr>
-      <w:r>
-        <w:rPr>
-          <w:color w:val="C0504D" w:themeColor="accent2"/>
-          <w:lang w:val="en-US"/>
-        </w:rPr>
-        <w:t>Comments to the Author</w:t>
-      </w:r>
-    </w:p>
-    <w:p>
-      <w:pPr>
-        <w:pStyle w:val="HTMLVorformatiert"/>
-        <w:rPr>
-          <w:color w:val="C0504D" w:themeColor="accent2"/>
-          <w:lang w:val="en-US"/>
-        </w:rPr>
-      </w:pPr>
-      <w:r>
-        <w:rPr>
-          <w:color w:val="C0504D" w:themeColor="accent2"/>
-          <w:lang w:val="en-US"/>
-        </w:rPr>
-        <w:t xml:space="preserve">This paper presents a useful tool for converting </w:t>
-      </w:r>
-      <w:proofErr w:type="spellStart"/>
-      <w:r>
-        <w:rPr>
-          <w:color w:val="C0504D" w:themeColor="accent2"/>
-          <w:lang w:val="en-US"/>
-        </w:rPr>
-        <w:t>BioPAX</w:t>
-      </w:r>
-      <w:proofErr w:type="spellEnd"/>
-      <w:r>
-        <w:rPr>
-          <w:color w:val="C0504D" w:themeColor="accent2"/>
-          <w:lang w:val="en-US"/>
-        </w:rPr>
-        <w:t xml:space="preserve"> models into SBML models using the qualitative modeling extension.  The </w:t>
-      </w:r>
-      <w:proofErr w:type="gramStart"/>
-      <w:r>
-        <w:rPr>
-          <w:color w:val="C0504D" w:themeColor="accent2"/>
-          <w:lang w:val="en-US"/>
-        </w:rPr>
-        <w:t>advantages of this tool over comparable tools already available is</w:t>
-      </w:r>
-      <w:proofErr w:type="gramEnd"/>
-      <w:r>
-        <w:rPr>
-          <w:color w:val="C0504D" w:themeColor="accent2"/>
-          <w:lang w:val="en-US"/>
-        </w:rPr>
-        <w:t xml:space="preserve"> well described in Table 3.  The main advantage being the ability to minimize the loss of information by leveraging the transition construct in the </w:t>
-      </w:r>
-      <w:proofErr w:type="spellStart"/>
-      <w:r>
-        <w:rPr>
-          <w:color w:val="C0504D" w:themeColor="accent2"/>
-          <w:lang w:val="en-US"/>
-        </w:rPr>
-        <w:t>qual</w:t>
-      </w:r>
-      <w:proofErr w:type="spellEnd"/>
-      <w:r>
-        <w:rPr>
-          <w:color w:val="C0504D" w:themeColor="accent2"/>
-          <w:lang w:val="en-US"/>
-        </w:rPr>
-        <w:t xml:space="preserve"> package to represent relationships that cannot be cleanly encoded as reactions.</w:t>
-      </w:r>
-    </w:p>
-    <w:p>
-      <w:pPr>
-        <w:pStyle w:val="HTMLVorformatiert"/>
-        <w:rPr>
-          <w:color w:val="C0504D" w:themeColor="accent2"/>
-          <w:lang w:val="en-US"/>
-        </w:rPr>
-      </w:pPr>
-    </w:p>
-    <w:p>
-      <w:pPr>
-        <w:pStyle w:val="HTMLVorformatiert"/>
-        <w:rPr>
-          <w:color w:val="C0504D" w:themeColor="accent2"/>
-          <w:lang w:val="en-US"/>
-        </w:rPr>
-      </w:pPr>
-      <w:r>
-        <w:rPr>
-          <w:color w:val="C0504D" w:themeColor="accent2"/>
-          <w:lang w:val="en-US"/>
-        </w:rPr>
-        <w:t>I do have a few minor comments that I would like to see addressed:</w:t>
-      </w:r>
-    </w:p>
-    <w:p>
-      <w:pPr>
-        <w:pStyle w:val="HTMLVorformatiert"/>
-        <w:rPr>
-          <w:color w:val="C0504D" w:themeColor="accent2"/>
-          <w:lang w:val="en-US"/>
-        </w:rPr>
-      </w:pPr>
-    </w:p>
-    <w:p>
-      <w:pPr>
-        <w:pStyle w:val="HTMLVorformatiert"/>
-        <w:rPr>
-          <w:color w:val="C0504D" w:themeColor="accent2"/>
-          <w:lang w:val="en-US"/>
-        </w:rPr>
-      </w:pPr>
-      <w:r>
-        <w:rPr>
-          <w:color w:val="C0504D" w:themeColor="accent2"/>
-          <w:lang w:val="en-US"/>
-        </w:rPr>
-        <w:t>1) Abstract, "erroneously converted to reactions", I find this comment too harsh.  While you may disagree that with this approach, it may still capture the behavior.  For example, one can easily imagine a repression relationship encoded using reactions perhaps with the addition of SBO terms.</w:t>
-      </w:r>
-    </w:p>
-    <w:p>
-      <w:pPr>
-        <w:pStyle w:val="HTMLVorformatiert"/>
-        <w:rPr>
-          <w:color w:val="C0504D" w:themeColor="accent2"/>
-          <w:lang w:val="en-US"/>
-        </w:rPr>
-      </w:pPr>
-    </w:p>
-    <w:p>
-      <w:pPr>
-        <w:pStyle w:val="HTMLVorformatiert"/>
-        <w:rPr>
-          <w:rFonts w:asciiTheme="minorHAnsi" w:eastAsiaTheme="minorHAnsi" w:hAnsiTheme="minorHAnsi" w:cstheme="minorBidi"/>
-          <w:color w:val="1F497D" w:themeColor="text2"/>
-          <w:sz w:val="22"/>
-          <w:szCs w:val="22"/>
-          <w:lang w:val="en-US"/>
-        </w:rPr>
-      </w:pPr>
-      <w:r>
-        <w:rPr>
-          <w:rFonts w:asciiTheme="minorHAnsi" w:eastAsiaTheme="minorHAnsi" w:hAnsiTheme="minorHAnsi" w:cstheme="minorBidi"/>
-          <w:color w:val="1F497D" w:themeColor="text2"/>
-          <w:sz w:val="22"/>
-          <w:szCs w:val="22"/>
-          <w:lang w:val="en-US"/>
-        </w:rPr>
-        <w:t>I</w:t>
-      </w:r>
-      <w:r>
-        <w:rPr>
-          <w:rFonts w:asciiTheme="minorHAnsi" w:eastAsiaTheme="minorHAnsi" w:hAnsiTheme="minorHAnsi" w:cstheme="minorBidi"/>
-          <w:color w:val="1F497D" w:themeColor="text2"/>
-          <w:sz w:val="22"/>
-          <w:szCs w:val="22"/>
-          <w:lang w:val="en-US"/>
-        </w:rPr>
-        <w:t>ndeed that would be possible. However, due to the existence of the Qualitative Models extension this approach would not be proper. But, you are ri</w:t>
-      </w:r>
-      <w:r>
-        <w:rPr>
-          <w:rFonts w:asciiTheme="minorHAnsi" w:eastAsiaTheme="minorHAnsi" w:hAnsiTheme="minorHAnsi" w:cstheme="minorBidi"/>
-          <w:color w:val="1F497D" w:themeColor="text2"/>
-          <w:sz w:val="22"/>
-          <w:szCs w:val="22"/>
-          <w:lang w:val="en-US"/>
-        </w:rPr>
-        <w:t>gh</w:t>
-      </w:r>
-      <w:r>
-        <w:rPr>
-          <w:rFonts w:asciiTheme="minorHAnsi" w:eastAsiaTheme="minorHAnsi" w:hAnsiTheme="minorHAnsi" w:cstheme="minorBidi"/>
-          <w:color w:val="1F497D" w:themeColor="text2"/>
-          <w:sz w:val="22"/>
-          <w:szCs w:val="22"/>
-          <w:lang w:val="en-US"/>
-        </w:rPr>
-        <w:t>t</w:t>
-      </w:r>
-      <w:r>
-        <w:rPr>
-          <w:rFonts w:asciiTheme="minorHAnsi" w:eastAsiaTheme="minorHAnsi" w:hAnsiTheme="minorHAnsi" w:cstheme="minorBidi"/>
-          <w:color w:val="1F497D" w:themeColor="text2"/>
-          <w:sz w:val="22"/>
-          <w:szCs w:val="22"/>
-          <w:lang w:val="en-US"/>
-        </w:rPr>
-        <w:t>,</w:t>
-      </w:r>
-      <w:r>
-        <w:rPr>
-          <w:rFonts w:asciiTheme="minorHAnsi" w:eastAsiaTheme="minorHAnsi" w:hAnsiTheme="minorHAnsi" w:cstheme="minorBidi"/>
-          <w:color w:val="1F497D" w:themeColor="text2"/>
-          <w:sz w:val="22"/>
-          <w:szCs w:val="22"/>
-          <w:lang w:val="en-US"/>
-        </w:rPr>
-        <w:t xml:space="preserve"> the formulation is a bit harsh and we changed it in the document</w:t>
-      </w:r>
-      <w:r>
-        <w:rPr>
-          <w:rFonts w:asciiTheme="minorHAnsi" w:eastAsiaTheme="minorHAnsi" w:hAnsiTheme="minorHAnsi" w:cstheme="minorBidi"/>
-          <w:color w:val="1F497D" w:themeColor="text2"/>
-          <w:sz w:val="22"/>
-          <w:szCs w:val="22"/>
-          <w:lang w:val="en-US"/>
-        </w:rPr>
-        <w:t xml:space="preserve"> to “</w:t>
-      </w:r>
-      <w:r>
-        <w:rPr>
-          <w:rFonts w:asciiTheme="minorHAnsi" w:eastAsiaTheme="minorHAnsi" w:hAnsiTheme="minorHAnsi" w:cstheme="minorBidi"/>
-          <w:color w:val="1F497D" w:themeColor="text2"/>
-          <w:sz w:val="22"/>
-          <w:szCs w:val="22"/>
-          <w:lang w:val="en-US"/>
-        </w:rPr>
-        <w:t xml:space="preserve">Before the creation of </w:t>
-      </w:r>
-      <w:proofErr w:type="spellStart"/>
-      <w:r>
-        <w:rPr>
-          <w:rFonts w:asciiTheme="minorHAnsi" w:eastAsiaTheme="minorHAnsi" w:hAnsiTheme="minorHAnsi" w:cstheme="minorBidi"/>
-          <w:color w:val="1F497D" w:themeColor="text2"/>
-          <w:sz w:val="22"/>
-          <w:szCs w:val="22"/>
-          <w:lang w:val="en-US"/>
-        </w:rPr>
-        <w:t>qual</w:t>
-      </w:r>
-      <w:proofErr w:type="spellEnd"/>
-      <w:r>
-        <w:rPr>
-          <w:rFonts w:asciiTheme="minorHAnsi" w:eastAsiaTheme="minorHAnsi" w:hAnsiTheme="minorHAnsi" w:cstheme="minorBidi"/>
-          <w:color w:val="1F497D" w:themeColor="text2"/>
-          <w:sz w:val="22"/>
-          <w:szCs w:val="22"/>
-          <w:lang w:val="en-US"/>
-        </w:rPr>
-        <w:t>, relations could not be properly translated into SBML or just by adding additional SBO terms on reactions which is not so proper.</w:t>
-      </w:r>
-      <w:r>
-        <w:rPr>
-          <w:rFonts w:asciiTheme="minorHAnsi" w:eastAsiaTheme="minorHAnsi" w:hAnsiTheme="minorHAnsi" w:cstheme="minorBidi"/>
-          <w:color w:val="1F497D" w:themeColor="text2"/>
-          <w:sz w:val="22"/>
-          <w:szCs w:val="22"/>
-          <w:lang w:val="en-US"/>
-        </w:rPr>
-        <w:t>”</w:t>
-      </w:r>
-      <w:r>
-        <w:rPr>
-          <w:rFonts w:asciiTheme="minorHAnsi" w:eastAsiaTheme="minorHAnsi" w:hAnsiTheme="minorHAnsi" w:cstheme="minorBidi"/>
-          <w:color w:val="1F497D" w:themeColor="text2"/>
-          <w:sz w:val="22"/>
-          <w:szCs w:val="22"/>
-          <w:lang w:val="en-US"/>
-        </w:rPr>
-        <w:t xml:space="preserve">. </w:t>
-      </w:r>
-    </w:p>
-    <w:p>
-      <w:pPr>
-        <w:pStyle w:val="HTMLVorformatiert"/>
-        <w:rPr>
-          <w:rFonts w:asciiTheme="minorHAnsi" w:eastAsiaTheme="minorHAnsi" w:hAnsiTheme="minorHAnsi" w:cstheme="minorBidi"/>
-          <w:color w:val="1F497D" w:themeColor="text2"/>
-          <w:sz w:val="22"/>
-          <w:szCs w:val="22"/>
-          <w:lang w:val="en-US"/>
-        </w:rPr>
-      </w:pPr>
-    </w:p>
-    <w:p>
-      <w:pPr>
-        <w:pStyle w:val="HTMLVorformatiert"/>
-        <w:rPr>
-          <w:color w:val="C0504D" w:themeColor="accent2"/>
-          <w:lang w:val="en-US"/>
-        </w:rPr>
-      </w:pPr>
-    </w:p>
-    <w:p>
-      <w:pPr>
-        <w:pStyle w:val="HTMLVorformatiert"/>
-        <w:rPr>
-          <w:color w:val="C0504D" w:themeColor="accent2"/>
-          <w:lang w:val="en-US"/>
-        </w:rPr>
-      </w:pPr>
-      <w:r>
-        <w:rPr>
-          <w:color w:val="C0504D" w:themeColor="accent2"/>
-          <w:lang w:val="en-US"/>
-        </w:rPr>
-        <w:t xml:space="preserve">2) Pg 1, </w:t>
-      </w:r>
-      <w:proofErr w:type="spellStart"/>
-      <w:r>
-        <w:rPr>
-          <w:color w:val="C0504D" w:themeColor="accent2"/>
-          <w:lang w:val="en-US"/>
-        </w:rPr>
-        <w:t>col</w:t>
-      </w:r>
-      <w:proofErr w:type="spellEnd"/>
-      <w:r>
-        <w:rPr>
-          <w:color w:val="C0504D" w:themeColor="accent2"/>
-          <w:lang w:val="en-US"/>
-        </w:rPr>
-        <w:t xml:space="preserve"> 2, line 2, semantic -&gt; semantics</w:t>
-      </w:r>
-    </w:p>
-    <w:p>
-      <w:pPr>
-        <w:pStyle w:val="HTMLVorformatiert"/>
-        <w:rPr>
-          <w:color w:val="C0504D" w:themeColor="accent2"/>
-          <w:lang w:val="en-US"/>
-        </w:rPr>
-      </w:pPr>
-    </w:p>
-    <w:p>
-      <w:pPr>
-        <w:pStyle w:val="HTMLVorformatiert"/>
-        <w:rPr>
-          <w:rFonts w:asciiTheme="minorHAnsi" w:eastAsiaTheme="minorHAnsi" w:hAnsiTheme="minorHAnsi" w:cstheme="minorBidi"/>
-          <w:color w:val="1F497D" w:themeColor="text2"/>
-          <w:sz w:val="22"/>
-          <w:szCs w:val="22"/>
-          <w:lang w:val="en-US"/>
-        </w:rPr>
-      </w:pPr>
-      <w:r>
-        <w:rPr>
-          <w:rFonts w:asciiTheme="minorHAnsi" w:eastAsiaTheme="minorHAnsi" w:hAnsiTheme="minorHAnsi" w:cstheme="minorBidi"/>
-          <w:color w:val="1F497D" w:themeColor="text2"/>
-          <w:sz w:val="22"/>
-          <w:szCs w:val="22"/>
-          <w:lang w:val="en-US"/>
-        </w:rPr>
-        <w:t>Thank you, we c</w:t>
-      </w:r>
-      <w:r>
-        <w:rPr>
-          <w:rFonts w:asciiTheme="minorHAnsi" w:eastAsiaTheme="minorHAnsi" w:hAnsiTheme="minorHAnsi" w:cstheme="minorBidi"/>
-          <w:color w:val="1F497D" w:themeColor="text2"/>
-          <w:sz w:val="22"/>
-          <w:szCs w:val="22"/>
-          <w:lang w:val="en-US"/>
-        </w:rPr>
-        <w:t>orrected</w:t>
-      </w:r>
-      <w:r>
-        <w:rPr>
-          <w:rFonts w:asciiTheme="minorHAnsi" w:eastAsiaTheme="minorHAnsi" w:hAnsiTheme="minorHAnsi" w:cstheme="minorBidi"/>
-          <w:color w:val="1F497D" w:themeColor="text2"/>
-          <w:sz w:val="22"/>
-          <w:szCs w:val="22"/>
-          <w:lang w:val="en-US"/>
-        </w:rPr>
-        <w:t xml:space="preserve"> it</w:t>
-      </w:r>
-      <w:r>
-        <w:rPr>
-          <w:rFonts w:asciiTheme="minorHAnsi" w:eastAsiaTheme="minorHAnsi" w:hAnsiTheme="minorHAnsi" w:cstheme="minorBidi"/>
-          <w:color w:val="1F497D" w:themeColor="text2"/>
-          <w:sz w:val="22"/>
-          <w:szCs w:val="22"/>
-          <w:lang w:val="en-US"/>
-        </w:rPr>
-        <w:t>.</w:t>
-      </w:r>
     </w:p>
     <w:p>
       <w:pPr>
@@ -2640,28 +3718,52 @@
           <w:szCs w:val="22"/>
           <w:lang w:val="en-US"/>
         </w:rPr>
-        <w:t xml:space="preserve">nk you for pointing this out. We included </w:t>
-      </w:r>
-      <w:r>
-        <w:rPr>
-          <w:rFonts w:asciiTheme="minorHAnsi" w:eastAsiaTheme="minorHAnsi" w:hAnsiTheme="minorHAnsi" w:cstheme="minorBidi"/>
-          <w:color w:val="1F497D" w:themeColor="text2"/>
-          <w:sz w:val="22"/>
-          <w:szCs w:val="22"/>
-          <w:lang w:val="en-US"/>
-        </w:rPr>
-        <w:t>this circumstance</w:t>
-      </w:r>
-      <w:r>
-        <w:rPr>
-          <w:rFonts w:asciiTheme="minorHAnsi" w:eastAsiaTheme="minorHAnsi" w:hAnsiTheme="minorHAnsi" w:cstheme="minorBidi"/>
-          <w:color w:val="1F497D" w:themeColor="text2"/>
-          <w:sz w:val="22"/>
-          <w:szCs w:val="22"/>
-          <w:lang w:val="en-US"/>
-        </w:rPr>
-        <w:t xml:space="preserve"> in the paper.</w:t>
-      </w:r>
+        <w:t xml:space="preserve">nk you for pointing this out. </w:t>
+      </w:r>
+      <w:del w:id="73" w:author="wrzodek" w:date="2012-07-26T12:55:00Z">
+        <w:r>
+          <w:rPr>
+            <w:rFonts w:asciiTheme="minorHAnsi" w:eastAsiaTheme="minorHAnsi" w:hAnsiTheme="minorHAnsi" w:cstheme="minorBidi"/>
+            <w:color w:val="1F497D" w:themeColor="text2"/>
+            <w:sz w:val="22"/>
+            <w:szCs w:val="22"/>
+            <w:lang w:val="en-US"/>
+          </w:rPr>
+          <w:delText xml:space="preserve">We included </w:delText>
+        </w:r>
+        <w:r>
+          <w:rPr>
+            <w:rFonts w:asciiTheme="minorHAnsi" w:eastAsiaTheme="minorHAnsi" w:hAnsiTheme="minorHAnsi" w:cstheme="minorBidi"/>
+            <w:color w:val="1F497D" w:themeColor="text2"/>
+            <w:sz w:val="22"/>
+            <w:szCs w:val="22"/>
+            <w:lang w:val="en-US"/>
+          </w:rPr>
+          <w:delText>this circumstance</w:delText>
+        </w:r>
+        <w:r>
+          <w:rPr>
+            <w:rFonts w:asciiTheme="minorHAnsi" w:eastAsiaTheme="minorHAnsi" w:hAnsiTheme="minorHAnsi" w:cstheme="minorBidi"/>
+            <w:color w:val="1F497D" w:themeColor="text2"/>
+            <w:sz w:val="22"/>
+            <w:szCs w:val="22"/>
+            <w:lang w:val="en-US"/>
+          </w:rPr>
+          <w:delText xml:space="preserve"> in the paper.</w:delText>
+        </w:r>
+      </w:del>
+      <w:ins w:id="74" w:author="wrzodek" w:date="2012-07-26T12:55:00Z">
+        <w:r>
+          <w:rPr>
+            <w:rFonts w:asciiTheme="minorHAnsi" w:eastAsiaTheme="minorHAnsi" w:hAnsiTheme="minorHAnsi" w:cstheme="minorBidi"/>
+            <w:color w:val="1F497D" w:themeColor="text2"/>
+            <w:sz w:val="22"/>
+            <w:szCs w:val="22"/>
+            <w:lang w:val="en-US"/>
+          </w:rPr>
+          <w:t>The manuscript now includes more details on this.</w:t>
+        </w:r>
+      </w:ins>
     </w:p>
     <w:p>
       <w:pPr>
@@ -2736,21 +3838,62 @@
           <w:color w:val="1F497D" w:themeColor="text2"/>
           <w:lang w:val="en-US"/>
         </w:rPr>
-        <w:t>You are absolutely right, that it can be easily overseen. Therefore we split the b</w:t>
-      </w:r>
-      <w:r>
-        <w:rPr>
-          <w:color w:val="1F497D" w:themeColor="text2"/>
-          <w:lang w:val="en-US"/>
-        </w:rPr>
-        <w:t>r</w:t>
-      </w:r>
-      <w:r>
-        <w:rPr>
-          <w:color w:val="1F497D" w:themeColor="text2"/>
-          <w:lang w:val="en-US"/>
-        </w:rPr>
-        <w:t xml:space="preserve">acket content and </w:t>
+        <w:t>You are absolutely right, that it can be easily overseen. Therefore</w:t>
+      </w:r>
+      <w:ins w:id="75" w:author="wrzodek" w:date="2012-07-26T12:56:00Z">
+        <w:r>
+          <w:rPr>
+            <w:color w:val="1F497D" w:themeColor="text2"/>
+            <w:lang w:val="en-US"/>
+          </w:rPr>
+          <w:t>,</w:t>
+        </w:r>
+      </w:ins>
+      <w:r>
+        <w:rPr>
+          <w:color w:val="1F497D" w:themeColor="text2"/>
+          <w:lang w:val="en-US"/>
+        </w:rPr>
+        <w:t xml:space="preserve"> we split </w:t>
+      </w:r>
+      <w:del w:id="76" w:author="wrzodek" w:date="2012-07-26T12:56:00Z">
+        <w:r>
+          <w:rPr>
+            <w:color w:val="1F497D" w:themeColor="text2"/>
+            <w:lang w:val="en-US"/>
+          </w:rPr>
+          <w:delText>the b</w:delText>
+        </w:r>
+        <w:r>
+          <w:rPr>
+            <w:color w:val="1F497D" w:themeColor="text2"/>
+            <w:lang w:val="en-US"/>
+          </w:rPr>
+          <w:delText>r</w:delText>
+        </w:r>
+        <w:r>
+          <w:rPr>
+            <w:color w:val="1F497D" w:themeColor="text2"/>
+            <w:lang w:val="en-US"/>
+          </w:rPr>
+          <w:delText>acket content</w:delText>
+        </w:r>
+      </w:del>
+      <w:ins w:id="77" w:author="wrzodek" w:date="2012-07-26T12:56:00Z">
+        <w:r>
+          <w:rPr>
+            <w:color w:val="1F497D" w:themeColor="text2"/>
+            <w:lang w:val="en-US"/>
+          </w:rPr>
+          <w:t>this part</w:t>
+        </w:r>
+      </w:ins>
+      <w:r>
+        <w:rPr>
+          <w:color w:val="1F497D" w:themeColor="text2"/>
+          <w:lang w:val="en-US"/>
+        </w:rPr>
+        <w:t xml:space="preserve"> and </w:t>
       </w:r>
       <w:r>
         <w:rPr>
@@ -2764,7 +3907,39 @@
           <w:color w:val="1F497D" w:themeColor="text2"/>
           <w:lang w:val="en-US"/>
         </w:rPr>
-        <w:t xml:space="preserve"> an extra sentence. </w:t>
+        <w:t xml:space="preserve"> an extra sentence</w:t>
+      </w:r>
+      <w:ins w:id="78" w:author="wrzodek" w:date="2012-07-26T12:56:00Z">
+        <w:r>
+          <w:rPr>
+            <w:color w:val="1F497D" w:themeColor="text2"/>
+            <w:lang w:val="en-US"/>
+          </w:rPr>
+          <w:t xml:space="preserve"> </w:t>
+        </w:r>
+        <w:proofErr w:type="gramStart"/>
+        <w:r>
+          <w:rPr>
+            <w:color w:val="1F497D" w:themeColor="text2"/>
+            <w:lang w:val="en-US"/>
+          </w:rPr>
+          <w:t>with a clear references</w:t>
+        </w:r>
+        <w:proofErr w:type="gramEnd"/>
+        <w:r>
+          <w:rPr>
+            <w:color w:val="1F497D" w:themeColor="text2"/>
+            <w:lang w:val="en-US"/>
+          </w:rPr>
+          <w:t xml:space="preserve"> on this table</w:t>
+        </w:r>
+      </w:ins>
+      <w:r>
+        <w:rPr>
+          <w:color w:val="1F497D" w:themeColor="text2"/>
+          <w:lang w:val="en-US"/>
+        </w:rPr>
+        <w:t xml:space="preserve">. </w:t>
       </w:r>
     </w:p>
     <w:p>
@@ -3072,7 +4247,7 @@
         </w:rPr>
         <w:t xml:space="preserve"> model.  Wouldn't it make more sense to make everything be species and when a species is used in a transition, it is a qualitative relationship for that species.  One could then infer that a species is qualitative if it only appears in transitions, if this is actually important.  The only alternative I see is to </w:t>
       </w:r>
-      <w:commentRangeStart w:id="5"/>
+      <w:commentRangeStart w:id="79"/>
       <w:r>
         <w:rPr>
           <w:color w:val="C0504D" w:themeColor="accent2"/>
@@ -3096,14 +4271,14 @@
         </w:rPr>
         <w:t xml:space="preserve"> which is not elegant at all.</w:t>
       </w:r>
-      <w:commentRangeEnd w:id="5"/>
+      <w:commentRangeEnd w:id="79"/>
       <w:r>
         <w:rPr>
           <w:rStyle w:val="Kommentarzeichen"/>
           <w:rFonts w:asciiTheme="minorHAnsi" w:eastAsiaTheme="minorHAnsi" w:hAnsiTheme="minorHAnsi" w:cstheme="minorBidi"/>
           <w:lang w:eastAsia="en-US"/>
         </w:rPr>
-        <w:commentReference w:id="5"/>
+        <w:commentReference w:id="79"/>
       </w:r>
     </w:p>
     <w:p>
@@ -3358,27 +4533,105 @@
         </w:rPr>
         <w:t xml:space="preserve">, which is independent from the SBML core species and is able to model qualitative behavior. </w:t>
       </w:r>
-    </w:p>
-    <w:p>
-      <w:pPr>
-        <w:pStyle w:val="HTMLVorformatiert"/>
-        <w:rPr>
-          <w:rFonts w:asciiTheme="minorHAnsi" w:eastAsiaTheme="minorHAnsi" w:hAnsiTheme="minorHAnsi" w:cstheme="minorBidi"/>
-          <w:color w:val="1F497D" w:themeColor="text2"/>
-          <w:sz w:val="22"/>
-          <w:szCs w:val="22"/>
-          <w:lang w:val="en-US"/>
-        </w:rPr>
-      </w:pPr>
-      <w:r>
-        <w:rPr>
-          <w:rFonts w:asciiTheme="minorHAnsi" w:eastAsiaTheme="minorHAnsi" w:hAnsiTheme="minorHAnsi" w:cstheme="minorBidi"/>
-          <w:color w:val="1F497D" w:themeColor="text2"/>
-          <w:sz w:val="22"/>
-          <w:szCs w:val="22"/>
-          <w:lang w:val="en-US"/>
-        </w:rPr>
-        <w:t xml:space="preserve">Thus you are absolutely right, that we need for each </w:t>
+      <w:ins w:id="80" w:author="wrzodek" w:date="2012-07-26T12:57:00Z">
+        <w:r>
+          <w:rPr>
+            <w:rFonts w:asciiTheme="minorHAnsi" w:eastAsiaTheme="minorHAnsi" w:hAnsiTheme="minorHAnsi" w:cstheme="minorBidi"/>
+            <w:color w:val="1F497D" w:themeColor="text2"/>
+            <w:sz w:val="22"/>
+            <w:szCs w:val="22"/>
+            <w:lang w:val="en-US"/>
+          </w:rPr>
+          <w:t xml:space="preserve">Please note that this was the decision of the </w:t>
+        </w:r>
+        <w:proofErr w:type="spellStart"/>
+        <w:r>
+          <w:rPr>
+            <w:rFonts w:asciiTheme="minorHAnsi" w:eastAsiaTheme="minorHAnsi" w:hAnsiTheme="minorHAnsi" w:cstheme="minorBidi"/>
+            <w:color w:val="1F497D" w:themeColor="text2"/>
+            <w:sz w:val="22"/>
+            <w:szCs w:val="22"/>
+            <w:lang w:val="en-US"/>
+          </w:rPr>
+          <w:t>qual</w:t>
+        </w:r>
+        <w:proofErr w:type="spellEnd"/>
+        <w:r>
+          <w:rPr>
+            <w:rFonts w:asciiTheme="minorHAnsi" w:eastAsiaTheme="minorHAnsi" w:hAnsiTheme="minorHAnsi" w:cstheme="minorBidi"/>
+            <w:color w:val="1F497D" w:themeColor="text2"/>
+            <w:sz w:val="22"/>
+            <w:szCs w:val="22"/>
+            <w:lang w:val="en-US"/>
+          </w:rPr>
+          <w:t xml:space="preserve"> authors and we must stick to the specification.</w:t>
+        </w:r>
+      </w:ins>
+    </w:p>
+    <w:p>
+      <w:pPr>
+        <w:pStyle w:val="HTMLVorformatiert"/>
+        <w:rPr>
+          <w:rFonts w:asciiTheme="minorHAnsi" w:eastAsiaTheme="minorHAnsi" w:hAnsiTheme="minorHAnsi" w:cstheme="minorBidi"/>
+          <w:color w:val="1F497D" w:themeColor="text2"/>
+          <w:sz w:val="22"/>
+          <w:szCs w:val="22"/>
+          <w:lang w:val="en-US"/>
+        </w:rPr>
+      </w:pPr>
+      <w:r>
+        <w:rPr>
+          <w:rFonts w:asciiTheme="minorHAnsi" w:eastAsiaTheme="minorHAnsi" w:hAnsiTheme="minorHAnsi" w:cstheme="minorBidi"/>
+          <w:color w:val="1F497D" w:themeColor="text2"/>
+          <w:sz w:val="22"/>
+          <w:szCs w:val="22"/>
+          <w:lang w:val="en-US"/>
+        </w:rPr>
+        <w:t>Thus</w:t>
+      </w:r>
+      <w:ins w:id="81" w:author="wrzodek" w:date="2012-07-26T12:58:00Z">
+        <w:r>
+          <w:rPr>
+            <w:rFonts w:asciiTheme="minorHAnsi" w:eastAsiaTheme="minorHAnsi" w:hAnsiTheme="minorHAnsi" w:cstheme="minorBidi"/>
+            <w:color w:val="1F497D" w:themeColor="text2"/>
+            <w:sz w:val="22"/>
+            <w:szCs w:val="22"/>
+            <w:lang w:val="en-US"/>
+          </w:rPr>
+          <w:t>,</w:t>
+        </w:r>
+      </w:ins>
+      <w:r>
+        <w:rPr>
+          <w:rFonts w:asciiTheme="minorHAnsi" w:eastAsiaTheme="minorHAnsi" w:hAnsiTheme="minorHAnsi" w:cstheme="minorBidi"/>
+          <w:color w:val="1F497D" w:themeColor="text2"/>
+          <w:sz w:val="22"/>
+          <w:szCs w:val="22"/>
+          <w:lang w:val="en-US"/>
+        </w:rPr>
+        <w:t xml:space="preserve"> you are absolutely right</w:t>
+      </w:r>
+      <w:del w:id="82" w:author="wrzodek" w:date="2012-07-26T12:58:00Z">
+        <w:r>
+          <w:rPr>
+            <w:rFonts w:asciiTheme="minorHAnsi" w:eastAsiaTheme="minorHAnsi" w:hAnsiTheme="minorHAnsi" w:cstheme="minorBidi"/>
+            <w:color w:val="1F497D" w:themeColor="text2"/>
+            <w:sz w:val="22"/>
+            <w:szCs w:val="22"/>
+            <w:lang w:val="en-US"/>
+          </w:rPr>
+          <w:delText>,</w:delText>
+        </w:r>
+      </w:del>
+      <w:r>
+        <w:rPr>
+          <w:rFonts w:asciiTheme="minorHAnsi" w:eastAsiaTheme="minorHAnsi" w:hAnsiTheme="minorHAnsi" w:cstheme="minorBidi"/>
+          <w:color w:val="1F497D" w:themeColor="text2"/>
+          <w:sz w:val="22"/>
+          <w:szCs w:val="22"/>
+          <w:lang w:val="en-US"/>
+        </w:rPr>
+        <w:t xml:space="preserve"> that we need for each </w:t>
       </w:r>
       <w:proofErr w:type="spellStart"/>
       <w:r>
@@ -3605,21 +4858,23 @@
       <w:pPr>
         <w:pStyle w:val="HTMLVorformatiert"/>
         <w:rPr>
-          <w:rFonts w:asciiTheme="minorHAnsi" w:eastAsiaTheme="minorHAnsi" w:hAnsiTheme="minorHAnsi" w:cstheme="minorBidi"/>
-          <w:color w:val="1F497D" w:themeColor="text2"/>
-          <w:sz w:val="22"/>
-          <w:szCs w:val="22"/>
-          <w:lang w:val="en-US"/>
-        </w:rPr>
-      </w:pPr>
-      <w:r>
-        <w:rPr>
-          <w:rFonts w:asciiTheme="minorHAnsi" w:eastAsiaTheme="minorHAnsi" w:hAnsiTheme="minorHAnsi" w:cstheme="minorBidi"/>
-          <w:color w:val="1F497D" w:themeColor="text2"/>
-          <w:sz w:val="22"/>
-          <w:szCs w:val="22"/>
-          <w:lang w:val="en-US"/>
-        </w:rPr>
+          <w:del w:id="83" w:author="wrzodek" w:date="2012-07-26T13:15:00Z"/>
+          <w:rFonts w:asciiTheme="minorHAnsi" w:eastAsiaTheme="minorHAnsi" w:hAnsiTheme="minorHAnsi" w:cstheme="minorBidi"/>
+          <w:color w:val="1F497D" w:themeColor="text2"/>
+          <w:sz w:val="22"/>
+          <w:szCs w:val="22"/>
+          <w:lang w:val="en-US"/>
+        </w:rPr>
+      </w:pPr>
+      <w:r>
+        <w:rPr>
+          <w:rFonts w:asciiTheme="minorHAnsi" w:eastAsiaTheme="minorHAnsi" w:hAnsiTheme="minorHAnsi" w:cstheme="minorBidi"/>
+          <w:color w:val="1F497D" w:themeColor="text2"/>
+          <w:sz w:val="22"/>
+          <w:szCs w:val="22"/>
+          <w:lang w:val="en-US"/>
+        </w:rPr>
+        <w:lastRenderedPageBreak/>
         <w:t xml:space="preserve">Thank you for </w:t>
       </w:r>
       <w:r>
@@ -3632,32 +4887,72 @@
         </w:rPr>
         <w:t>pointing that out. We improved the picture and made it larger.</w:t>
       </w:r>
-    </w:p>
-    <w:p>
-      <w:pPr>
-        <w:tabs>
-          <w:tab w:val="left" w:pos="916"/>
-          <w:tab w:val="left" w:pos="1832"/>
-          <w:tab w:val="left" w:pos="2748"/>
-          <w:tab w:val="left" w:pos="3664"/>
-          <w:tab w:val="left" w:pos="4580"/>
-          <w:tab w:val="left" w:pos="5496"/>
-          <w:tab w:val="left" w:pos="6412"/>
-          <w:tab w:val="left" w:pos="7328"/>
-          <w:tab w:val="left" w:pos="8244"/>
-          <w:tab w:val="left" w:pos="9160"/>
-          <w:tab w:val="left" w:pos="10076"/>
-          <w:tab w:val="left" w:pos="10992"/>
-          <w:tab w:val="left" w:pos="11908"/>
-          <w:tab w:val="left" w:pos="12824"/>
-          <w:tab w:val="left" w:pos="13740"/>
-          <w:tab w:val="left" w:pos="14656"/>
-        </w:tabs>
-        <w:spacing w:after="0" w:line="240" w:lineRule="auto"/>
-        <w:rPr>
-          <w:color w:val="1F497D" w:themeColor="text2"/>
-          <w:lang w:val="en-US"/>
-        </w:rPr>
+      <w:ins w:id="84" w:author="wrzodek" w:date="2012-07-26T13:15:00Z">
+        <w:r>
+          <w:rPr>
+            <w:rFonts w:asciiTheme="minorHAnsi" w:eastAsiaTheme="minorHAnsi" w:hAnsiTheme="minorHAnsi" w:cstheme="minorBidi"/>
+            <w:color w:val="1F497D" w:themeColor="text2"/>
+            <w:sz w:val="22"/>
+            <w:szCs w:val="22"/>
+            <w:lang w:val="en-US"/>
+          </w:rPr>
+          <w:t xml:space="preserve"> However, due to substantial changes to improve the </w:t>
+        </w:r>
+      </w:ins>
+      <w:ins w:id="85" w:author="wrzodek" w:date="2012-07-26T13:16:00Z">
+        <w:r>
+          <w:rPr>
+            <w:rFonts w:asciiTheme="minorHAnsi" w:eastAsiaTheme="minorHAnsi" w:hAnsiTheme="minorHAnsi" w:cstheme="minorBidi"/>
+            <w:color w:val="1F497D" w:themeColor="text2"/>
+            <w:sz w:val="22"/>
+            <w:szCs w:val="22"/>
+            <w:lang w:val="en-US"/>
+          </w:rPr>
+          <w:t>readability</w:t>
+        </w:r>
+      </w:ins>
+      <w:ins w:id="86" w:author="wrzodek" w:date="2012-07-26T13:15:00Z">
+        <w:r>
+          <w:rPr>
+            <w:rFonts w:asciiTheme="minorHAnsi" w:eastAsiaTheme="minorHAnsi" w:hAnsiTheme="minorHAnsi" w:cstheme="minorBidi"/>
+            <w:color w:val="1F497D" w:themeColor="text2"/>
+            <w:sz w:val="22"/>
+            <w:szCs w:val="22"/>
+            <w:lang w:val="en-US"/>
+          </w:rPr>
+          <w:t xml:space="preserve"> of the manuscript, we moved this figure now to the supplement.</w:t>
+        </w:r>
+      </w:ins>
+    </w:p>
+    <w:p>
+      <w:pPr>
+        <w:pStyle w:val="HTMLVorformatiert"/>
+        <w:rPr>
+          <w:lang w:val="en-US"/>
+        </w:rPr>
+        <w:pPrChange w:id="87" w:author="wrzodek" w:date="2012-07-26T13:15:00Z">
+          <w:pPr>
+            <w:tabs>
+              <w:tab w:val="left" w:pos="916"/>
+              <w:tab w:val="left" w:pos="1832"/>
+              <w:tab w:val="left" w:pos="2748"/>
+              <w:tab w:val="left" w:pos="3664"/>
+              <w:tab w:val="left" w:pos="4580"/>
+              <w:tab w:val="left" w:pos="5496"/>
+              <w:tab w:val="left" w:pos="6412"/>
+              <w:tab w:val="left" w:pos="7328"/>
+              <w:tab w:val="left" w:pos="8244"/>
+              <w:tab w:val="left" w:pos="9160"/>
+              <w:tab w:val="left" w:pos="10076"/>
+              <w:tab w:val="left" w:pos="10992"/>
+              <w:tab w:val="left" w:pos="11908"/>
+              <w:tab w:val="left" w:pos="12824"/>
+              <w:tab w:val="left" w:pos="13740"/>
+              <w:tab w:val="left" w:pos="14656"/>
+            </w:tabs>
+            <w:spacing w:after="0" w:line="240" w:lineRule="auto"/>
+          </w:pPr>
+        </w:pPrChange>
       </w:pPr>
     </w:p>
     <w:sectPr>
@@ -3755,7 +5050,7 @@
       </w:r>
     </w:p>
   </w:comment>
-  <w:comment w:id="1" w:author="buechel" w:date="2012-07-26T11:22:00Z" w:initials="b">
+  <w:comment w:id="5" w:author="buechel" w:date="2012-07-26T11:22:00Z" w:initials="b">
     <w:p>
       <w:pPr>
         <w:pStyle w:val="Kommentartext"/>
@@ -3771,7 +5066,7 @@
       </w:r>
     </w:p>
   </w:comment>
-  <w:comment w:id="2" w:author="buechel" w:date="2012-07-25T15:52:00Z" w:initials="b">
+  <w:comment w:id="18" w:author="wrzodek" w:date="2012-07-26T13:07:00Z" w:initials="cw">
     <w:p>
       <w:pPr>
         <w:pStyle w:val="Kommentartext"/>
@@ -3783,6 +5078,22 @@
         <w:annotationRef/>
       </w:r>
       <w:r>
+        <w:t>Hier muss unbedingt noch der Link zur SBML Software Seite rein und kurzer Text dazu (unter Nennung der Anzahl an Programmen).</w:t>
+      </w:r>
+    </w:p>
+  </w:comment>
+  <w:comment w:id="19" w:author="buechel" w:date="2012-07-25T15:52:00Z" w:initials="b">
+    <w:p>
+      <w:pPr>
+        <w:pStyle w:val="Kommentartext"/>
+      </w:pPr>
+      <w:r>
+        <w:rPr>
+          <w:rStyle w:val="Kommentarzeichen"/>
+        </w:rPr>
+        <w:annotationRef/>
+      </w:r>
+      <w:r>
         <w:t xml:space="preserve">Qual nochmal erwähnen oder noch mehr betonen, wie toll es ist, dass wir schon so </w:t>
       </w:r>
       <w:proofErr w:type="spellStart"/>
@@ -3795,7 +5106,7 @@
       </w:r>
     </w:p>
   </w:comment>
-  <w:comment w:id="3" w:author="buechel" w:date="2012-07-25T16:54:00Z" w:initials="b">
+  <w:comment w:id="31" w:author="buechel" w:date="2012-07-25T16:54:00Z" w:initials="b">
     <w:p>
       <w:pPr>
         <w:pStyle w:val="Kommentartext"/>
@@ -3838,7 +5149,7 @@
       </w:r>
     </w:p>
   </w:comment>
-  <w:comment w:id="4" w:author="buechel" w:date="2012-07-26T11:23:00Z" w:initials="b">
+  <w:comment w:id="33" w:author="buechel" w:date="2012-07-26T11:23:00Z" w:initials="b">
     <w:p>
       <w:pPr>
         <w:pStyle w:val="Kommentartext"/>
@@ -3854,7 +5165,23 @@
       </w:r>
     </w:p>
   </w:comment>
-  <w:comment w:id="5" w:author="buechel" w:date="2012-07-26T11:45:00Z" w:initials="b">
+  <w:comment w:id="68" w:author="wrzodek" w:date="2012-07-26T12:52:00Z" w:initials="cw">
+    <w:p>
+      <w:pPr>
+        <w:pStyle w:val="Kommentartext"/>
+      </w:pPr>
+      <w:r>
+        <w:rPr>
+          <w:rStyle w:val="Kommentarzeichen"/>
+        </w:rPr>
+        <w:annotationRef/>
+      </w:r>
+      <w:r>
+        <w:t>Bitte auch im Paper ändern.</w:t>
+      </w:r>
+    </w:p>
+  </w:comment>
+  <w:comment w:id="79" w:author="buechel" w:date="2012-07-26T11:45:00Z" w:initials="b">
     <w:p>
       <w:pPr>
         <w:pStyle w:val="Kommentartext"/>
@@ -5739,7 +7066,7 @@
 </file>
 
 <file path=customXml/itemProps1.xml><?xml version="1.0" encoding="utf-8"?>
-<ds:datastoreItem xmlns:ds="http://schemas.openxmlformats.org/officeDocument/2006/customXml" ds:itemID="{E74687C8-87AB-4089-B004-341BEC7DDC07}">
+<ds:datastoreItem xmlns:ds="http://schemas.openxmlformats.org/officeDocument/2006/customXml" ds:itemID="{606F7F54-9B53-4488-BBB9-5DBEB00D35B2}">
   <ds:schemaRefs>
     <ds:schemaRef ds:uri="http://schemas.openxmlformats.org/officeDocument/2006/bibliography"/>
   </ds:schemaRefs>

</xml_diff>